<commit_message>
More fleshed out outline
</commit_message>
<xml_diff>
--- a/Paper/MM model outline v1.docx
+++ b/Paper/MM model outline v1.docx
@@ -51,7 +51,19 @@
         </w:numPr>
       </w:pPr>
       <w:r>
-        <w:t xml:space="preserve">Methanococcus maripaludis S2 is a model methanogen; it possesses a doubling time that is much faster than other well-known methanogens, grows readily in a </w:t>
+        <w:t>Methanococcus maripaludis S2 is a model methanogen; it possesses a</w:t>
+      </w:r>
+      <w:r>
+        <w:t xml:space="preserve"> fast</w:t>
+      </w:r>
+      <w:r>
+        <w:t xml:space="preserve"> doubling </w:t>
+      </w:r>
+      <w:r>
+        <w:t>time</w:t>
+      </w:r>
+      <w:r>
+        <w:t xml:space="preserve">, grows readily in a </w:t>
       </w:r>
       <w:proofErr w:type="spellStart"/>
       <w:r>
@@ -59,7 +71,13 @@
       </w:r>
       <w:proofErr w:type="spellEnd"/>
       <w:r>
-        <w:t xml:space="preserve">, and has a developed set of genetic tools. </w:t>
+        <w:t xml:space="preserve">, and has a </w:t>
+      </w:r>
+      <w:r>
+        <w:t>well-</w:t>
+      </w:r>
+      <w:r>
+        <w:t xml:space="preserve">developed set of genetic tools. </w:t>
       </w:r>
     </w:p>
     <w:p>
@@ -81,6 +99,8 @@
       <w:r>
         <w:t xml:space="preserve"> methanogen. </w:t>
       </w:r>
+      <w:bookmarkStart w:id="0" w:name="_GoBack"/>
+      <w:bookmarkEnd w:id="0"/>
     </w:p>
     <w:p>
       <w:pPr>
@@ -128,7 +148,13 @@
         </w:numPr>
       </w:pPr>
       <w:r>
-        <w:t>Model-building method</w:t>
+        <w:t>Standard m</w:t>
+      </w:r>
+      <w:r>
+        <w:t>odel-building method</w:t>
+      </w:r>
+      <w:r>
+        <w:t>ology</w:t>
       </w:r>
     </w:p>
     <w:p>
@@ -168,20 +194,67 @@
           <w:numId w:val="1"/>
         </w:numPr>
       </w:pPr>
-      <w:r>
-        <w:t>Others?</w:t>
-      </w:r>
-    </w:p>
-    <w:p>
-      <w:pPr>
-        <w:pStyle w:val="ListParagraph"/>
-        <w:numPr>
-          <w:ilvl w:val="1"/>
-          <w:numId w:val="1"/>
-        </w:numPr>
-      </w:pPr>
-      <w:r>
-        <w:t>Growth experiments method</w:t>
+      <w:proofErr w:type="spellStart"/>
+      <w:r>
+        <w:t>simulateKOPanel</w:t>
+      </w:r>
+      <w:proofErr w:type="spellEnd"/>
+      <w:r>
+        <w:t xml:space="preserve"> code</w:t>
+      </w:r>
+    </w:p>
+    <w:p>
+      <w:pPr>
+        <w:pStyle w:val="ListParagraph"/>
+        <w:numPr>
+          <w:ilvl w:val="2"/>
+          <w:numId w:val="1"/>
+        </w:numPr>
+      </w:pPr>
+      <w:proofErr w:type="spellStart"/>
+      <w:r>
+        <w:t>switchToFormate</w:t>
+      </w:r>
+      <w:proofErr w:type="spellEnd"/>
+      <w:r>
+        <w:t xml:space="preserve"> code</w:t>
+      </w:r>
+    </w:p>
+    <w:p>
+      <w:pPr>
+        <w:pStyle w:val="ListParagraph"/>
+        <w:numPr>
+          <w:ilvl w:val="2"/>
+          <w:numId w:val="1"/>
+        </w:numPr>
+      </w:pPr>
+      <w:proofErr w:type="spellStart"/>
+      <w:r>
+        <w:t>switchToSpecificFerredoxins</w:t>
+      </w:r>
+      <w:proofErr w:type="spellEnd"/>
+      <w:r>
+        <w:t xml:space="preserve"> code</w:t>
+      </w:r>
+    </w:p>
+    <w:p>
+      <w:pPr>
+        <w:pStyle w:val="ListParagraph"/>
+        <w:numPr>
+          <w:ilvl w:val="1"/>
+          <w:numId w:val="1"/>
+        </w:numPr>
+      </w:pPr>
+      <w:proofErr w:type="spellStart"/>
+      <w:r>
+        <w:t>Chemostat</w:t>
+      </w:r>
+      <w:proofErr w:type="spellEnd"/>
+      <w:r>
+        <w:t xml:space="preserve"> culture growth</w:t>
+      </w:r>
+      <w:r>
+        <w:t xml:space="preserve"> method</w:t>
       </w:r>
     </w:p>
     <w:p>
@@ -200,6 +273,18 @@
       <w:pPr>
         <w:pStyle w:val="ListParagraph"/>
         <w:numPr>
+          <w:ilvl w:val="1"/>
+          <w:numId w:val="1"/>
+        </w:numPr>
+      </w:pPr>
+      <w:r>
+        <w:t>Dry cell weight measurement method</w:t>
+      </w:r>
+    </w:p>
+    <w:p>
+      <w:pPr>
+        <w:pStyle w:val="ListParagraph"/>
+        <w:numPr>
           <w:ilvl w:val="0"/>
           <w:numId w:val="1"/>
         </w:numPr>
@@ -224,6 +309,66 @@
       <w:pPr>
         <w:pStyle w:val="ListParagraph"/>
         <w:numPr>
+          <w:ilvl w:val="2"/>
+          <w:numId w:val="1"/>
+        </w:numPr>
+      </w:pPr>
+      <w:r>
+        <w:t xml:space="preserve"># </w:t>
+      </w:r>
+      <w:proofErr w:type="spellStart"/>
+      <w:r>
+        <w:t>rxns</w:t>
+      </w:r>
+      <w:proofErr w:type="spellEnd"/>
+      <w:r>
+        <w:t xml:space="preserve">, </w:t>
+      </w:r>
+      <w:proofErr w:type="spellStart"/>
+      <w:r>
+        <w:t>mets</w:t>
+      </w:r>
+      <w:proofErr w:type="spellEnd"/>
+      <w:r>
+        <w:t>, genes</w:t>
+      </w:r>
+    </w:p>
+    <w:p>
+      <w:pPr>
+        <w:pStyle w:val="ListParagraph"/>
+        <w:numPr>
+          <w:ilvl w:val="2"/>
+          <w:numId w:val="1"/>
+        </w:numPr>
+      </w:pPr>
+      <w:r>
+        <w:t>% genome covered</w:t>
+      </w:r>
+    </w:p>
+    <w:p>
+      <w:pPr>
+        <w:pStyle w:val="ListParagraph"/>
+        <w:numPr>
+          <w:ilvl w:val="2"/>
+          <w:numId w:val="1"/>
+        </w:numPr>
+      </w:pPr>
+      <w:r>
+        <w:t xml:space="preserve"># gene-associated </w:t>
+      </w:r>
+      <w:proofErr w:type="spellStart"/>
+      <w:r>
+        <w:t>rxns</w:t>
+      </w:r>
+      <w:proofErr w:type="spellEnd"/>
+      <w:r>
+        <w:t>, transports, exchanges</w:t>
+      </w:r>
+    </w:p>
+    <w:p>
+      <w:pPr>
+        <w:pStyle w:val="ListParagraph"/>
+        <w:numPr>
           <w:ilvl w:val="1"/>
           <w:numId w:val="1"/>
         </w:numPr>
@@ -246,7 +391,13 @@
         </w:numPr>
       </w:pPr>
       <w:r>
-        <w:t xml:space="preserve">We have __ </w:t>
+        <w:t xml:space="preserve">We have </w:t>
+      </w:r>
+      <w:r>
+        <w:t>#</w:t>
+      </w:r>
+      <w:r>
+        <w:t xml:space="preserve"> </w:t>
       </w:r>
       <w:proofErr w:type="spellStart"/>
       <w:r>
@@ -304,12 +455,37 @@
       <w:pPr>
         <w:pStyle w:val="ListParagraph"/>
         <w:numPr>
+          <w:ilvl w:val="2"/>
+          <w:numId w:val="1"/>
+        </w:numPr>
+      </w:pPr>
+      <w:r>
+        <w:lastRenderedPageBreak/>
+        <w:t xml:space="preserve">Compared with data from Leigh lab across 6 papers, we match up very well with KO data. </w:t>
+      </w:r>
+    </w:p>
+    <w:p>
+      <w:pPr>
+        <w:pStyle w:val="ListParagraph"/>
+        <w:numPr>
           <w:ilvl w:val="1"/>
           <w:numId w:val="1"/>
         </w:numPr>
       </w:pPr>
       <w:r>
         <w:t>Comparison with metabolomics data</w:t>
+      </w:r>
+    </w:p>
+    <w:p>
+      <w:pPr>
+        <w:pStyle w:val="ListParagraph"/>
+        <w:numPr>
+          <w:ilvl w:val="2"/>
+          <w:numId w:val="1"/>
+        </w:numPr>
+      </w:pPr>
+      <w:r>
+        <w:t>TBD</w:t>
       </w:r>
     </w:p>
     <w:p>
@@ -342,10 +518,7 @@
         <w:t>in silico</w:t>
       </w:r>
       <w:r>
-        <w:t>, though the model deviated from published lit</w:t>
-      </w:r>
-      <w:r>
-        <w:t>erature in several notable ways:</w:t>
+        <w:t>, though the model deviated from published literature in several notable ways:</w:t>
       </w:r>
     </w:p>
     <w:p>
@@ -357,7 +530,6 @@
         </w:numPr>
       </w:pPr>
       <w:r>
-        <w:lastRenderedPageBreak/>
         <w:t>Missed electron bifurcation pathway, the essential connection that completes the Wolfe cycle</w:t>
       </w:r>
     </w:p>
@@ -402,13 +574,45 @@
       </w:r>
       <w:proofErr w:type="spellEnd"/>
       <w:r>
-        <w:t xml:space="preserve">, we also used __ literature sources. </w:t>
+        <w:t xml:space="preserve">, we also used </w:t>
+      </w:r>
+      <w:r>
+        <w:t>many</w:t>
+      </w:r>
+      <w:r>
+        <w:t xml:space="preserve"> literature sources. </w:t>
       </w:r>
       <w:r>
         <w:t xml:space="preserve">Furthermore, due to our use of reaction likelihoods, we are able to score each reaction accordingly, as opposed to simply attributing each reaction to the database it was taken from. This gives us a much better way of evaluating how we did in our model. </w:t>
       </w:r>
-      <w:bookmarkStart w:id="0" w:name="_GoBack"/>
-      <w:bookmarkEnd w:id="0"/>
+    </w:p>
+    <w:p>
+      <w:pPr>
+        <w:pStyle w:val="ListParagraph"/>
+        <w:numPr>
+          <w:ilvl w:val="1"/>
+          <w:numId w:val="1"/>
+        </w:numPr>
+      </w:pPr>
+      <w:r>
+        <w:t xml:space="preserve">This model represents the first manually curated model that was constructed with likelihood-based </w:t>
+      </w:r>
+      <w:proofErr w:type="spellStart"/>
+      <w:r>
+        <w:t>gapfilling</w:t>
+      </w:r>
+      <w:proofErr w:type="spellEnd"/>
+      <w:r>
+        <w:t xml:space="preserve">, at least to our knowledge. The likelihood scores lend an element of accountability to our </w:t>
+      </w:r>
+      <w:proofErr w:type="spellStart"/>
+      <w:r>
+        <w:t>gapfilling</w:t>
+      </w:r>
+      <w:proofErr w:type="spellEnd"/>
+      <w:r>
+        <w:t xml:space="preserve">, but we’ve also strived for accountability making our decisions explicit throughout the curation process (this is a tie-in with Ben’s paper). </w:t>
+      </w:r>
     </w:p>
     <w:p/>
     <w:sectPr>

</xml_diff>

<commit_message>
Added excel figures and findTransRxnsMOD here
</commit_message>
<xml_diff>
--- a/Paper/MM model outline v1.docx
+++ b/Paper/MM model outline v1.docx
@@ -99,271 +99,274 @@
       <w:r>
         <w:t xml:space="preserve"> methanogen. </w:t>
       </w:r>
+    </w:p>
+    <w:p>
+      <w:pPr>
+        <w:pStyle w:val="ListParagraph"/>
+        <w:numPr>
+          <w:ilvl w:val="1"/>
+          <w:numId w:val="1"/>
+        </w:numPr>
+      </w:pPr>
+      <w:r>
+        <w:t xml:space="preserve">We have already constructed the most current metabolic models for two Methanosarcina and have also developed a likelihood-based gap filling method for building new metabolic models with increased gene homology.  We have combined our expertise in modeling methanogens with our new </w:t>
+      </w:r>
+      <w:proofErr w:type="spellStart"/>
+      <w:r>
+        <w:t>gapfilling</w:t>
+      </w:r>
+      <w:proofErr w:type="spellEnd"/>
+      <w:r>
+        <w:t xml:space="preserve"> tool to produce the first manually-curated genome scale metabolic model constructed using likelihood-based </w:t>
+      </w:r>
+      <w:proofErr w:type="spellStart"/>
+      <w:r>
+        <w:t>gapfilling</w:t>
+      </w:r>
+      <w:proofErr w:type="spellEnd"/>
+    </w:p>
+    <w:p>
+      <w:pPr>
+        <w:pStyle w:val="ListParagraph"/>
+        <w:numPr>
+          <w:ilvl w:val="0"/>
+          <w:numId w:val="1"/>
+        </w:numPr>
+      </w:pPr>
+      <w:r>
+        <w:t>Methods</w:t>
+      </w:r>
+    </w:p>
+    <w:p>
+      <w:pPr>
+        <w:pStyle w:val="ListParagraph"/>
+        <w:numPr>
+          <w:ilvl w:val="1"/>
+          <w:numId w:val="1"/>
+        </w:numPr>
+      </w:pPr>
+      <w:r>
+        <w:t>Standard m</w:t>
+      </w:r>
+      <w:r>
+        <w:t>odel-building method</w:t>
+      </w:r>
+      <w:r>
+        <w:t>ology</w:t>
+      </w:r>
+    </w:p>
+    <w:p>
+      <w:pPr>
+        <w:pStyle w:val="ListParagraph"/>
+        <w:numPr>
+          <w:ilvl w:val="1"/>
+          <w:numId w:val="1"/>
+        </w:numPr>
+      </w:pPr>
+      <w:r>
+        <w:t>Code generating method (codes I want to distribute with the model)</w:t>
+      </w:r>
+    </w:p>
+    <w:p>
+      <w:pPr>
+        <w:pStyle w:val="ListParagraph"/>
+        <w:numPr>
+          <w:ilvl w:val="2"/>
+          <w:numId w:val="1"/>
+        </w:numPr>
+      </w:pPr>
+      <w:proofErr w:type="spellStart"/>
+      <w:r>
+        <w:t>maxGrowthOn</w:t>
+      </w:r>
+      <w:proofErr w:type="spellEnd"/>
+      <w:r>
+        <w:t>__ codes</w:t>
+      </w:r>
+    </w:p>
+    <w:p>
+      <w:pPr>
+        <w:pStyle w:val="ListParagraph"/>
+        <w:numPr>
+          <w:ilvl w:val="2"/>
+          <w:numId w:val="1"/>
+        </w:numPr>
+      </w:pPr>
+      <w:proofErr w:type="spellStart"/>
+      <w:r>
+        <w:t>simulateKOPanel</w:t>
+      </w:r>
+      <w:proofErr w:type="spellEnd"/>
+      <w:r>
+        <w:t xml:space="preserve"> code</w:t>
+      </w:r>
+    </w:p>
+    <w:p>
+      <w:pPr>
+        <w:pStyle w:val="ListParagraph"/>
+        <w:numPr>
+          <w:ilvl w:val="2"/>
+          <w:numId w:val="1"/>
+        </w:numPr>
+      </w:pPr>
+      <w:proofErr w:type="spellStart"/>
+      <w:r>
+        <w:t>switchToFormate</w:t>
+      </w:r>
+      <w:proofErr w:type="spellEnd"/>
+      <w:r>
+        <w:t xml:space="preserve"> code</w:t>
+      </w:r>
+    </w:p>
+    <w:p>
+      <w:pPr>
+        <w:pStyle w:val="ListParagraph"/>
+        <w:numPr>
+          <w:ilvl w:val="2"/>
+          <w:numId w:val="1"/>
+        </w:numPr>
+      </w:pPr>
+      <w:proofErr w:type="spellStart"/>
+      <w:r>
+        <w:t>switchToSpecificFerredoxins</w:t>
+      </w:r>
+      <w:proofErr w:type="spellEnd"/>
+      <w:r>
+        <w:t xml:space="preserve"> code</w:t>
+      </w:r>
+    </w:p>
+    <w:p>
+      <w:pPr>
+        <w:pStyle w:val="ListParagraph"/>
+        <w:numPr>
+          <w:ilvl w:val="1"/>
+          <w:numId w:val="1"/>
+        </w:numPr>
+      </w:pPr>
+      <w:proofErr w:type="spellStart"/>
+      <w:r>
+        <w:t>Chemostat</w:t>
+      </w:r>
+      <w:proofErr w:type="spellEnd"/>
+      <w:r>
+        <w:t xml:space="preserve"> culture growth</w:t>
+      </w:r>
+      <w:r>
+        <w:t xml:space="preserve"> method</w:t>
+      </w:r>
+    </w:p>
+    <w:p>
+      <w:pPr>
+        <w:pStyle w:val="ListParagraph"/>
+        <w:numPr>
+          <w:ilvl w:val="1"/>
+          <w:numId w:val="1"/>
+        </w:numPr>
+      </w:pPr>
+      <w:r>
+        <w:t>Metabolomics data method</w:t>
+      </w:r>
+    </w:p>
+    <w:p>
+      <w:pPr>
+        <w:pStyle w:val="ListParagraph"/>
+        <w:numPr>
+          <w:ilvl w:val="1"/>
+          <w:numId w:val="1"/>
+        </w:numPr>
+      </w:pPr>
+      <w:r>
+        <w:t>Dry cell weight measurement method</w:t>
+      </w:r>
+    </w:p>
+    <w:p>
+      <w:pPr>
+        <w:pStyle w:val="ListParagraph"/>
+        <w:numPr>
+          <w:ilvl w:val="0"/>
+          <w:numId w:val="1"/>
+        </w:numPr>
+      </w:pPr>
+      <w:r>
+        <w:t>Results</w:t>
+      </w:r>
+    </w:p>
+    <w:p>
+      <w:pPr>
+        <w:pStyle w:val="ListParagraph"/>
+        <w:numPr>
+          <w:ilvl w:val="1"/>
+          <w:numId w:val="1"/>
+        </w:numPr>
+      </w:pPr>
+      <w:r>
+        <w:t>Basic model data</w:t>
+      </w:r>
+    </w:p>
+    <w:p>
+      <w:pPr>
+        <w:pStyle w:val="ListParagraph"/>
+        <w:numPr>
+          <w:ilvl w:val="2"/>
+          <w:numId w:val="1"/>
+        </w:numPr>
+      </w:pPr>
+      <w:r>
+        <w:t xml:space="preserve"># </w:t>
+      </w:r>
+      <w:proofErr w:type="spellStart"/>
+      <w:r>
+        <w:t>rxns</w:t>
+      </w:r>
+      <w:proofErr w:type="spellEnd"/>
+      <w:r>
+        <w:t xml:space="preserve">, </w:t>
+      </w:r>
+      <w:proofErr w:type="spellStart"/>
+      <w:r>
+        <w:t>mets</w:t>
+      </w:r>
+      <w:proofErr w:type="spellEnd"/>
+      <w:r>
+        <w:t>, genes</w:t>
+      </w:r>
+      <w:r>
+        <w:t xml:space="preserve"> (currently 662, 687, 494)</w:t>
+      </w:r>
+    </w:p>
+    <w:p>
+      <w:pPr>
+        <w:pStyle w:val="ListParagraph"/>
+        <w:numPr>
+          <w:ilvl w:val="2"/>
+          <w:numId w:val="1"/>
+        </w:numPr>
+      </w:pPr>
+      <w:r>
+        <w:t>% genome covered</w:t>
+      </w:r>
+    </w:p>
+    <w:p>
+      <w:pPr>
+        <w:pStyle w:val="ListParagraph"/>
+        <w:numPr>
+          <w:ilvl w:val="2"/>
+          <w:numId w:val="1"/>
+        </w:numPr>
+      </w:pPr>
+      <w:r>
+        <w:t xml:space="preserve"># gene-associated </w:t>
+      </w:r>
+      <w:proofErr w:type="spellStart"/>
+      <w:r>
+        <w:t>rxns</w:t>
+      </w:r>
+      <w:proofErr w:type="spellEnd"/>
+      <w:r>
+        <w:t>, transports, exchanges</w:t>
+      </w:r>
       <w:bookmarkStart w:id="0" w:name="_GoBack"/>
       <w:bookmarkEnd w:id="0"/>
-    </w:p>
-    <w:p>
-      <w:pPr>
-        <w:pStyle w:val="ListParagraph"/>
-        <w:numPr>
-          <w:ilvl w:val="1"/>
-          <w:numId w:val="1"/>
-        </w:numPr>
-      </w:pPr>
-      <w:r>
-        <w:t xml:space="preserve">We have already constructed the most current metabolic models for two Methanosarcina and have also developed a likelihood-based gap filling method for building new metabolic models with increased gene homology.  We have combined our expertise in modeling methanogens with our new </w:t>
-      </w:r>
-      <w:proofErr w:type="spellStart"/>
-      <w:r>
-        <w:t>gapfilling</w:t>
-      </w:r>
-      <w:proofErr w:type="spellEnd"/>
-      <w:r>
-        <w:t xml:space="preserve"> tool to produce the first manually-curated genome scale metabolic model constructed using likelihood-based </w:t>
-      </w:r>
-      <w:proofErr w:type="spellStart"/>
-      <w:r>
-        <w:t>gapfilling</w:t>
-      </w:r>
-      <w:proofErr w:type="spellEnd"/>
-    </w:p>
-    <w:p>
-      <w:pPr>
-        <w:pStyle w:val="ListParagraph"/>
-        <w:numPr>
-          <w:ilvl w:val="0"/>
-          <w:numId w:val="1"/>
-        </w:numPr>
-      </w:pPr>
-      <w:r>
-        <w:t>Methods</w:t>
-      </w:r>
-    </w:p>
-    <w:p>
-      <w:pPr>
-        <w:pStyle w:val="ListParagraph"/>
-        <w:numPr>
-          <w:ilvl w:val="1"/>
-          <w:numId w:val="1"/>
-        </w:numPr>
-      </w:pPr>
-      <w:r>
-        <w:t>Standard m</w:t>
-      </w:r>
-      <w:r>
-        <w:t>odel-building method</w:t>
-      </w:r>
-      <w:r>
-        <w:t>ology</w:t>
-      </w:r>
-    </w:p>
-    <w:p>
-      <w:pPr>
-        <w:pStyle w:val="ListParagraph"/>
-        <w:numPr>
-          <w:ilvl w:val="1"/>
-          <w:numId w:val="1"/>
-        </w:numPr>
-      </w:pPr>
-      <w:r>
-        <w:t>Code generating method (codes I want to distribute with the model)</w:t>
-      </w:r>
-    </w:p>
-    <w:p>
-      <w:pPr>
-        <w:pStyle w:val="ListParagraph"/>
-        <w:numPr>
-          <w:ilvl w:val="2"/>
-          <w:numId w:val="1"/>
-        </w:numPr>
-      </w:pPr>
-      <w:proofErr w:type="spellStart"/>
-      <w:r>
-        <w:t>maxGrowthOn</w:t>
-      </w:r>
-      <w:proofErr w:type="spellEnd"/>
-      <w:r>
-        <w:t>__ codes</w:t>
-      </w:r>
-    </w:p>
-    <w:p>
-      <w:pPr>
-        <w:pStyle w:val="ListParagraph"/>
-        <w:numPr>
-          <w:ilvl w:val="2"/>
-          <w:numId w:val="1"/>
-        </w:numPr>
-      </w:pPr>
-      <w:proofErr w:type="spellStart"/>
-      <w:r>
-        <w:t>simulateKOPanel</w:t>
-      </w:r>
-      <w:proofErr w:type="spellEnd"/>
-      <w:r>
-        <w:t xml:space="preserve"> code</w:t>
-      </w:r>
-    </w:p>
-    <w:p>
-      <w:pPr>
-        <w:pStyle w:val="ListParagraph"/>
-        <w:numPr>
-          <w:ilvl w:val="2"/>
-          <w:numId w:val="1"/>
-        </w:numPr>
-      </w:pPr>
-      <w:proofErr w:type="spellStart"/>
-      <w:r>
-        <w:t>switchToFormate</w:t>
-      </w:r>
-      <w:proofErr w:type="spellEnd"/>
-      <w:r>
-        <w:t xml:space="preserve"> code</w:t>
-      </w:r>
-    </w:p>
-    <w:p>
-      <w:pPr>
-        <w:pStyle w:val="ListParagraph"/>
-        <w:numPr>
-          <w:ilvl w:val="2"/>
-          <w:numId w:val="1"/>
-        </w:numPr>
-      </w:pPr>
-      <w:proofErr w:type="spellStart"/>
-      <w:r>
-        <w:t>switchToSpecificFerredoxins</w:t>
-      </w:r>
-      <w:proofErr w:type="spellEnd"/>
-      <w:r>
-        <w:t xml:space="preserve"> code</w:t>
-      </w:r>
-    </w:p>
-    <w:p>
-      <w:pPr>
-        <w:pStyle w:val="ListParagraph"/>
-        <w:numPr>
-          <w:ilvl w:val="1"/>
-          <w:numId w:val="1"/>
-        </w:numPr>
-      </w:pPr>
-      <w:proofErr w:type="spellStart"/>
-      <w:r>
-        <w:t>Chemostat</w:t>
-      </w:r>
-      <w:proofErr w:type="spellEnd"/>
-      <w:r>
-        <w:t xml:space="preserve"> culture growth</w:t>
-      </w:r>
-      <w:r>
-        <w:t xml:space="preserve"> method</w:t>
-      </w:r>
-    </w:p>
-    <w:p>
-      <w:pPr>
-        <w:pStyle w:val="ListParagraph"/>
-        <w:numPr>
-          <w:ilvl w:val="1"/>
-          <w:numId w:val="1"/>
-        </w:numPr>
-      </w:pPr>
-      <w:r>
-        <w:t>Metabolomics data method</w:t>
-      </w:r>
-    </w:p>
-    <w:p>
-      <w:pPr>
-        <w:pStyle w:val="ListParagraph"/>
-        <w:numPr>
-          <w:ilvl w:val="1"/>
-          <w:numId w:val="1"/>
-        </w:numPr>
-      </w:pPr>
-      <w:r>
-        <w:t>Dry cell weight measurement method</w:t>
-      </w:r>
-    </w:p>
-    <w:p>
-      <w:pPr>
-        <w:pStyle w:val="ListParagraph"/>
-        <w:numPr>
-          <w:ilvl w:val="0"/>
-          <w:numId w:val="1"/>
-        </w:numPr>
-      </w:pPr>
-      <w:r>
-        <w:t>Results</w:t>
-      </w:r>
-    </w:p>
-    <w:p>
-      <w:pPr>
-        <w:pStyle w:val="ListParagraph"/>
-        <w:numPr>
-          <w:ilvl w:val="1"/>
-          <w:numId w:val="1"/>
-        </w:numPr>
-      </w:pPr>
-      <w:r>
-        <w:t>Basic model data</w:t>
-      </w:r>
-    </w:p>
-    <w:p>
-      <w:pPr>
-        <w:pStyle w:val="ListParagraph"/>
-        <w:numPr>
-          <w:ilvl w:val="2"/>
-          <w:numId w:val="1"/>
-        </w:numPr>
-      </w:pPr>
-      <w:r>
-        <w:t xml:space="preserve"># </w:t>
-      </w:r>
-      <w:proofErr w:type="spellStart"/>
-      <w:r>
-        <w:t>rxns</w:t>
-      </w:r>
-      <w:proofErr w:type="spellEnd"/>
-      <w:r>
-        <w:t xml:space="preserve">, </w:t>
-      </w:r>
-      <w:proofErr w:type="spellStart"/>
-      <w:r>
-        <w:t>mets</w:t>
-      </w:r>
-      <w:proofErr w:type="spellEnd"/>
-      <w:r>
-        <w:t>, genes</w:t>
-      </w:r>
-    </w:p>
-    <w:p>
-      <w:pPr>
-        <w:pStyle w:val="ListParagraph"/>
-        <w:numPr>
-          <w:ilvl w:val="2"/>
-          <w:numId w:val="1"/>
-        </w:numPr>
-      </w:pPr>
-      <w:r>
-        <w:t>% genome covered</w:t>
-      </w:r>
-    </w:p>
-    <w:p>
-      <w:pPr>
-        <w:pStyle w:val="ListParagraph"/>
-        <w:numPr>
-          <w:ilvl w:val="2"/>
-          <w:numId w:val="1"/>
-        </w:numPr>
-      </w:pPr>
-      <w:r>
-        <w:t xml:space="preserve"># gene-associated </w:t>
-      </w:r>
-      <w:proofErr w:type="spellStart"/>
-      <w:r>
-        <w:t>rxns</w:t>
-      </w:r>
-      <w:proofErr w:type="spellEnd"/>
-      <w:r>
-        <w:t>, transports, exchanges</w:t>
-      </w:r>
     </w:p>
     <w:p>
       <w:pPr>

</xml_diff>

<commit_message>
Fixed blowup but KO panel screwed for formate
</commit_message>
<xml_diff>
--- a/Paper/MM model outline v1.docx
+++ b/Paper/MM model outline v1.docx
@@ -365,8 +365,6 @@
       <w:r>
         <w:t>, transports, exchanges</w:t>
       </w:r>
-      <w:bookmarkStart w:id="0" w:name="_GoBack"/>
-      <w:bookmarkEnd w:id="0"/>
     </w:p>
     <w:p>
       <w:pPr>
@@ -617,7 +615,4537 @@
         <w:t xml:space="preserve">, but we’ve also strived for accountability making our decisions explicit throughout the curation process (this is a tie-in with Ben’s paper). </w:t>
       </w:r>
     </w:p>
+    <w:p>
+      <w:r>
+        <w:rPr>
+          <w:noProof/>
+        </w:rPr>
+        <w:drawing>
+          <wp:inline distT="0" distB="0" distL="0" distR="0" wp14:anchorId="5F0E543A" wp14:editId="09AE30B2">
+            <wp:extent cx="4572000" cy="2857500"/>
+            <wp:effectExtent l="0" t="0" r="19050" b="19050"/>
+            <wp:docPr id="1" name="Chart 1"/>
+            <wp:cNvGraphicFramePr/>
+            <a:graphic xmlns:a="http://schemas.openxmlformats.org/drawingml/2006/main">
+              <a:graphicData uri="http://schemas.openxmlformats.org/drawingml/2006/chart">
+                <c:chart xmlns:c="http://schemas.openxmlformats.org/drawingml/2006/chart" xmlns:r="http://schemas.openxmlformats.org/officeDocument/2006/relationships" r:id="rId6"/>
+              </a:graphicData>
+            </a:graphic>
+          </wp:inline>
+        </w:drawing>
+      </w:r>
+    </w:p>
+    <w:p>
+      <w:pPr>
+        <w:spacing w:after="0" w:line="240" w:lineRule="auto"/>
+        <w:rPr>
+          <w:rFonts w:ascii="Calibri" w:eastAsia="Times New Roman" w:hAnsi="Calibri" w:cs="Times New Roman"/>
+          <w:color w:val="000000"/>
+        </w:rPr>
+      </w:pPr>
+      <w:proofErr w:type="gramStart"/>
+      <w:r>
+        <w:rPr>
+          <w:rFonts w:ascii="Calibri" w:eastAsia="Times New Roman" w:hAnsi="Calibri" w:cs="Times New Roman"/>
+          <w:color w:val="000000"/>
+        </w:rPr>
+        <w:t>Figure 1.</w:t>
+      </w:r>
+      <w:proofErr w:type="gramEnd"/>
+      <w:r>
+        <w:rPr>
+          <w:rFonts w:ascii="Calibri" w:eastAsia="Times New Roman" w:hAnsi="Calibri" w:cs="Times New Roman"/>
+          <w:color w:val="000000"/>
+        </w:rPr>
+        <w:t xml:space="preserve"> Comparison of predicted and experimental growth yields</w:t>
+      </w:r>
+    </w:p>
     <w:p/>
+    <w:tbl>
+      <w:tblPr>
+        <w:tblW w:w="8160" w:type="dxa"/>
+        <w:tblInd w:w="93" w:type="dxa"/>
+        <w:tblLook w:val="04A0" w:firstRow="1" w:lastRow="0" w:firstColumn="1" w:lastColumn="0" w:noHBand="0" w:noVBand="1"/>
+      </w:tblPr>
+      <w:tblGrid>
+        <w:gridCol w:w="1960"/>
+        <w:gridCol w:w="1094"/>
+        <w:gridCol w:w="1094"/>
+        <w:gridCol w:w="1436"/>
+        <w:gridCol w:w="1068"/>
+        <w:gridCol w:w="1508"/>
+      </w:tblGrid>
+      <w:tr>
+        <w:trPr>
+          <w:trHeight w:val="289"/>
+        </w:trPr>
+        <w:tc>
+          <w:tcPr>
+            <w:tcW w:w="1960" w:type="dxa"/>
+            <w:tcBorders>
+              <w:top w:val="nil"/>
+              <w:left w:val="nil"/>
+              <w:bottom w:val="nil"/>
+              <w:right w:val="nil"/>
+            </w:tcBorders>
+            <w:shd w:val="clear" w:color="auto" w:fill="auto"/>
+            <w:noWrap/>
+            <w:vAlign w:val="bottom"/>
+            <w:hideMark/>
+          </w:tcPr>
+          <w:p>
+            <w:pPr>
+              <w:spacing w:after="0" w:line="240" w:lineRule="auto"/>
+              <w:rPr>
+                <w:rFonts w:ascii="Calibri" w:eastAsia="Times New Roman" w:hAnsi="Calibri" w:cs="Times New Roman"/>
+                <w:color w:val="000000"/>
+              </w:rPr>
+            </w:pPr>
+            <w:r>
+              <w:rPr>
+                <w:rFonts w:ascii="Calibri" w:eastAsia="Times New Roman" w:hAnsi="Calibri" w:cs="Times New Roman"/>
+                <w:color w:val="000000"/>
+              </w:rPr>
+              <w:lastRenderedPageBreak/>
+              <w:t>KO Genes</w:t>
+            </w:r>
+          </w:p>
+        </w:tc>
+        <w:tc>
+          <w:tcPr>
+            <w:tcW w:w="1094" w:type="dxa"/>
+            <w:tcBorders>
+              <w:top w:val="nil"/>
+              <w:left w:val="nil"/>
+              <w:bottom w:val="nil"/>
+              <w:right w:val="nil"/>
+            </w:tcBorders>
+            <w:shd w:val="clear" w:color="auto" w:fill="auto"/>
+            <w:noWrap/>
+            <w:vAlign w:val="bottom"/>
+            <w:hideMark/>
+          </w:tcPr>
+          <w:p>
+            <w:pPr>
+              <w:spacing w:after="0" w:line="240" w:lineRule="auto"/>
+              <w:rPr>
+                <w:rFonts w:ascii="Calibri" w:eastAsia="Times New Roman" w:hAnsi="Calibri" w:cs="Times New Roman"/>
+                <w:color w:val="000000"/>
+              </w:rPr>
+            </w:pPr>
+            <w:r>
+              <w:rPr>
+                <w:rFonts w:ascii="Calibri" w:eastAsia="Times New Roman" w:hAnsi="Calibri" w:cs="Times New Roman"/>
+                <w:color w:val="000000"/>
+              </w:rPr>
+              <w:t>H2</w:t>
+            </w:r>
+          </w:p>
+        </w:tc>
+        <w:tc>
+          <w:tcPr>
+            <w:tcW w:w="1094" w:type="dxa"/>
+            <w:tcBorders>
+              <w:top w:val="nil"/>
+              <w:left w:val="nil"/>
+              <w:bottom w:val="nil"/>
+              <w:right w:val="nil"/>
+            </w:tcBorders>
+            <w:shd w:val="clear" w:color="auto" w:fill="auto"/>
+            <w:noWrap/>
+            <w:vAlign w:val="bottom"/>
+            <w:hideMark/>
+          </w:tcPr>
+          <w:p>
+            <w:pPr>
+              <w:spacing w:after="0" w:line="240" w:lineRule="auto"/>
+              <w:rPr>
+                <w:rFonts w:ascii="Calibri" w:eastAsia="Times New Roman" w:hAnsi="Calibri" w:cs="Times New Roman"/>
+                <w:color w:val="000000"/>
+              </w:rPr>
+            </w:pPr>
+            <w:proofErr w:type="spellStart"/>
+            <w:r>
+              <w:rPr>
+                <w:rFonts w:ascii="Calibri" w:eastAsia="Times New Roman" w:hAnsi="Calibri" w:cs="Times New Roman"/>
+                <w:color w:val="000000"/>
+              </w:rPr>
+              <w:t>Formate</w:t>
+            </w:r>
+            <w:proofErr w:type="spellEnd"/>
+          </w:p>
+        </w:tc>
+        <w:tc>
+          <w:tcPr>
+            <w:tcW w:w="1436" w:type="dxa"/>
+            <w:tcBorders>
+              <w:top w:val="nil"/>
+              <w:left w:val="nil"/>
+              <w:bottom w:val="nil"/>
+              <w:right w:val="nil"/>
+            </w:tcBorders>
+            <w:shd w:val="clear" w:color="auto" w:fill="auto"/>
+            <w:noWrap/>
+            <w:vAlign w:val="bottom"/>
+            <w:hideMark/>
+          </w:tcPr>
+          <w:p>
+            <w:pPr>
+              <w:spacing w:after="0" w:line="240" w:lineRule="auto"/>
+              <w:rPr>
+                <w:rFonts w:ascii="Calibri" w:eastAsia="Times New Roman" w:hAnsi="Calibri" w:cs="Times New Roman"/>
+                <w:color w:val="000000"/>
+              </w:rPr>
+            </w:pPr>
+            <w:r>
+              <w:rPr>
+                <w:rFonts w:ascii="Calibri" w:eastAsia="Times New Roman" w:hAnsi="Calibri" w:cs="Times New Roman"/>
+                <w:color w:val="000000"/>
+              </w:rPr>
+              <w:t xml:space="preserve">H2 + </w:t>
+            </w:r>
+            <w:proofErr w:type="spellStart"/>
+            <w:r>
+              <w:rPr>
+                <w:rFonts w:ascii="Calibri" w:eastAsia="Times New Roman" w:hAnsi="Calibri" w:cs="Times New Roman"/>
+                <w:color w:val="000000"/>
+              </w:rPr>
+              <w:t>Formate</w:t>
+            </w:r>
+            <w:proofErr w:type="spellEnd"/>
+          </w:p>
+        </w:tc>
+        <w:tc>
+          <w:tcPr>
+            <w:tcW w:w="2576" w:type="dxa"/>
+            <w:gridSpan w:val="2"/>
+            <w:tcBorders>
+              <w:top w:val="nil"/>
+              <w:left w:val="nil"/>
+              <w:bottom w:val="nil"/>
+              <w:right w:val="nil"/>
+            </w:tcBorders>
+            <w:shd w:val="clear" w:color="auto" w:fill="auto"/>
+            <w:noWrap/>
+            <w:vAlign w:val="bottom"/>
+            <w:hideMark/>
+          </w:tcPr>
+          <w:p>
+            <w:pPr>
+              <w:spacing w:after="0" w:line="240" w:lineRule="auto"/>
+              <w:rPr>
+                <w:rFonts w:ascii="Calibri" w:eastAsia="Times New Roman" w:hAnsi="Calibri" w:cs="Times New Roman"/>
+                <w:color w:val="000000"/>
+              </w:rPr>
+            </w:pPr>
+            <w:proofErr w:type="spellStart"/>
+            <w:r>
+              <w:rPr>
+                <w:rFonts w:ascii="Calibri" w:eastAsia="Times New Roman" w:hAnsi="Calibri" w:cs="Times New Roman"/>
+                <w:color w:val="000000"/>
+              </w:rPr>
+              <w:t>Formate</w:t>
+            </w:r>
+            <w:proofErr w:type="spellEnd"/>
+            <w:r>
+              <w:rPr>
+                <w:rFonts w:ascii="Calibri" w:eastAsia="Times New Roman" w:hAnsi="Calibri" w:cs="Times New Roman"/>
+                <w:color w:val="000000"/>
+              </w:rPr>
+              <w:t xml:space="preserve"> + CO</w:t>
+            </w:r>
+          </w:p>
+        </w:tc>
+      </w:tr>
+      <w:tr>
+        <w:trPr>
+          <w:trHeight w:val="300"/>
+        </w:trPr>
+        <w:tc>
+          <w:tcPr>
+            <w:tcW w:w="1960" w:type="dxa"/>
+            <w:tcBorders>
+              <w:top w:val="nil"/>
+              <w:left w:val="nil"/>
+              <w:bottom w:val="nil"/>
+              <w:right w:val="nil"/>
+            </w:tcBorders>
+            <w:shd w:val="clear" w:color="auto" w:fill="auto"/>
+            <w:noWrap/>
+            <w:vAlign w:val="bottom"/>
+            <w:hideMark/>
+          </w:tcPr>
+          <w:p>
+            <w:pPr>
+              <w:spacing w:after="0" w:line="240" w:lineRule="auto"/>
+              <w:rPr>
+                <w:rFonts w:ascii="Calibri" w:eastAsia="Times New Roman" w:hAnsi="Calibri" w:cs="Times New Roman"/>
+                <w:color w:val="000000"/>
+              </w:rPr>
+            </w:pPr>
+            <w:r>
+              <w:rPr>
+                <w:rFonts w:ascii="Calibri" w:eastAsia="Times New Roman" w:hAnsi="Calibri" w:cs="Times New Roman"/>
+                <w:color w:val="000000"/>
+              </w:rPr>
+              <w:t>∆</w:t>
+            </w:r>
+            <w:proofErr w:type="spellStart"/>
+            <w:r>
+              <w:rPr>
+                <w:rFonts w:ascii="Calibri" w:eastAsia="Times New Roman" w:hAnsi="Calibri" w:cs="Times New Roman"/>
+                <w:color w:val="000000"/>
+              </w:rPr>
+              <w:t>hmd</w:t>
+            </w:r>
+            <w:proofErr w:type="spellEnd"/>
+          </w:p>
+        </w:tc>
+        <w:tc>
+          <w:tcPr>
+            <w:tcW w:w="1094" w:type="dxa"/>
+            <w:tcBorders>
+              <w:top w:val="nil"/>
+              <w:left w:val="nil"/>
+              <w:bottom w:val="nil"/>
+              <w:right w:val="nil"/>
+            </w:tcBorders>
+            <w:shd w:val="clear" w:color="000000" w:fill="92D050"/>
+            <w:noWrap/>
+            <w:vAlign w:val="bottom"/>
+            <w:hideMark/>
+          </w:tcPr>
+          <w:p>
+            <w:pPr>
+              <w:spacing w:after="0" w:line="240" w:lineRule="auto"/>
+              <w:rPr>
+                <w:rFonts w:ascii="Calibri" w:eastAsia="Times New Roman" w:hAnsi="Calibri" w:cs="Times New Roman"/>
+                <w:color w:val="000000"/>
+              </w:rPr>
+            </w:pPr>
+            <w:r>
+              <w:rPr>
+                <w:rFonts w:ascii="Calibri" w:eastAsia="Times New Roman" w:hAnsi="Calibri" w:cs="Times New Roman"/>
+                <w:color w:val="000000"/>
+              </w:rPr>
+              <w:t>N</w:t>
+            </w:r>
+          </w:p>
+        </w:tc>
+        <w:tc>
+          <w:tcPr>
+            <w:tcW w:w="1094" w:type="dxa"/>
+            <w:tcBorders>
+              <w:top w:val="nil"/>
+              <w:left w:val="nil"/>
+              <w:bottom w:val="nil"/>
+              <w:right w:val="nil"/>
+            </w:tcBorders>
+            <w:shd w:val="clear" w:color="000000" w:fill="92D050"/>
+            <w:noWrap/>
+            <w:vAlign w:val="bottom"/>
+            <w:hideMark/>
+          </w:tcPr>
+          <w:p>
+            <w:pPr>
+              <w:spacing w:after="0" w:line="240" w:lineRule="auto"/>
+              <w:rPr>
+                <w:rFonts w:ascii="Calibri" w:eastAsia="Times New Roman" w:hAnsi="Calibri" w:cs="Times New Roman"/>
+                <w:color w:val="000000"/>
+              </w:rPr>
+            </w:pPr>
+            <w:r>
+              <w:rPr>
+                <w:rFonts w:ascii="Calibri" w:eastAsia="Times New Roman" w:hAnsi="Calibri" w:cs="Times New Roman"/>
+                <w:color w:val="000000"/>
+              </w:rPr>
+              <w:t>N</w:t>
+            </w:r>
+          </w:p>
+        </w:tc>
+        <w:tc>
+          <w:tcPr>
+            <w:tcW w:w="1436" w:type="dxa"/>
+            <w:tcBorders>
+              <w:top w:val="nil"/>
+              <w:left w:val="nil"/>
+              <w:bottom w:val="nil"/>
+              <w:right w:val="nil"/>
+            </w:tcBorders>
+            <w:shd w:val="clear" w:color="auto" w:fill="auto"/>
+            <w:noWrap/>
+            <w:vAlign w:val="bottom"/>
+            <w:hideMark/>
+          </w:tcPr>
+          <w:p>
+            <w:pPr>
+              <w:spacing w:after="0" w:line="240" w:lineRule="auto"/>
+              <w:rPr>
+                <w:rFonts w:ascii="Calibri" w:eastAsia="Times New Roman" w:hAnsi="Calibri" w:cs="Times New Roman"/>
+                <w:color w:val="000000"/>
+              </w:rPr>
+            </w:pPr>
+            <w:r>
+              <w:rPr>
+                <w:rFonts w:ascii="Calibri" w:eastAsia="Times New Roman" w:hAnsi="Calibri" w:cs="Times New Roman"/>
+                <w:color w:val="000000"/>
+              </w:rPr>
+              <w:t>N</w:t>
+            </w:r>
+          </w:p>
+        </w:tc>
+        <w:tc>
+          <w:tcPr>
+            <w:tcW w:w="1068" w:type="dxa"/>
+            <w:tcBorders>
+              <w:top w:val="nil"/>
+              <w:left w:val="nil"/>
+              <w:bottom w:val="nil"/>
+              <w:right w:val="nil"/>
+            </w:tcBorders>
+            <w:shd w:val="clear" w:color="auto" w:fill="auto"/>
+            <w:noWrap/>
+            <w:vAlign w:val="bottom"/>
+            <w:hideMark/>
+          </w:tcPr>
+          <w:p>
+            <w:pPr>
+              <w:spacing w:after="0" w:line="240" w:lineRule="auto"/>
+              <w:rPr>
+                <w:rFonts w:ascii="Calibri" w:eastAsia="Times New Roman" w:hAnsi="Calibri" w:cs="Times New Roman"/>
+                <w:color w:val="000000"/>
+              </w:rPr>
+            </w:pPr>
+            <w:r>
+              <w:rPr>
+                <w:rFonts w:ascii="Calibri" w:eastAsia="Times New Roman" w:hAnsi="Calibri" w:cs="Times New Roman"/>
+                <w:color w:val="000000"/>
+              </w:rPr>
+              <w:t>N</w:t>
+            </w:r>
+          </w:p>
+        </w:tc>
+        <w:tc>
+          <w:tcPr>
+            <w:tcW w:w="1508" w:type="dxa"/>
+            <w:tcBorders>
+              <w:top w:val="nil"/>
+              <w:left w:val="nil"/>
+              <w:bottom w:val="nil"/>
+              <w:right w:val="nil"/>
+            </w:tcBorders>
+            <w:shd w:val="clear" w:color="auto" w:fill="auto"/>
+            <w:noWrap/>
+            <w:vAlign w:val="bottom"/>
+            <w:hideMark/>
+          </w:tcPr>
+          <w:p>
+            <w:pPr>
+              <w:spacing w:after="0" w:line="240" w:lineRule="auto"/>
+              <w:rPr>
+                <w:rFonts w:ascii="Calibri" w:eastAsia="Times New Roman" w:hAnsi="Calibri" w:cs="Times New Roman"/>
+                <w:color w:val="000000"/>
+              </w:rPr>
+            </w:pPr>
+          </w:p>
+        </w:tc>
+      </w:tr>
+      <w:tr>
+        <w:trPr>
+          <w:trHeight w:val="300"/>
+        </w:trPr>
+        <w:tc>
+          <w:tcPr>
+            <w:tcW w:w="1960" w:type="dxa"/>
+            <w:tcBorders>
+              <w:top w:val="nil"/>
+              <w:left w:val="nil"/>
+              <w:bottom w:val="nil"/>
+              <w:right w:val="nil"/>
+            </w:tcBorders>
+            <w:shd w:val="clear" w:color="auto" w:fill="auto"/>
+            <w:noWrap/>
+            <w:vAlign w:val="bottom"/>
+            <w:hideMark/>
+          </w:tcPr>
+          <w:p>
+            <w:pPr>
+              <w:spacing w:after="0" w:line="240" w:lineRule="auto"/>
+              <w:rPr>
+                <w:rFonts w:ascii="Calibri" w:eastAsia="Times New Roman" w:hAnsi="Calibri" w:cs="Times New Roman"/>
+                <w:color w:val="000000"/>
+              </w:rPr>
+            </w:pPr>
+            <w:r>
+              <w:rPr>
+                <w:rFonts w:ascii="Calibri" w:eastAsia="Times New Roman" w:hAnsi="Calibri" w:cs="Times New Roman"/>
+                <w:color w:val="000000"/>
+              </w:rPr>
+              <w:t>∆</w:t>
+            </w:r>
+            <w:proofErr w:type="spellStart"/>
+            <w:r>
+              <w:rPr>
+                <w:rFonts w:ascii="Calibri" w:eastAsia="Times New Roman" w:hAnsi="Calibri" w:cs="Times New Roman"/>
+                <w:color w:val="000000"/>
+              </w:rPr>
+              <w:t>mtd</w:t>
+            </w:r>
+            <w:proofErr w:type="spellEnd"/>
+          </w:p>
+        </w:tc>
+        <w:tc>
+          <w:tcPr>
+            <w:tcW w:w="1094" w:type="dxa"/>
+            <w:tcBorders>
+              <w:top w:val="nil"/>
+              <w:left w:val="nil"/>
+              <w:bottom w:val="nil"/>
+              <w:right w:val="nil"/>
+            </w:tcBorders>
+            <w:shd w:val="clear" w:color="000000" w:fill="92D050"/>
+            <w:noWrap/>
+            <w:vAlign w:val="bottom"/>
+            <w:hideMark/>
+          </w:tcPr>
+          <w:p>
+            <w:pPr>
+              <w:spacing w:after="0" w:line="240" w:lineRule="auto"/>
+              <w:rPr>
+                <w:rFonts w:ascii="Calibri" w:eastAsia="Times New Roman" w:hAnsi="Calibri" w:cs="Times New Roman"/>
+                <w:color w:val="000000"/>
+              </w:rPr>
+            </w:pPr>
+            <w:r>
+              <w:rPr>
+                <w:rFonts w:ascii="Calibri" w:eastAsia="Times New Roman" w:hAnsi="Calibri" w:cs="Times New Roman"/>
+                <w:color w:val="000000"/>
+              </w:rPr>
+              <w:t>N</w:t>
+            </w:r>
+          </w:p>
+        </w:tc>
+        <w:tc>
+          <w:tcPr>
+            <w:tcW w:w="1094" w:type="dxa"/>
+            <w:tcBorders>
+              <w:top w:val="nil"/>
+              <w:left w:val="nil"/>
+              <w:bottom w:val="nil"/>
+              <w:right w:val="nil"/>
+            </w:tcBorders>
+            <w:shd w:val="clear" w:color="000000" w:fill="92D050"/>
+            <w:noWrap/>
+            <w:vAlign w:val="bottom"/>
+            <w:hideMark/>
+          </w:tcPr>
+          <w:p>
+            <w:pPr>
+              <w:spacing w:after="0" w:line="240" w:lineRule="auto"/>
+              <w:rPr>
+                <w:rFonts w:ascii="Calibri" w:eastAsia="Times New Roman" w:hAnsi="Calibri" w:cs="Times New Roman"/>
+                <w:color w:val="000000"/>
+              </w:rPr>
+            </w:pPr>
+            <w:r>
+              <w:rPr>
+                <w:rFonts w:ascii="Calibri" w:eastAsia="Times New Roman" w:hAnsi="Calibri" w:cs="Times New Roman"/>
+                <w:color w:val="000000"/>
+              </w:rPr>
+              <w:t>N</w:t>
+            </w:r>
+          </w:p>
+        </w:tc>
+        <w:tc>
+          <w:tcPr>
+            <w:tcW w:w="1436" w:type="dxa"/>
+            <w:tcBorders>
+              <w:top w:val="nil"/>
+              <w:left w:val="nil"/>
+              <w:bottom w:val="nil"/>
+              <w:right w:val="nil"/>
+            </w:tcBorders>
+            <w:shd w:val="clear" w:color="auto" w:fill="auto"/>
+            <w:noWrap/>
+            <w:vAlign w:val="bottom"/>
+            <w:hideMark/>
+          </w:tcPr>
+          <w:p>
+            <w:pPr>
+              <w:spacing w:after="0" w:line="240" w:lineRule="auto"/>
+              <w:rPr>
+                <w:rFonts w:ascii="Calibri" w:eastAsia="Times New Roman" w:hAnsi="Calibri" w:cs="Times New Roman"/>
+                <w:color w:val="000000"/>
+              </w:rPr>
+            </w:pPr>
+            <w:r>
+              <w:rPr>
+                <w:rFonts w:ascii="Calibri" w:eastAsia="Times New Roman" w:hAnsi="Calibri" w:cs="Times New Roman"/>
+                <w:color w:val="000000"/>
+              </w:rPr>
+              <w:t>N</w:t>
+            </w:r>
+          </w:p>
+        </w:tc>
+        <w:tc>
+          <w:tcPr>
+            <w:tcW w:w="1068" w:type="dxa"/>
+            <w:tcBorders>
+              <w:top w:val="nil"/>
+              <w:left w:val="nil"/>
+              <w:bottom w:val="nil"/>
+              <w:right w:val="nil"/>
+            </w:tcBorders>
+            <w:shd w:val="clear" w:color="auto" w:fill="auto"/>
+            <w:noWrap/>
+            <w:vAlign w:val="bottom"/>
+            <w:hideMark/>
+          </w:tcPr>
+          <w:p>
+            <w:pPr>
+              <w:spacing w:after="0" w:line="240" w:lineRule="auto"/>
+              <w:rPr>
+                <w:rFonts w:ascii="Calibri" w:eastAsia="Times New Roman" w:hAnsi="Calibri" w:cs="Times New Roman"/>
+                <w:color w:val="000000"/>
+              </w:rPr>
+            </w:pPr>
+            <w:r>
+              <w:rPr>
+                <w:rFonts w:ascii="Calibri" w:eastAsia="Times New Roman" w:hAnsi="Calibri" w:cs="Times New Roman"/>
+                <w:color w:val="000000"/>
+              </w:rPr>
+              <w:t>N</w:t>
+            </w:r>
+          </w:p>
+        </w:tc>
+        <w:tc>
+          <w:tcPr>
+            <w:tcW w:w="1508" w:type="dxa"/>
+            <w:tcBorders>
+              <w:top w:val="nil"/>
+              <w:left w:val="nil"/>
+              <w:bottom w:val="nil"/>
+              <w:right w:val="nil"/>
+            </w:tcBorders>
+            <w:shd w:val="clear" w:color="auto" w:fill="auto"/>
+            <w:noWrap/>
+            <w:vAlign w:val="bottom"/>
+            <w:hideMark/>
+          </w:tcPr>
+          <w:p>
+            <w:pPr>
+              <w:spacing w:after="0" w:line="240" w:lineRule="auto"/>
+              <w:rPr>
+                <w:rFonts w:ascii="Calibri" w:eastAsia="Times New Roman" w:hAnsi="Calibri" w:cs="Times New Roman"/>
+                <w:color w:val="000000"/>
+              </w:rPr>
+            </w:pPr>
+          </w:p>
+        </w:tc>
+      </w:tr>
+      <w:tr>
+        <w:trPr>
+          <w:trHeight w:val="300"/>
+        </w:trPr>
+        <w:tc>
+          <w:tcPr>
+            <w:tcW w:w="1960" w:type="dxa"/>
+            <w:tcBorders>
+              <w:top w:val="nil"/>
+              <w:left w:val="nil"/>
+              <w:bottom w:val="nil"/>
+              <w:right w:val="nil"/>
+            </w:tcBorders>
+            <w:shd w:val="clear" w:color="auto" w:fill="auto"/>
+            <w:noWrap/>
+            <w:vAlign w:val="bottom"/>
+            <w:hideMark/>
+          </w:tcPr>
+          <w:p>
+            <w:pPr>
+              <w:spacing w:after="0" w:line="240" w:lineRule="auto"/>
+              <w:rPr>
+                <w:rFonts w:ascii="Calibri" w:eastAsia="Times New Roman" w:hAnsi="Calibri" w:cs="Times New Roman"/>
+                <w:color w:val="000000"/>
+              </w:rPr>
+            </w:pPr>
+            <w:r>
+              <w:rPr>
+                <w:rFonts w:ascii="Calibri" w:eastAsia="Times New Roman" w:hAnsi="Calibri" w:cs="Times New Roman"/>
+                <w:color w:val="000000"/>
+              </w:rPr>
+              <w:t>∆</w:t>
+            </w:r>
+            <w:proofErr w:type="spellStart"/>
+            <w:r>
+              <w:rPr>
+                <w:rFonts w:ascii="Calibri" w:eastAsia="Times New Roman" w:hAnsi="Calibri" w:cs="Times New Roman"/>
+                <w:color w:val="000000"/>
+              </w:rPr>
+              <w:t>frcA</w:t>
+            </w:r>
+            <w:proofErr w:type="spellEnd"/>
+          </w:p>
+        </w:tc>
+        <w:tc>
+          <w:tcPr>
+            <w:tcW w:w="1094" w:type="dxa"/>
+            <w:tcBorders>
+              <w:top w:val="nil"/>
+              <w:left w:val="nil"/>
+              <w:bottom w:val="nil"/>
+              <w:right w:val="nil"/>
+            </w:tcBorders>
+            <w:shd w:val="clear" w:color="000000" w:fill="92D050"/>
+            <w:noWrap/>
+            <w:vAlign w:val="bottom"/>
+            <w:hideMark/>
+          </w:tcPr>
+          <w:p>
+            <w:pPr>
+              <w:spacing w:after="0" w:line="240" w:lineRule="auto"/>
+              <w:rPr>
+                <w:rFonts w:ascii="Calibri" w:eastAsia="Times New Roman" w:hAnsi="Calibri" w:cs="Times New Roman"/>
+                <w:color w:val="000000"/>
+              </w:rPr>
+            </w:pPr>
+            <w:r>
+              <w:rPr>
+                <w:rFonts w:ascii="Calibri" w:eastAsia="Times New Roman" w:hAnsi="Calibri" w:cs="Times New Roman"/>
+                <w:color w:val="000000"/>
+              </w:rPr>
+              <w:t>N</w:t>
+            </w:r>
+          </w:p>
+        </w:tc>
+        <w:tc>
+          <w:tcPr>
+            <w:tcW w:w="1094" w:type="dxa"/>
+            <w:tcBorders>
+              <w:top w:val="nil"/>
+              <w:left w:val="nil"/>
+              <w:bottom w:val="nil"/>
+              <w:right w:val="nil"/>
+            </w:tcBorders>
+            <w:shd w:val="clear" w:color="000000" w:fill="92D050"/>
+            <w:noWrap/>
+            <w:vAlign w:val="bottom"/>
+            <w:hideMark/>
+          </w:tcPr>
+          <w:p>
+            <w:pPr>
+              <w:spacing w:after="0" w:line="240" w:lineRule="auto"/>
+              <w:rPr>
+                <w:rFonts w:ascii="Calibri" w:eastAsia="Times New Roman" w:hAnsi="Calibri" w:cs="Times New Roman"/>
+                <w:color w:val="000000"/>
+              </w:rPr>
+            </w:pPr>
+            <w:r>
+              <w:rPr>
+                <w:rFonts w:ascii="Calibri" w:eastAsia="Times New Roman" w:hAnsi="Calibri" w:cs="Times New Roman"/>
+                <w:color w:val="000000"/>
+              </w:rPr>
+              <w:t>N</w:t>
+            </w:r>
+          </w:p>
+        </w:tc>
+        <w:tc>
+          <w:tcPr>
+            <w:tcW w:w="1436" w:type="dxa"/>
+            <w:tcBorders>
+              <w:top w:val="nil"/>
+              <w:left w:val="nil"/>
+              <w:bottom w:val="nil"/>
+              <w:right w:val="nil"/>
+            </w:tcBorders>
+            <w:shd w:val="clear" w:color="auto" w:fill="auto"/>
+            <w:noWrap/>
+            <w:vAlign w:val="bottom"/>
+            <w:hideMark/>
+          </w:tcPr>
+          <w:p>
+            <w:pPr>
+              <w:spacing w:after="0" w:line="240" w:lineRule="auto"/>
+              <w:rPr>
+                <w:rFonts w:ascii="Calibri" w:eastAsia="Times New Roman" w:hAnsi="Calibri" w:cs="Times New Roman"/>
+                <w:color w:val="000000"/>
+              </w:rPr>
+            </w:pPr>
+            <w:r>
+              <w:rPr>
+                <w:rFonts w:ascii="Calibri" w:eastAsia="Times New Roman" w:hAnsi="Calibri" w:cs="Times New Roman"/>
+                <w:color w:val="000000"/>
+              </w:rPr>
+              <w:t>N</w:t>
+            </w:r>
+          </w:p>
+        </w:tc>
+        <w:tc>
+          <w:tcPr>
+            <w:tcW w:w="1068" w:type="dxa"/>
+            <w:tcBorders>
+              <w:top w:val="nil"/>
+              <w:left w:val="nil"/>
+              <w:bottom w:val="nil"/>
+              <w:right w:val="nil"/>
+            </w:tcBorders>
+            <w:shd w:val="clear" w:color="auto" w:fill="auto"/>
+            <w:noWrap/>
+            <w:vAlign w:val="bottom"/>
+            <w:hideMark/>
+          </w:tcPr>
+          <w:p>
+            <w:pPr>
+              <w:spacing w:after="0" w:line="240" w:lineRule="auto"/>
+              <w:rPr>
+                <w:rFonts w:ascii="Calibri" w:eastAsia="Times New Roman" w:hAnsi="Calibri" w:cs="Times New Roman"/>
+                <w:color w:val="000000"/>
+              </w:rPr>
+            </w:pPr>
+            <w:r>
+              <w:rPr>
+                <w:rFonts w:ascii="Calibri" w:eastAsia="Times New Roman" w:hAnsi="Calibri" w:cs="Times New Roman"/>
+                <w:color w:val="000000"/>
+              </w:rPr>
+              <w:t>N</w:t>
+            </w:r>
+          </w:p>
+        </w:tc>
+        <w:tc>
+          <w:tcPr>
+            <w:tcW w:w="1508" w:type="dxa"/>
+            <w:tcBorders>
+              <w:top w:val="nil"/>
+              <w:left w:val="nil"/>
+              <w:bottom w:val="nil"/>
+              <w:right w:val="nil"/>
+            </w:tcBorders>
+            <w:shd w:val="clear" w:color="auto" w:fill="auto"/>
+            <w:noWrap/>
+            <w:vAlign w:val="bottom"/>
+            <w:hideMark/>
+          </w:tcPr>
+          <w:p>
+            <w:pPr>
+              <w:spacing w:after="0" w:line="240" w:lineRule="auto"/>
+              <w:rPr>
+                <w:rFonts w:ascii="Calibri" w:eastAsia="Times New Roman" w:hAnsi="Calibri" w:cs="Times New Roman"/>
+                <w:color w:val="000000"/>
+              </w:rPr>
+            </w:pPr>
+          </w:p>
+        </w:tc>
+      </w:tr>
+      <w:tr>
+        <w:trPr>
+          <w:trHeight w:val="300"/>
+        </w:trPr>
+        <w:tc>
+          <w:tcPr>
+            <w:tcW w:w="1960" w:type="dxa"/>
+            <w:tcBorders>
+              <w:top w:val="nil"/>
+              <w:left w:val="nil"/>
+              <w:bottom w:val="nil"/>
+              <w:right w:val="nil"/>
+            </w:tcBorders>
+            <w:shd w:val="clear" w:color="auto" w:fill="auto"/>
+            <w:noWrap/>
+            <w:vAlign w:val="bottom"/>
+            <w:hideMark/>
+          </w:tcPr>
+          <w:p>
+            <w:pPr>
+              <w:spacing w:after="0" w:line="240" w:lineRule="auto"/>
+              <w:rPr>
+                <w:rFonts w:ascii="Calibri" w:eastAsia="Times New Roman" w:hAnsi="Calibri" w:cs="Times New Roman"/>
+                <w:color w:val="000000"/>
+              </w:rPr>
+            </w:pPr>
+            <w:r>
+              <w:rPr>
+                <w:rFonts w:ascii="Calibri" w:eastAsia="Times New Roman" w:hAnsi="Calibri" w:cs="Times New Roman"/>
+                <w:color w:val="000000"/>
+              </w:rPr>
+              <w:t>∆</w:t>
+            </w:r>
+            <w:proofErr w:type="spellStart"/>
+            <w:r>
+              <w:rPr>
+                <w:rFonts w:ascii="Calibri" w:eastAsia="Times New Roman" w:hAnsi="Calibri" w:cs="Times New Roman"/>
+                <w:color w:val="000000"/>
+              </w:rPr>
+              <w:t>fruA</w:t>
+            </w:r>
+            <w:proofErr w:type="spellEnd"/>
+          </w:p>
+        </w:tc>
+        <w:tc>
+          <w:tcPr>
+            <w:tcW w:w="1094" w:type="dxa"/>
+            <w:tcBorders>
+              <w:top w:val="nil"/>
+              <w:left w:val="nil"/>
+              <w:bottom w:val="nil"/>
+              <w:right w:val="nil"/>
+            </w:tcBorders>
+            <w:shd w:val="clear" w:color="000000" w:fill="92D050"/>
+            <w:noWrap/>
+            <w:vAlign w:val="bottom"/>
+            <w:hideMark/>
+          </w:tcPr>
+          <w:p>
+            <w:pPr>
+              <w:spacing w:after="0" w:line="240" w:lineRule="auto"/>
+              <w:rPr>
+                <w:rFonts w:ascii="Calibri" w:eastAsia="Times New Roman" w:hAnsi="Calibri" w:cs="Times New Roman"/>
+                <w:color w:val="000000"/>
+              </w:rPr>
+            </w:pPr>
+            <w:r>
+              <w:rPr>
+                <w:rFonts w:ascii="Calibri" w:eastAsia="Times New Roman" w:hAnsi="Calibri" w:cs="Times New Roman"/>
+                <w:color w:val="000000"/>
+              </w:rPr>
+              <w:t>N</w:t>
+            </w:r>
+          </w:p>
+        </w:tc>
+        <w:tc>
+          <w:tcPr>
+            <w:tcW w:w="1094" w:type="dxa"/>
+            <w:tcBorders>
+              <w:top w:val="nil"/>
+              <w:left w:val="nil"/>
+              <w:bottom w:val="nil"/>
+              <w:right w:val="nil"/>
+            </w:tcBorders>
+            <w:shd w:val="clear" w:color="000000" w:fill="92D050"/>
+            <w:noWrap/>
+            <w:vAlign w:val="bottom"/>
+            <w:hideMark/>
+          </w:tcPr>
+          <w:p>
+            <w:pPr>
+              <w:spacing w:after="0" w:line="240" w:lineRule="auto"/>
+              <w:rPr>
+                <w:rFonts w:ascii="Calibri" w:eastAsia="Times New Roman" w:hAnsi="Calibri" w:cs="Times New Roman"/>
+                <w:color w:val="000000"/>
+              </w:rPr>
+            </w:pPr>
+            <w:r>
+              <w:rPr>
+                <w:rFonts w:ascii="Calibri" w:eastAsia="Times New Roman" w:hAnsi="Calibri" w:cs="Times New Roman"/>
+                <w:color w:val="000000"/>
+              </w:rPr>
+              <w:t>N</w:t>
+            </w:r>
+          </w:p>
+        </w:tc>
+        <w:tc>
+          <w:tcPr>
+            <w:tcW w:w="1436" w:type="dxa"/>
+            <w:tcBorders>
+              <w:top w:val="nil"/>
+              <w:left w:val="nil"/>
+              <w:bottom w:val="nil"/>
+              <w:right w:val="nil"/>
+            </w:tcBorders>
+            <w:shd w:val="clear" w:color="auto" w:fill="auto"/>
+            <w:noWrap/>
+            <w:vAlign w:val="bottom"/>
+            <w:hideMark/>
+          </w:tcPr>
+          <w:p>
+            <w:pPr>
+              <w:spacing w:after="0" w:line="240" w:lineRule="auto"/>
+              <w:rPr>
+                <w:rFonts w:ascii="Calibri" w:eastAsia="Times New Roman" w:hAnsi="Calibri" w:cs="Times New Roman"/>
+                <w:color w:val="000000"/>
+              </w:rPr>
+            </w:pPr>
+            <w:r>
+              <w:rPr>
+                <w:rFonts w:ascii="Calibri" w:eastAsia="Times New Roman" w:hAnsi="Calibri" w:cs="Times New Roman"/>
+                <w:color w:val="000000"/>
+              </w:rPr>
+              <w:t>N</w:t>
+            </w:r>
+          </w:p>
+        </w:tc>
+        <w:tc>
+          <w:tcPr>
+            <w:tcW w:w="1068" w:type="dxa"/>
+            <w:tcBorders>
+              <w:top w:val="nil"/>
+              <w:left w:val="nil"/>
+              <w:bottom w:val="nil"/>
+              <w:right w:val="nil"/>
+            </w:tcBorders>
+            <w:shd w:val="clear" w:color="auto" w:fill="auto"/>
+            <w:noWrap/>
+            <w:vAlign w:val="bottom"/>
+            <w:hideMark/>
+          </w:tcPr>
+          <w:p>
+            <w:pPr>
+              <w:spacing w:after="0" w:line="240" w:lineRule="auto"/>
+              <w:rPr>
+                <w:rFonts w:ascii="Calibri" w:eastAsia="Times New Roman" w:hAnsi="Calibri" w:cs="Times New Roman"/>
+                <w:color w:val="000000"/>
+              </w:rPr>
+            </w:pPr>
+            <w:r>
+              <w:rPr>
+                <w:rFonts w:ascii="Calibri" w:eastAsia="Times New Roman" w:hAnsi="Calibri" w:cs="Times New Roman"/>
+                <w:color w:val="000000"/>
+              </w:rPr>
+              <w:t>N</w:t>
+            </w:r>
+          </w:p>
+        </w:tc>
+        <w:tc>
+          <w:tcPr>
+            <w:tcW w:w="1508" w:type="dxa"/>
+            <w:tcBorders>
+              <w:top w:val="nil"/>
+              <w:left w:val="nil"/>
+              <w:bottom w:val="nil"/>
+              <w:right w:val="nil"/>
+            </w:tcBorders>
+            <w:shd w:val="clear" w:color="auto" w:fill="auto"/>
+            <w:noWrap/>
+            <w:vAlign w:val="bottom"/>
+            <w:hideMark/>
+          </w:tcPr>
+          <w:p>
+            <w:pPr>
+              <w:spacing w:after="0" w:line="240" w:lineRule="auto"/>
+              <w:rPr>
+                <w:rFonts w:ascii="Calibri" w:eastAsia="Times New Roman" w:hAnsi="Calibri" w:cs="Times New Roman"/>
+                <w:color w:val="000000"/>
+              </w:rPr>
+            </w:pPr>
+          </w:p>
+        </w:tc>
+      </w:tr>
+      <w:tr>
+        <w:trPr>
+          <w:trHeight w:val="300"/>
+        </w:trPr>
+        <w:tc>
+          <w:tcPr>
+            <w:tcW w:w="1960" w:type="dxa"/>
+            <w:tcBorders>
+              <w:top w:val="nil"/>
+              <w:left w:val="nil"/>
+              <w:bottom w:val="nil"/>
+              <w:right w:val="nil"/>
+            </w:tcBorders>
+            <w:shd w:val="clear" w:color="auto" w:fill="auto"/>
+            <w:noWrap/>
+            <w:vAlign w:val="bottom"/>
+            <w:hideMark/>
+          </w:tcPr>
+          <w:p>
+            <w:pPr>
+              <w:spacing w:after="0" w:line="240" w:lineRule="auto"/>
+              <w:rPr>
+                <w:rFonts w:ascii="Calibri" w:eastAsia="Times New Roman" w:hAnsi="Calibri" w:cs="Times New Roman"/>
+                <w:color w:val="000000"/>
+              </w:rPr>
+            </w:pPr>
+            <w:r>
+              <w:rPr>
+                <w:rFonts w:ascii="Calibri" w:eastAsia="Times New Roman" w:hAnsi="Calibri" w:cs="Times New Roman"/>
+                <w:color w:val="000000"/>
+              </w:rPr>
+              <w:t>∆</w:t>
+            </w:r>
+            <w:proofErr w:type="spellStart"/>
+            <w:r>
+              <w:rPr>
+                <w:rFonts w:ascii="Calibri" w:eastAsia="Times New Roman" w:hAnsi="Calibri" w:cs="Times New Roman"/>
+                <w:color w:val="000000"/>
+              </w:rPr>
+              <w:t>frcA∆fruA</w:t>
+            </w:r>
+            <w:proofErr w:type="spellEnd"/>
+          </w:p>
+        </w:tc>
+        <w:tc>
+          <w:tcPr>
+            <w:tcW w:w="1094" w:type="dxa"/>
+            <w:tcBorders>
+              <w:top w:val="nil"/>
+              <w:left w:val="nil"/>
+              <w:bottom w:val="nil"/>
+              <w:right w:val="nil"/>
+            </w:tcBorders>
+            <w:shd w:val="clear" w:color="000000" w:fill="92D050"/>
+            <w:noWrap/>
+            <w:vAlign w:val="bottom"/>
+            <w:hideMark/>
+          </w:tcPr>
+          <w:p>
+            <w:pPr>
+              <w:spacing w:after="0" w:line="240" w:lineRule="auto"/>
+              <w:rPr>
+                <w:rFonts w:ascii="Calibri" w:eastAsia="Times New Roman" w:hAnsi="Calibri" w:cs="Times New Roman"/>
+                <w:color w:val="000000"/>
+              </w:rPr>
+            </w:pPr>
+            <w:r>
+              <w:rPr>
+                <w:rFonts w:ascii="Calibri" w:eastAsia="Times New Roman" w:hAnsi="Calibri" w:cs="Times New Roman"/>
+                <w:color w:val="000000"/>
+              </w:rPr>
+              <w:t>N</w:t>
+            </w:r>
+          </w:p>
+        </w:tc>
+        <w:tc>
+          <w:tcPr>
+            <w:tcW w:w="1094" w:type="dxa"/>
+            <w:tcBorders>
+              <w:top w:val="nil"/>
+              <w:left w:val="nil"/>
+              <w:bottom w:val="nil"/>
+              <w:right w:val="nil"/>
+            </w:tcBorders>
+            <w:shd w:val="clear" w:color="000000" w:fill="92D050"/>
+            <w:noWrap/>
+            <w:vAlign w:val="bottom"/>
+            <w:hideMark/>
+          </w:tcPr>
+          <w:p>
+            <w:pPr>
+              <w:spacing w:after="0" w:line="240" w:lineRule="auto"/>
+              <w:rPr>
+                <w:rFonts w:ascii="Calibri" w:eastAsia="Times New Roman" w:hAnsi="Calibri" w:cs="Times New Roman"/>
+                <w:color w:val="000000"/>
+              </w:rPr>
+            </w:pPr>
+            <w:r>
+              <w:rPr>
+                <w:rFonts w:ascii="Calibri" w:eastAsia="Times New Roman" w:hAnsi="Calibri" w:cs="Times New Roman"/>
+                <w:color w:val="000000"/>
+              </w:rPr>
+              <w:t>N</w:t>
+            </w:r>
+          </w:p>
+        </w:tc>
+        <w:tc>
+          <w:tcPr>
+            <w:tcW w:w="1436" w:type="dxa"/>
+            <w:tcBorders>
+              <w:top w:val="nil"/>
+              <w:left w:val="nil"/>
+              <w:bottom w:val="nil"/>
+              <w:right w:val="nil"/>
+            </w:tcBorders>
+            <w:shd w:val="clear" w:color="auto" w:fill="auto"/>
+            <w:noWrap/>
+            <w:vAlign w:val="bottom"/>
+            <w:hideMark/>
+          </w:tcPr>
+          <w:p>
+            <w:pPr>
+              <w:spacing w:after="0" w:line="240" w:lineRule="auto"/>
+              <w:rPr>
+                <w:rFonts w:ascii="Calibri" w:eastAsia="Times New Roman" w:hAnsi="Calibri" w:cs="Times New Roman"/>
+                <w:color w:val="000000"/>
+              </w:rPr>
+            </w:pPr>
+            <w:r>
+              <w:rPr>
+                <w:rFonts w:ascii="Calibri" w:eastAsia="Times New Roman" w:hAnsi="Calibri" w:cs="Times New Roman"/>
+                <w:color w:val="000000"/>
+              </w:rPr>
+              <w:t>N</w:t>
+            </w:r>
+          </w:p>
+        </w:tc>
+        <w:tc>
+          <w:tcPr>
+            <w:tcW w:w="1068" w:type="dxa"/>
+            <w:tcBorders>
+              <w:top w:val="nil"/>
+              <w:left w:val="nil"/>
+              <w:bottom w:val="nil"/>
+              <w:right w:val="nil"/>
+            </w:tcBorders>
+            <w:shd w:val="clear" w:color="auto" w:fill="auto"/>
+            <w:noWrap/>
+            <w:vAlign w:val="bottom"/>
+            <w:hideMark/>
+          </w:tcPr>
+          <w:p>
+            <w:pPr>
+              <w:spacing w:after="0" w:line="240" w:lineRule="auto"/>
+              <w:rPr>
+                <w:rFonts w:ascii="Calibri" w:eastAsia="Times New Roman" w:hAnsi="Calibri" w:cs="Times New Roman"/>
+                <w:color w:val="000000"/>
+              </w:rPr>
+            </w:pPr>
+            <w:r>
+              <w:rPr>
+                <w:rFonts w:ascii="Calibri" w:eastAsia="Times New Roman" w:hAnsi="Calibri" w:cs="Times New Roman"/>
+                <w:color w:val="000000"/>
+              </w:rPr>
+              <w:t>N</w:t>
+            </w:r>
+          </w:p>
+        </w:tc>
+        <w:tc>
+          <w:tcPr>
+            <w:tcW w:w="1508" w:type="dxa"/>
+            <w:tcBorders>
+              <w:top w:val="nil"/>
+              <w:left w:val="nil"/>
+              <w:bottom w:val="nil"/>
+              <w:right w:val="nil"/>
+            </w:tcBorders>
+            <w:shd w:val="clear" w:color="auto" w:fill="auto"/>
+            <w:noWrap/>
+            <w:vAlign w:val="bottom"/>
+            <w:hideMark/>
+          </w:tcPr>
+          <w:p>
+            <w:pPr>
+              <w:spacing w:after="0" w:line="240" w:lineRule="auto"/>
+              <w:rPr>
+                <w:rFonts w:ascii="Calibri" w:eastAsia="Times New Roman" w:hAnsi="Calibri" w:cs="Times New Roman"/>
+                <w:color w:val="000000"/>
+              </w:rPr>
+            </w:pPr>
+          </w:p>
+        </w:tc>
+      </w:tr>
+      <w:tr>
+        <w:trPr>
+          <w:trHeight w:val="300"/>
+        </w:trPr>
+        <w:tc>
+          <w:tcPr>
+            <w:tcW w:w="1960" w:type="dxa"/>
+            <w:tcBorders>
+              <w:top w:val="nil"/>
+              <w:left w:val="nil"/>
+              <w:bottom w:val="nil"/>
+              <w:right w:val="nil"/>
+            </w:tcBorders>
+            <w:shd w:val="clear" w:color="auto" w:fill="auto"/>
+            <w:noWrap/>
+            <w:vAlign w:val="bottom"/>
+            <w:hideMark/>
+          </w:tcPr>
+          <w:p>
+            <w:pPr>
+              <w:spacing w:after="0" w:line="240" w:lineRule="auto"/>
+              <w:rPr>
+                <w:rFonts w:ascii="Calibri" w:eastAsia="Times New Roman" w:hAnsi="Calibri" w:cs="Times New Roman"/>
+                <w:color w:val="000000"/>
+              </w:rPr>
+            </w:pPr>
+            <w:r>
+              <w:rPr>
+                <w:rFonts w:ascii="Calibri" w:eastAsia="Times New Roman" w:hAnsi="Calibri" w:cs="Times New Roman"/>
+                <w:color w:val="000000"/>
+              </w:rPr>
+              <w:t>∆</w:t>
+            </w:r>
+            <w:proofErr w:type="spellStart"/>
+            <w:r>
+              <w:rPr>
+                <w:rFonts w:ascii="Calibri" w:eastAsia="Times New Roman" w:hAnsi="Calibri" w:cs="Times New Roman"/>
+                <w:color w:val="000000"/>
+              </w:rPr>
+              <w:t>vhcAU∆vhuA</w:t>
+            </w:r>
+            <w:proofErr w:type="spellEnd"/>
+          </w:p>
+        </w:tc>
+        <w:tc>
+          <w:tcPr>
+            <w:tcW w:w="1094" w:type="dxa"/>
+            <w:tcBorders>
+              <w:top w:val="nil"/>
+              <w:left w:val="nil"/>
+              <w:bottom w:val="nil"/>
+              <w:right w:val="nil"/>
+            </w:tcBorders>
+            <w:shd w:val="clear" w:color="000000" w:fill="92D050"/>
+            <w:noWrap/>
+            <w:vAlign w:val="bottom"/>
+            <w:hideMark/>
+          </w:tcPr>
+          <w:p>
+            <w:pPr>
+              <w:spacing w:after="0" w:line="240" w:lineRule="auto"/>
+              <w:rPr>
+                <w:rFonts w:ascii="Calibri" w:eastAsia="Times New Roman" w:hAnsi="Calibri" w:cs="Times New Roman"/>
+                <w:color w:val="000000"/>
+              </w:rPr>
+            </w:pPr>
+            <w:r>
+              <w:rPr>
+                <w:rFonts w:ascii="Calibri" w:eastAsia="Times New Roman" w:hAnsi="Calibri" w:cs="Times New Roman"/>
+                <w:color w:val="000000"/>
+              </w:rPr>
+              <w:t>N</w:t>
+            </w:r>
+          </w:p>
+        </w:tc>
+        <w:tc>
+          <w:tcPr>
+            <w:tcW w:w="1094" w:type="dxa"/>
+            <w:tcBorders>
+              <w:top w:val="nil"/>
+              <w:left w:val="nil"/>
+              <w:bottom w:val="nil"/>
+              <w:right w:val="nil"/>
+            </w:tcBorders>
+            <w:shd w:val="clear" w:color="000000" w:fill="92D050"/>
+            <w:noWrap/>
+            <w:vAlign w:val="bottom"/>
+            <w:hideMark/>
+          </w:tcPr>
+          <w:p>
+            <w:pPr>
+              <w:spacing w:after="0" w:line="240" w:lineRule="auto"/>
+              <w:rPr>
+                <w:rFonts w:ascii="Calibri" w:eastAsia="Times New Roman" w:hAnsi="Calibri" w:cs="Times New Roman"/>
+                <w:color w:val="000000"/>
+              </w:rPr>
+            </w:pPr>
+            <w:r>
+              <w:rPr>
+                <w:rFonts w:ascii="Calibri" w:eastAsia="Times New Roman" w:hAnsi="Calibri" w:cs="Times New Roman"/>
+                <w:color w:val="000000"/>
+              </w:rPr>
+              <w:t>N</w:t>
+            </w:r>
+          </w:p>
+        </w:tc>
+        <w:tc>
+          <w:tcPr>
+            <w:tcW w:w="1436" w:type="dxa"/>
+            <w:tcBorders>
+              <w:top w:val="nil"/>
+              <w:left w:val="nil"/>
+              <w:bottom w:val="nil"/>
+              <w:right w:val="nil"/>
+            </w:tcBorders>
+            <w:shd w:val="clear" w:color="auto" w:fill="auto"/>
+            <w:noWrap/>
+            <w:vAlign w:val="bottom"/>
+            <w:hideMark/>
+          </w:tcPr>
+          <w:p>
+            <w:pPr>
+              <w:spacing w:after="0" w:line="240" w:lineRule="auto"/>
+              <w:rPr>
+                <w:rFonts w:ascii="Calibri" w:eastAsia="Times New Roman" w:hAnsi="Calibri" w:cs="Times New Roman"/>
+                <w:color w:val="000000"/>
+              </w:rPr>
+            </w:pPr>
+            <w:r>
+              <w:rPr>
+                <w:rFonts w:ascii="Calibri" w:eastAsia="Times New Roman" w:hAnsi="Calibri" w:cs="Times New Roman"/>
+                <w:color w:val="000000"/>
+              </w:rPr>
+              <w:t>N</w:t>
+            </w:r>
+          </w:p>
+        </w:tc>
+        <w:tc>
+          <w:tcPr>
+            <w:tcW w:w="1068" w:type="dxa"/>
+            <w:tcBorders>
+              <w:top w:val="nil"/>
+              <w:left w:val="nil"/>
+              <w:bottom w:val="nil"/>
+              <w:right w:val="nil"/>
+            </w:tcBorders>
+            <w:shd w:val="clear" w:color="auto" w:fill="auto"/>
+            <w:noWrap/>
+            <w:vAlign w:val="bottom"/>
+            <w:hideMark/>
+          </w:tcPr>
+          <w:p>
+            <w:pPr>
+              <w:spacing w:after="0" w:line="240" w:lineRule="auto"/>
+              <w:rPr>
+                <w:rFonts w:ascii="Calibri" w:eastAsia="Times New Roman" w:hAnsi="Calibri" w:cs="Times New Roman"/>
+                <w:color w:val="000000"/>
+              </w:rPr>
+            </w:pPr>
+            <w:r>
+              <w:rPr>
+                <w:rFonts w:ascii="Calibri" w:eastAsia="Times New Roman" w:hAnsi="Calibri" w:cs="Times New Roman"/>
+                <w:color w:val="000000"/>
+              </w:rPr>
+              <w:t>N</w:t>
+            </w:r>
+          </w:p>
+        </w:tc>
+        <w:tc>
+          <w:tcPr>
+            <w:tcW w:w="1508" w:type="dxa"/>
+            <w:tcBorders>
+              <w:top w:val="nil"/>
+              <w:left w:val="nil"/>
+              <w:bottom w:val="nil"/>
+              <w:right w:val="nil"/>
+            </w:tcBorders>
+            <w:shd w:val="clear" w:color="auto" w:fill="auto"/>
+            <w:noWrap/>
+            <w:vAlign w:val="bottom"/>
+            <w:hideMark/>
+          </w:tcPr>
+          <w:p>
+            <w:pPr>
+              <w:spacing w:after="0" w:line="240" w:lineRule="auto"/>
+              <w:rPr>
+                <w:rFonts w:ascii="Calibri" w:eastAsia="Times New Roman" w:hAnsi="Calibri" w:cs="Times New Roman"/>
+                <w:color w:val="000000"/>
+              </w:rPr>
+            </w:pPr>
+          </w:p>
+        </w:tc>
+      </w:tr>
+      <w:tr>
+        <w:trPr>
+          <w:trHeight w:val="300"/>
+        </w:trPr>
+        <w:tc>
+          <w:tcPr>
+            <w:tcW w:w="1960" w:type="dxa"/>
+            <w:tcBorders>
+              <w:top w:val="nil"/>
+              <w:left w:val="nil"/>
+              <w:bottom w:val="nil"/>
+              <w:right w:val="nil"/>
+            </w:tcBorders>
+            <w:shd w:val="clear" w:color="auto" w:fill="auto"/>
+            <w:noWrap/>
+            <w:vAlign w:val="bottom"/>
+            <w:hideMark/>
+          </w:tcPr>
+          <w:p>
+            <w:pPr>
+              <w:spacing w:after="0" w:line="240" w:lineRule="auto"/>
+              <w:rPr>
+                <w:rFonts w:ascii="Calibri" w:eastAsia="Times New Roman" w:hAnsi="Calibri" w:cs="Times New Roman"/>
+                <w:color w:val="000000"/>
+              </w:rPr>
+            </w:pPr>
+            <w:r>
+              <w:rPr>
+                <w:rFonts w:ascii="Calibri" w:eastAsia="Times New Roman" w:hAnsi="Calibri" w:cs="Times New Roman"/>
+                <w:color w:val="000000"/>
+              </w:rPr>
+              <w:t>∆fdhA1</w:t>
+            </w:r>
+          </w:p>
+        </w:tc>
+        <w:tc>
+          <w:tcPr>
+            <w:tcW w:w="1094" w:type="dxa"/>
+            <w:tcBorders>
+              <w:top w:val="nil"/>
+              <w:left w:val="nil"/>
+              <w:bottom w:val="nil"/>
+              <w:right w:val="nil"/>
+            </w:tcBorders>
+            <w:shd w:val="clear" w:color="auto" w:fill="auto"/>
+            <w:noWrap/>
+            <w:vAlign w:val="bottom"/>
+            <w:hideMark/>
+          </w:tcPr>
+          <w:p>
+            <w:pPr>
+              <w:spacing w:after="0" w:line="240" w:lineRule="auto"/>
+              <w:rPr>
+                <w:rFonts w:ascii="Calibri" w:eastAsia="Times New Roman" w:hAnsi="Calibri" w:cs="Times New Roman"/>
+                <w:color w:val="000000"/>
+              </w:rPr>
+            </w:pPr>
+            <w:r>
+              <w:rPr>
+                <w:rFonts w:ascii="Calibri" w:eastAsia="Times New Roman" w:hAnsi="Calibri" w:cs="Times New Roman"/>
+                <w:color w:val="000000"/>
+              </w:rPr>
+              <w:t>N</w:t>
+            </w:r>
+          </w:p>
+        </w:tc>
+        <w:tc>
+          <w:tcPr>
+            <w:tcW w:w="1094" w:type="dxa"/>
+            <w:tcBorders>
+              <w:top w:val="nil"/>
+              <w:left w:val="nil"/>
+              <w:bottom w:val="nil"/>
+              <w:right w:val="nil"/>
+            </w:tcBorders>
+            <w:shd w:val="clear" w:color="000000" w:fill="92D050"/>
+            <w:noWrap/>
+            <w:vAlign w:val="bottom"/>
+            <w:hideMark/>
+          </w:tcPr>
+          <w:p>
+            <w:pPr>
+              <w:spacing w:after="0" w:line="240" w:lineRule="auto"/>
+              <w:rPr>
+                <w:rFonts w:ascii="Calibri" w:eastAsia="Times New Roman" w:hAnsi="Calibri" w:cs="Times New Roman"/>
+                <w:color w:val="000000"/>
+              </w:rPr>
+            </w:pPr>
+            <w:r>
+              <w:rPr>
+                <w:rFonts w:ascii="Calibri" w:eastAsia="Times New Roman" w:hAnsi="Calibri" w:cs="Times New Roman"/>
+                <w:color w:val="000000"/>
+              </w:rPr>
+              <w:t>N</w:t>
+            </w:r>
+          </w:p>
+        </w:tc>
+        <w:tc>
+          <w:tcPr>
+            <w:tcW w:w="1436" w:type="dxa"/>
+            <w:tcBorders>
+              <w:top w:val="nil"/>
+              <w:left w:val="nil"/>
+              <w:bottom w:val="nil"/>
+              <w:right w:val="nil"/>
+            </w:tcBorders>
+            <w:shd w:val="clear" w:color="auto" w:fill="auto"/>
+            <w:noWrap/>
+            <w:vAlign w:val="bottom"/>
+            <w:hideMark/>
+          </w:tcPr>
+          <w:p>
+            <w:pPr>
+              <w:spacing w:after="0" w:line="240" w:lineRule="auto"/>
+              <w:rPr>
+                <w:rFonts w:ascii="Calibri" w:eastAsia="Times New Roman" w:hAnsi="Calibri" w:cs="Times New Roman"/>
+                <w:color w:val="000000"/>
+              </w:rPr>
+            </w:pPr>
+            <w:r>
+              <w:rPr>
+                <w:rFonts w:ascii="Calibri" w:eastAsia="Times New Roman" w:hAnsi="Calibri" w:cs="Times New Roman"/>
+                <w:color w:val="000000"/>
+              </w:rPr>
+              <w:t>N</w:t>
+            </w:r>
+          </w:p>
+        </w:tc>
+        <w:tc>
+          <w:tcPr>
+            <w:tcW w:w="1068" w:type="dxa"/>
+            <w:tcBorders>
+              <w:top w:val="nil"/>
+              <w:left w:val="nil"/>
+              <w:bottom w:val="nil"/>
+              <w:right w:val="nil"/>
+            </w:tcBorders>
+            <w:shd w:val="clear" w:color="auto" w:fill="auto"/>
+            <w:noWrap/>
+            <w:vAlign w:val="bottom"/>
+            <w:hideMark/>
+          </w:tcPr>
+          <w:p>
+            <w:pPr>
+              <w:spacing w:after="0" w:line="240" w:lineRule="auto"/>
+              <w:rPr>
+                <w:rFonts w:ascii="Calibri" w:eastAsia="Times New Roman" w:hAnsi="Calibri" w:cs="Times New Roman"/>
+                <w:color w:val="000000"/>
+              </w:rPr>
+            </w:pPr>
+            <w:r>
+              <w:rPr>
+                <w:rFonts w:ascii="Calibri" w:eastAsia="Times New Roman" w:hAnsi="Calibri" w:cs="Times New Roman"/>
+                <w:color w:val="000000"/>
+              </w:rPr>
+              <w:t>N</w:t>
+            </w:r>
+          </w:p>
+        </w:tc>
+        <w:tc>
+          <w:tcPr>
+            <w:tcW w:w="1508" w:type="dxa"/>
+            <w:tcBorders>
+              <w:top w:val="nil"/>
+              <w:left w:val="nil"/>
+              <w:bottom w:val="nil"/>
+              <w:right w:val="nil"/>
+            </w:tcBorders>
+            <w:shd w:val="clear" w:color="auto" w:fill="auto"/>
+            <w:noWrap/>
+            <w:vAlign w:val="bottom"/>
+            <w:hideMark/>
+          </w:tcPr>
+          <w:p>
+            <w:pPr>
+              <w:spacing w:after="0" w:line="240" w:lineRule="auto"/>
+              <w:rPr>
+                <w:rFonts w:ascii="Calibri" w:eastAsia="Times New Roman" w:hAnsi="Calibri" w:cs="Times New Roman"/>
+                <w:color w:val="000000"/>
+              </w:rPr>
+            </w:pPr>
+          </w:p>
+        </w:tc>
+      </w:tr>
+      <w:tr>
+        <w:trPr>
+          <w:trHeight w:val="300"/>
+        </w:trPr>
+        <w:tc>
+          <w:tcPr>
+            <w:tcW w:w="1960" w:type="dxa"/>
+            <w:tcBorders>
+              <w:top w:val="nil"/>
+              <w:left w:val="nil"/>
+              <w:bottom w:val="nil"/>
+              <w:right w:val="nil"/>
+            </w:tcBorders>
+            <w:shd w:val="clear" w:color="auto" w:fill="auto"/>
+            <w:noWrap/>
+            <w:vAlign w:val="bottom"/>
+            <w:hideMark/>
+          </w:tcPr>
+          <w:p>
+            <w:pPr>
+              <w:spacing w:after="0" w:line="240" w:lineRule="auto"/>
+              <w:rPr>
+                <w:rFonts w:ascii="Calibri" w:eastAsia="Times New Roman" w:hAnsi="Calibri" w:cs="Times New Roman"/>
+                <w:color w:val="000000"/>
+              </w:rPr>
+            </w:pPr>
+            <w:r>
+              <w:rPr>
+                <w:rFonts w:ascii="Calibri" w:eastAsia="Times New Roman" w:hAnsi="Calibri" w:cs="Times New Roman"/>
+                <w:color w:val="000000"/>
+              </w:rPr>
+              <w:t>∆fdhA2</w:t>
+            </w:r>
+          </w:p>
+        </w:tc>
+        <w:tc>
+          <w:tcPr>
+            <w:tcW w:w="1094" w:type="dxa"/>
+            <w:tcBorders>
+              <w:top w:val="nil"/>
+              <w:left w:val="nil"/>
+              <w:bottom w:val="nil"/>
+              <w:right w:val="nil"/>
+            </w:tcBorders>
+            <w:shd w:val="clear" w:color="auto" w:fill="auto"/>
+            <w:noWrap/>
+            <w:vAlign w:val="bottom"/>
+            <w:hideMark/>
+          </w:tcPr>
+          <w:p>
+            <w:pPr>
+              <w:spacing w:after="0" w:line="240" w:lineRule="auto"/>
+              <w:rPr>
+                <w:rFonts w:ascii="Calibri" w:eastAsia="Times New Roman" w:hAnsi="Calibri" w:cs="Times New Roman"/>
+                <w:color w:val="000000"/>
+              </w:rPr>
+            </w:pPr>
+            <w:r>
+              <w:rPr>
+                <w:rFonts w:ascii="Calibri" w:eastAsia="Times New Roman" w:hAnsi="Calibri" w:cs="Times New Roman"/>
+                <w:color w:val="000000"/>
+              </w:rPr>
+              <w:t>N</w:t>
+            </w:r>
+          </w:p>
+        </w:tc>
+        <w:tc>
+          <w:tcPr>
+            <w:tcW w:w="1094" w:type="dxa"/>
+            <w:tcBorders>
+              <w:top w:val="nil"/>
+              <w:left w:val="nil"/>
+              <w:bottom w:val="nil"/>
+              <w:right w:val="nil"/>
+            </w:tcBorders>
+            <w:shd w:val="clear" w:color="000000" w:fill="92D050"/>
+            <w:noWrap/>
+            <w:vAlign w:val="bottom"/>
+            <w:hideMark/>
+          </w:tcPr>
+          <w:p>
+            <w:pPr>
+              <w:spacing w:after="0" w:line="240" w:lineRule="auto"/>
+              <w:rPr>
+                <w:rFonts w:ascii="Calibri" w:eastAsia="Times New Roman" w:hAnsi="Calibri" w:cs="Times New Roman"/>
+                <w:color w:val="000000"/>
+              </w:rPr>
+            </w:pPr>
+            <w:r>
+              <w:rPr>
+                <w:rFonts w:ascii="Calibri" w:eastAsia="Times New Roman" w:hAnsi="Calibri" w:cs="Times New Roman"/>
+                <w:color w:val="000000"/>
+              </w:rPr>
+              <w:t>N</w:t>
+            </w:r>
+          </w:p>
+        </w:tc>
+        <w:tc>
+          <w:tcPr>
+            <w:tcW w:w="1436" w:type="dxa"/>
+            <w:tcBorders>
+              <w:top w:val="nil"/>
+              <w:left w:val="nil"/>
+              <w:bottom w:val="nil"/>
+              <w:right w:val="nil"/>
+            </w:tcBorders>
+            <w:shd w:val="clear" w:color="auto" w:fill="auto"/>
+            <w:noWrap/>
+            <w:vAlign w:val="bottom"/>
+            <w:hideMark/>
+          </w:tcPr>
+          <w:p>
+            <w:pPr>
+              <w:spacing w:after="0" w:line="240" w:lineRule="auto"/>
+              <w:rPr>
+                <w:rFonts w:ascii="Calibri" w:eastAsia="Times New Roman" w:hAnsi="Calibri" w:cs="Times New Roman"/>
+                <w:color w:val="000000"/>
+              </w:rPr>
+            </w:pPr>
+            <w:r>
+              <w:rPr>
+                <w:rFonts w:ascii="Calibri" w:eastAsia="Times New Roman" w:hAnsi="Calibri" w:cs="Times New Roman"/>
+                <w:color w:val="000000"/>
+              </w:rPr>
+              <w:t>N</w:t>
+            </w:r>
+          </w:p>
+        </w:tc>
+        <w:tc>
+          <w:tcPr>
+            <w:tcW w:w="1068" w:type="dxa"/>
+            <w:tcBorders>
+              <w:top w:val="nil"/>
+              <w:left w:val="nil"/>
+              <w:bottom w:val="nil"/>
+              <w:right w:val="nil"/>
+            </w:tcBorders>
+            <w:shd w:val="clear" w:color="auto" w:fill="auto"/>
+            <w:noWrap/>
+            <w:vAlign w:val="bottom"/>
+            <w:hideMark/>
+          </w:tcPr>
+          <w:p>
+            <w:pPr>
+              <w:spacing w:after="0" w:line="240" w:lineRule="auto"/>
+              <w:rPr>
+                <w:rFonts w:ascii="Calibri" w:eastAsia="Times New Roman" w:hAnsi="Calibri" w:cs="Times New Roman"/>
+                <w:color w:val="000000"/>
+              </w:rPr>
+            </w:pPr>
+            <w:r>
+              <w:rPr>
+                <w:rFonts w:ascii="Calibri" w:eastAsia="Times New Roman" w:hAnsi="Calibri" w:cs="Times New Roman"/>
+                <w:color w:val="000000"/>
+              </w:rPr>
+              <w:t>N</w:t>
+            </w:r>
+          </w:p>
+        </w:tc>
+        <w:tc>
+          <w:tcPr>
+            <w:tcW w:w="1508" w:type="dxa"/>
+            <w:tcBorders>
+              <w:top w:val="nil"/>
+              <w:left w:val="nil"/>
+              <w:bottom w:val="nil"/>
+              <w:right w:val="nil"/>
+            </w:tcBorders>
+            <w:shd w:val="clear" w:color="auto" w:fill="auto"/>
+            <w:noWrap/>
+            <w:vAlign w:val="bottom"/>
+            <w:hideMark/>
+          </w:tcPr>
+          <w:p>
+            <w:pPr>
+              <w:spacing w:after="0" w:line="240" w:lineRule="auto"/>
+              <w:rPr>
+                <w:rFonts w:ascii="Calibri" w:eastAsia="Times New Roman" w:hAnsi="Calibri" w:cs="Times New Roman"/>
+                <w:color w:val="000000"/>
+              </w:rPr>
+            </w:pPr>
+          </w:p>
+        </w:tc>
+      </w:tr>
+      <w:tr>
+        <w:trPr>
+          <w:trHeight w:val="300"/>
+        </w:trPr>
+        <w:tc>
+          <w:tcPr>
+            <w:tcW w:w="1960" w:type="dxa"/>
+            <w:tcBorders>
+              <w:top w:val="nil"/>
+              <w:left w:val="nil"/>
+              <w:bottom w:val="nil"/>
+              <w:right w:val="nil"/>
+            </w:tcBorders>
+            <w:shd w:val="clear" w:color="auto" w:fill="auto"/>
+            <w:noWrap/>
+            <w:vAlign w:val="bottom"/>
+            <w:hideMark/>
+          </w:tcPr>
+          <w:p>
+            <w:pPr>
+              <w:spacing w:after="0" w:line="240" w:lineRule="auto"/>
+              <w:rPr>
+                <w:rFonts w:ascii="Calibri" w:eastAsia="Times New Roman" w:hAnsi="Calibri" w:cs="Times New Roman"/>
+                <w:color w:val="000000"/>
+              </w:rPr>
+            </w:pPr>
+            <w:r>
+              <w:rPr>
+                <w:rFonts w:ascii="Calibri" w:eastAsia="Times New Roman" w:hAnsi="Calibri" w:cs="Times New Roman"/>
+                <w:color w:val="000000"/>
+              </w:rPr>
+              <w:t>∆fdhA1∆fdhA2</w:t>
+            </w:r>
+          </w:p>
+        </w:tc>
+        <w:tc>
+          <w:tcPr>
+            <w:tcW w:w="1094" w:type="dxa"/>
+            <w:tcBorders>
+              <w:top w:val="nil"/>
+              <w:left w:val="nil"/>
+              <w:bottom w:val="nil"/>
+              <w:right w:val="nil"/>
+            </w:tcBorders>
+            <w:shd w:val="clear" w:color="auto" w:fill="auto"/>
+            <w:noWrap/>
+            <w:vAlign w:val="bottom"/>
+            <w:hideMark/>
+          </w:tcPr>
+          <w:p>
+            <w:pPr>
+              <w:spacing w:after="0" w:line="240" w:lineRule="auto"/>
+              <w:rPr>
+                <w:rFonts w:ascii="Calibri" w:eastAsia="Times New Roman" w:hAnsi="Calibri" w:cs="Times New Roman"/>
+                <w:color w:val="000000"/>
+              </w:rPr>
+            </w:pPr>
+            <w:r>
+              <w:rPr>
+                <w:rFonts w:ascii="Calibri" w:eastAsia="Times New Roman" w:hAnsi="Calibri" w:cs="Times New Roman"/>
+                <w:color w:val="000000"/>
+              </w:rPr>
+              <w:t>N</w:t>
+            </w:r>
+          </w:p>
+        </w:tc>
+        <w:tc>
+          <w:tcPr>
+            <w:tcW w:w="1094" w:type="dxa"/>
+            <w:tcBorders>
+              <w:top w:val="nil"/>
+              <w:left w:val="nil"/>
+              <w:bottom w:val="nil"/>
+              <w:right w:val="nil"/>
+            </w:tcBorders>
+            <w:shd w:val="clear" w:color="000000" w:fill="92D050"/>
+            <w:noWrap/>
+            <w:vAlign w:val="bottom"/>
+            <w:hideMark/>
+          </w:tcPr>
+          <w:p>
+            <w:pPr>
+              <w:spacing w:after="0" w:line="240" w:lineRule="auto"/>
+              <w:rPr>
+                <w:rFonts w:ascii="Calibri" w:eastAsia="Times New Roman" w:hAnsi="Calibri" w:cs="Times New Roman"/>
+                <w:color w:val="000000"/>
+              </w:rPr>
+            </w:pPr>
+            <w:r>
+              <w:rPr>
+                <w:rFonts w:ascii="Calibri" w:eastAsia="Times New Roman" w:hAnsi="Calibri" w:cs="Times New Roman"/>
+                <w:color w:val="000000"/>
+              </w:rPr>
+              <w:t>L</w:t>
+            </w:r>
+          </w:p>
+        </w:tc>
+        <w:tc>
+          <w:tcPr>
+            <w:tcW w:w="1436" w:type="dxa"/>
+            <w:tcBorders>
+              <w:top w:val="nil"/>
+              <w:left w:val="nil"/>
+              <w:bottom w:val="nil"/>
+              <w:right w:val="nil"/>
+            </w:tcBorders>
+            <w:shd w:val="clear" w:color="auto" w:fill="auto"/>
+            <w:noWrap/>
+            <w:vAlign w:val="bottom"/>
+            <w:hideMark/>
+          </w:tcPr>
+          <w:p>
+            <w:pPr>
+              <w:spacing w:after="0" w:line="240" w:lineRule="auto"/>
+              <w:rPr>
+                <w:rFonts w:ascii="Calibri" w:eastAsia="Times New Roman" w:hAnsi="Calibri" w:cs="Times New Roman"/>
+                <w:color w:val="000000"/>
+              </w:rPr>
+            </w:pPr>
+            <w:r>
+              <w:rPr>
+                <w:rFonts w:ascii="Calibri" w:eastAsia="Times New Roman" w:hAnsi="Calibri" w:cs="Times New Roman"/>
+                <w:color w:val="000000"/>
+              </w:rPr>
+              <w:t>N</w:t>
+            </w:r>
+          </w:p>
+        </w:tc>
+        <w:tc>
+          <w:tcPr>
+            <w:tcW w:w="1068" w:type="dxa"/>
+            <w:tcBorders>
+              <w:top w:val="nil"/>
+              <w:left w:val="nil"/>
+              <w:bottom w:val="nil"/>
+              <w:right w:val="nil"/>
+            </w:tcBorders>
+            <w:shd w:val="clear" w:color="auto" w:fill="auto"/>
+            <w:noWrap/>
+            <w:vAlign w:val="bottom"/>
+            <w:hideMark/>
+          </w:tcPr>
+          <w:p>
+            <w:pPr>
+              <w:spacing w:after="0" w:line="240" w:lineRule="auto"/>
+              <w:rPr>
+                <w:rFonts w:ascii="Calibri" w:eastAsia="Times New Roman" w:hAnsi="Calibri" w:cs="Times New Roman"/>
+                <w:color w:val="000000"/>
+              </w:rPr>
+            </w:pPr>
+            <w:r>
+              <w:rPr>
+                <w:rFonts w:ascii="Calibri" w:eastAsia="Times New Roman" w:hAnsi="Calibri" w:cs="Times New Roman"/>
+                <w:color w:val="000000"/>
+              </w:rPr>
+              <w:t>L</w:t>
+            </w:r>
+          </w:p>
+        </w:tc>
+        <w:tc>
+          <w:tcPr>
+            <w:tcW w:w="1508" w:type="dxa"/>
+            <w:tcBorders>
+              <w:top w:val="nil"/>
+              <w:left w:val="nil"/>
+              <w:bottom w:val="nil"/>
+              <w:right w:val="nil"/>
+            </w:tcBorders>
+            <w:shd w:val="clear" w:color="auto" w:fill="auto"/>
+            <w:noWrap/>
+            <w:vAlign w:val="bottom"/>
+            <w:hideMark/>
+          </w:tcPr>
+          <w:p>
+            <w:pPr>
+              <w:spacing w:after="0" w:line="240" w:lineRule="auto"/>
+              <w:rPr>
+                <w:rFonts w:ascii="Calibri" w:eastAsia="Times New Roman" w:hAnsi="Calibri" w:cs="Times New Roman"/>
+                <w:color w:val="000000"/>
+              </w:rPr>
+            </w:pPr>
+          </w:p>
+        </w:tc>
+      </w:tr>
+      <w:tr>
+        <w:trPr>
+          <w:trHeight w:val="300"/>
+        </w:trPr>
+        <w:tc>
+          <w:tcPr>
+            <w:tcW w:w="1960" w:type="dxa"/>
+            <w:tcBorders>
+              <w:top w:val="nil"/>
+              <w:left w:val="nil"/>
+              <w:bottom w:val="nil"/>
+              <w:right w:val="nil"/>
+            </w:tcBorders>
+            <w:shd w:val="clear" w:color="auto" w:fill="auto"/>
+            <w:noWrap/>
+            <w:vAlign w:val="bottom"/>
+            <w:hideMark/>
+          </w:tcPr>
+          <w:p>
+            <w:pPr>
+              <w:spacing w:after="0" w:line="240" w:lineRule="auto"/>
+              <w:rPr>
+                <w:rFonts w:ascii="Calibri" w:eastAsia="Times New Roman" w:hAnsi="Calibri" w:cs="Times New Roman"/>
+                <w:color w:val="000000"/>
+              </w:rPr>
+            </w:pPr>
+            <w:r>
+              <w:rPr>
+                <w:rFonts w:ascii="Calibri" w:eastAsia="Times New Roman" w:hAnsi="Calibri" w:cs="Times New Roman"/>
+                <w:color w:val="000000"/>
+              </w:rPr>
+              <w:t>∆fdhA2∆fdhB2</w:t>
+            </w:r>
+          </w:p>
+        </w:tc>
+        <w:tc>
+          <w:tcPr>
+            <w:tcW w:w="1094" w:type="dxa"/>
+            <w:tcBorders>
+              <w:top w:val="nil"/>
+              <w:left w:val="nil"/>
+              <w:bottom w:val="nil"/>
+              <w:right w:val="nil"/>
+            </w:tcBorders>
+            <w:shd w:val="clear" w:color="auto" w:fill="auto"/>
+            <w:noWrap/>
+            <w:vAlign w:val="bottom"/>
+            <w:hideMark/>
+          </w:tcPr>
+          <w:p>
+            <w:pPr>
+              <w:spacing w:after="0" w:line="240" w:lineRule="auto"/>
+              <w:rPr>
+                <w:rFonts w:ascii="Calibri" w:eastAsia="Times New Roman" w:hAnsi="Calibri" w:cs="Times New Roman"/>
+                <w:color w:val="000000"/>
+              </w:rPr>
+            </w:pPr>
+            <w:r>
+              <w:rPr>
+                <w:rFonts w:ascii="Calibri" w:eastAsia="Times New Roman" w:hAnsi="Calibri" w:cs="Times New Roman"/>
+                <w:color w:val="000000"/>
+              </w:rPr>
+              <w:t>N</w:t>
+            </w:r>
+          </w:p>
+        </w:tc>
+        <w:tc>
+          <w:tcPr>
+            <w:tcW w:w="1094" w:type="dxa"/>
+            <w:tcBorders>
+              <w:top w:val="nil"/>
+              <w:left w:val="nil"/>
+              <w:bottom w:val="nil"/>
+              <w:right w:val="nil"/>
+            </w:tcBorders>
+            <w:shd w:val="clear" w:color="000000" w:fill="92D050"/>
+            <w:noWrap/>
+            <w:vAlign w:val="bottom"/>
+            <w:hideMark/>
+          </w:tcPr>
+          <w:p>
+            <w:pPr>
+              <w:spacing w:after="0" w:line="240" w:lineRule="auto"/>
+              <w:rPr>
+                <w:rFonts w:ascii="Calibri" w:eastAsia="Times New Roman" w:hAnsi="Calibri" w:cs="Times New Roman"/>
+                <w:color w:val="000000"/>
+              </w:rPr>
+            </w:pPr>
+            <w:r>
+              <w:rPr>
+                <w:rFonts w:ascii="Calibri" w:eastAsia="Times New Roman" w:hAnsi="Calibri" w:cs="Times New Roman"/>
+                <w:color w:val="000000"/>
+              </w:rPr>
+              <w:t>N</w:t>
+            </w:r>
+          </w:p>
+        </w:tc>
+        <w:tc>
+          <w:tcPr>
+            <w:tcW w:w="1436" w:type="dxa"/>
+            <w:tcBorders>
+              <w:top w:val="nil"/>
+              <w:left w:val="nil"/>
+              <w:bottom w:val="nil"/>
+              <w:right w:val="nil"/>
+            </w:tcBorders>
+            <w:shd w:val="clear" w:color="auto" w:fill="auto"/>
+            <w:noWrap/>
+            <w:vAlign w:val="bottom"/>
+            <w:hideMark/>
+          </w:tcPr>
+          <w:p>
+            <w:pPr>
+              <w:spacing w:after="0" w:line="240" w:lineRule="auto"/>
+              <w:rPr>
+                <w:rFonts w:ascii="Calibri" w:eastAsia="Times New Roman" w:hAnsi="Calibri" w:cs="Times New Roman"/>
+                <w:color w:val="000000"/>
+              </w:rPr>
+            </w:pPr>
+            <w:r>
+              <w:rPr>
+                <w:rFonts w:ascii="Calibri" w:eastAsia="Times New Roman" w:hAnsi="Calibri" w:cs="Times New Roman"/>
+                <w:color w:val="000000"/>
+              </w:rPr>
+              <w:t>N</w:t>
+            </w:r>
+          </w:p>
+        </w:tc>
+        <w:tc>
+          <w:tcPr>
+            <w:tcW w:w="1068" w:type="dxa"/>
+            <w:tcBorders>
+              <w:top w:val="nil"/>
+              <w:left w:val="nil"/>
+              <w:bottom w:val="nil"/>
+              <w:right w:val="nil"/>
+            </w:tcBorders>
+            <w:shd w:val="clear" w:color="auto" w:fill="auto"/>
+            <w:noWrap/>
+            <w:vAlign w:val="bottom"/>
+            <w:hideMark/>
+          </w:tcPr>
+          <w:p>
+            <w:pPr>
+              <w:spacing w:after="0" w:line="240" w:lineRule="auto"/>
+              <w:rPr>
+                <w:rFonts w:ascii="Calibri" w:eastAsia="Times New Roman" w:hAnsi="Calibri" w:cs="Times New Roman"/>
+                <w:color w:val="000000"/>
+              </w:rPr>
+            </w:pPr>
+            <w:r>
+              <w:rPr>
+                <w:rFonts w:ascii="Calibri" w:eastAsia="Times New Roman" w:hAnsi="Calibri" w:cs="Times New Roman"/>
+                <w:color w:val="000000"/>
+              </w:rPr>
+              <w:t>N</w:t>
+            </w:r>
+          </w:p>
+        </w:tc>
+        <w:tc>
+          <w:tcPr>
+            <w:tcW w:w="1508" w:type="dxa"/>
+            <w:tcBorders>
+              <w:top w:val="nil"/>
+              <w:left w:val="nil"/>
+              <w:bottom w:val="nil"/>
+              <w:right w:val="nil"/>
+            </w:tcBorders>
+            <w:shd w:val="clear" w:color="auto" w:fill="auto"/>
+            <w:noWrap/>
+            <w:vAlign w:val="bottom"/>
+            <w:hideMark/>
+          </w:tcPr>
+          <w:p>
+            <w:pPr>
+              <w:spacing w:after="0" w:line="240" w:lineRule="auto"/>
+              <w:rPr>
+                <w:rFonts w:ascii="Calibri" w:eastAsia="Times New Roman" w:hAnsi="Calibri" w:cs="Times New Roman"/>
+                <w:color w:val="000000"/>
+              </w:rPr>
+            </w:pPr>
+          </w:p>
+        </w:tc>
+      </w:tr>
+      <w:tr>
+        <w:trPr>
+          <w:trHeight w:val="300"/>
+        </w:trPr>
+        <w:tc>
+          <w:tcPr>
+            <w:tcW w:w="1960" w:type="dxa"/>
+            <w:tcBorders>
+              <w:top w:val="nil"/>
+              <w:left w:val="nil"/>
+              <w:bottom w:val="nil"/>
+              <w:right w:val="nil"/>
+            </w:tcBorders>
+            <w:shd w:val="clear" w:color="auto" w:fill="auto"/>
+            <w:noWrap/>
+            <w:vAlign w:val="bottom"/>
+            <w:hideMark/>
+          </w:tcPr>
+          <w:p>
+            <w:pPr>
+              <w:spacing w:after="0" w:line="240" w:lineRule="auto"/>
+              <w:rPr>
+                <w:rFonts w:ascii="Calibri" w:eastAsia="Times New Roman" w:hAnsi="Calibri" w:cs="Times New Roman"/>
+                <w:color w:val="000000"/>
+              </w:rPr>
+            </w:pPr>
+            <w:r>
+              <w:rPr>
+                <w:rFonts w:ascii="Calibri" w:eastAsia="Times New Roman" w:hAnsi="Calibri" w:cs="Times New Roman"/>
+                <w:color w:val="000000"/>
+              </w:rPr>
+              <w:t>∆</w:t>
+            </w:r>
+            <w:proofErr w:type="spellStart"/>
+            <w:r>
+              <w:rPr>
+                <w:rFonts w:ascii="Calibri" w:eastAsia="Times New Roman" w:hAnsi="Calibri" w:cs="Times New Roman"/>
+                <w:color w:val="000000"/>
+              </w:rPr>
+              <w:t>ehbF</w:t>
+            </w:r>
+            <w:proofErr w:type="spellEnd"/>
+          </w:p>
+        </w:tc>
+        <w:tc>
+          <w:tcPr>
+            <w:tcW w:w="1094" w:type="dxa"/>
+            <w:tcBorders>
+              <w:top w:val="nil"/>
+              <w:left w:val="nil"/>
+              <w:bottom w:val="nil"/>
+              <w:right w:val="nil"/>
+            </w:tcBorders>
+            <w:shd w:val="clear" w:color="000000" w:fill="92D050"/>
+            <w:noWrap/>
+            <w:vAlign w:val="bottom"/>
+            <w:hideMark/>
+          </w:tcPr>
+          <w:p>
+            <w:pPr>
+              <w:spacing w:after="0" w:line="240" w:lineRule="auto"/>
+              <w:rPr>
+                <w:rFonts w:ascii="Calibri" w:eastAsia="Times New Roman" w:hAnsi="Calibri" w:cs="Times New Roman"/>
+                <w:color w:val="000000"/>
+              </w:rPr>
+            </w:pPr>
+            <w:r>
+              <w:rPr>
+                <w:rFonts w:ascii="Calibri" w:eastAsia="Times New Roman" w:hAnsi="Calibri" w:cs="Times New Roman"/>
+                <w:color w:val="000000"/>
+              </w:rPr>
+              <w:t>N</w:t>
+            </w:r>
+          </w:p>
+        </w:tc>
+        <w:tc>
+          <w:tcPr>
+            <w:tcW w:w="1094" w:type="dxa"/>
+            <w:tcBorders>
+              <w:top w:val="nil"/>
+              <w:left w:val="nil"/>
+              <w:bottom w:val="nil"/>
+              <w:right w:val="nil"/>
+            </w:tcBorders>
+            <w:shd w:val="clear" w:color="auto" w:fill="auto"/>
+            <w:noWrap/>
+            <w:vAlign w:val="bottom"/>
+            <w:hideMark/>
+          </w:tcPr>
+          <w:p>
+            <w:pPr>
+              <w:spacing w:after="0" w:line="240" w:lineRule="auto"/>
+              <w:rPr>
+                <w:rFonts w:ascii="Calibri" w:eastAsia="Times New Roman" w:hAnsi="Calibri" w:cs="Times New Roman"/>
+                <w:color w:val="000000"/>
+              </w:rPr>
+            </w:pPr>
+            <w:r>
+              <w:rPr>
+                <w:rFonts w:ascii="Calibri" w:eastAsia="Times New Roman" w:hAnsi="Calibri" w:cs="Times New Roman"/>
+                <w:color w:val="000000"/>
+              </w:rPr>
+              <w:t>N</w:t>
+            </w:r>
+          </w:p>
+        </w:tc>
+        <w:tc>
+          <w:tcPr>
+            <w:tcW w:w="1436" w:type="dxa"/>
+            <w:tcBorders>
+              <w:top w:val="nil"/>
+              <w:left w:val="nil"/>
+              <w:bottom w:val="nil"/>
+              <w:right w:val="nil"/>
+            </w:tcBorders>
+            <w:shd w:val="clear" w:color="auto" w:fill="auto"/>
+            <w:noWrap/>
+            <w:vAlign w:val="bottom"/>
+            <w:hideMark/>
+          </w:tcPr>
+          <w:p>
+            <w:pPr>
+              <w:spacing w:after="0" w:line="240" w:lineRule="auto"/>
+              <w:rPr>
+                <w:rFonts w:ascii="Calibri" w:eastAsia="Times New Roman" w:hAnsi="Calibri" w:cs="Times New Roman"/>
+                <w:color w:val="000000"/>
+              </w:rPr>
+            </w:pPr>
+            <w:r>
+              <w:rPr>
+                <w:rFonts w:ascii="Calibri" w:eastAsia="Times New Roman" w:hAnsi="Calibri" w:cs="Times New Roman"/>
+                <w:color w:val="000000"/>
+              </w:rPr>
+              <w:t>N</w:t>
+            </w:r>
+          </w:p>
+        </w:tc>
+        <w:tc>
+          <w:tcPr>
+            <w:tcW w:w="1068" w:type="dxa"/>
+            <w:tcBorders>
+              <w:top w:val="nil"/>
+              <w:left w:val="nil"/>
+              <w:bottom w:val="nil"/>
+              <w:right w:val="nil"/>
+            </w:tcBorders>
+            <w:shd w:val="clear" w:color="auto" w:fill="auto"/>
+            <w:noWrap/>
+            <w:vAlign w:val="bottom"/>
+            <w:hideMark/>
+          </w:tcPr>
+          <w:p>
+            <w:pPr>
+              <w:spacing w:after="0" w:line="240" w:lineRule="auto"/>
+              <w:rPr>
+                <w:rFonts w:ascii="Calibri" w:eastAsia="Times New Roman" w:hAnsi="Calibri" w:cs="Times New Roman"/>
+                <w:color w:val="000000"/>
+              </w:rPr>
+            </w:pPr>
+            <w:r>
+              <w:rPr>
+                <w:rFonts w:ascii="Calibri" w:eastAsia="Times New Roman" w:hAnsi="Calibri" w:cs="Times New Roman"/>
+                <w:color w:val="000000"/>
+              </w:rPr>
+              <w:t>N</w:t>
+            </w:r>
+          </w:p>
+        </w:tc>
+        <w:tc>
+          <w:tcPr>
+            <w:tcW w:w="1508" w:type="dxa"/>
+            <w:tcBorders>
+              <w:top w:val="nil"/>
+              <w:left w:val="nil"/>
+              <w:bottom w:val="nil"/>
+              <w:right w:val="nil"/>
+            </w:tcBorders>
+            <w:shd w:val="clear" w:color="auto" w:fill="auto"/>
+            <w:noWrap/>
+            <w:vAlign w:val="bottom"/>
+            <w:hideMark/>
+          </w:tcPr>
+          <w:p>
+            <w:pPr>
+              <w:spacing w:after="0" w:line="240" w:lineRule="auto"/>
+              <w:rPr>
+                <w:rFonts w:ascii="Calibri" w:eastAsia="Times New Roman" w:hAnsi="Calibri" w:cs="Times New Roman"/>
+                <w:color w:val="000000"/>
+              </w:rPr>
+            </w:pPr>
+          </w:p>
+        </w:tc>
+      </w:tr>
+      <w:tr>
+        <w:trPr>
+          <w:trHeight w:val="300"/>
+        </w:trPr>
+        <w:tc>
+          <w:tcPr>
+            <w:tcW w:w="1960" w:type="dxa"/>
+            <w:tcBorders>
+              <w:top w:val="nil"/>
+              <w:left w:val="nil"/>
+              <w:bottom w:val="nil"/>
+              <w:right w:val="nil"/>
+            </w:tcBorders>
+            <w:shd w:val="clear" w:color="auto" w:fill="auto"/>
+            <w:noWrap/>
+            <w:vAlign w:val="bottom"/>
+            <w:hideMark/>
+          </w:tcPr>
+          <w:p>
+            <w:pPr>
+              <w:spacing w:after="0" w:line="240" w:lineRule="auto"/>
+              <w:rPr>
+                <w:rFonts w:ascii="Calibri" w:eastAsia="Times New Roman" w:hAnsi="Calibri" w:cs="Times New Roman"/>
+                <w:color w:val="000000"/>
+              </w:rPr>
+            </w:pPr>
+            <w:r>
+              <w:rPr>
+                <w:rFonts w:ascii="Calibri" w:eastAsia="Times New Roman" w:hAnsi="Calibri" w:cs="Times New Roman"/>
+                <w:color w:val="000000"/>
+              </w:rPr>
+              <w:t>∆3H2ase</w:t>
+            </w:r>
+          </w:p>
+        </w:tc>
+        <w:tc>
+          <w:tcPr>
+            <w:tcW w:w="1094" w:type="dxa"/>
+            <w:tcBorders>
+              <w:top w:val="nil"/>
+              <w:left w:val="nil"/>
+              <w:bottom w:val="nil"/>
+              <w:right w:val="nil"/>
+            </w:tcBorders>
+            <w:shd w:val="clear" w:color="000000" w:fill="92D050"/>
+            <w:noWrap/>
+            <w:vAlign w:val="bottom"/>
+            <w:hideMark/>
+          </w:tcPr>
+          <w:p>
+            <w:pPr>
+              <w:spacing w:after="0" w:line="240" w:lineRule="auto"/>
+              <w:rPr>
+                <w:rFonts w:ascii="Calibri" w:eastAsia="Times New Roman" w:hAnsi="Calibri" w:cs="Times New Roman"/>
+                <w:color w:val="000000"/>
+              </w:rPr>
+            </w:pPr>
+            <w:r>
+              <w:rPr>
+                <w:rFonts w:ascii="Calibri" w:eastAsia="Times New Roman" w:hAnsi="Calibri" w:cs="Times New Roman"/>
+                <w:color w:val="000000"/>
+              </w:rPr>
+              <w:t>N</w:t>
+            </w:r>
+          </w:p>
+        </w:tc>
+        <w:tc>
+          <w:tcPr>
+            <w:tcW w:w="1094" w:type="dxa"/>
+            <w:tcBorders>
+              <w:top w:val="nil"/>
+              <w:left w:val="nil"/>
+              <w:bottom w:val="nil"/>
+              <w:right w:val="nil"/>
+            </w:tcBorders>
+            <w:shd w:val="clear" w:color="000000" w:fill="92D050"/>
+            <w:noWrap/>
+            <w:vAlign w:val="bottom"/>
+            <w:hideMark/>
+          </w:tcPr>
+          <w:p>
+            <w:pPr>
+              <w:spacing w:after="0" w:line="240" w:lineRule="auto"/>
+              <w:rPr>
+                <w:rFonts w:ascii="Calibri" w:eastAsia="Times New Roman" w:hAnsi="Calibri" w:cs="Times New Roman"/>
+                <w:color w:val="000000"/>
+              </w:rPr>
+            </w:pPr>
+            <w:r>
+              <w:rPr>
+                <w:rFonts w:ascii="Calibri" w:eastAsia="Times New Roman" w:hAnsi="Calibri" w:cs="Times New Roman"/>
+                <w:color w:val="000000"/>
+              </w:rPr>
+              <w:t>N</w:t>
+            </w:r>
+          </w:p>
+        </w:tc>
+        <w:tc>
+          <w:tcPr>
+            <w:tcW w:w="1436" w:type="dxa"/>
+            <w:tcBorders>
+              <w:top w:val="nil"/>
+              <w:left w:val="nil"/>
+              <w:bottom w:val="nil"/>
+              <w:right w:val="nil"/>
+            </w:tcBorders>
+            <w:shd w:val="clear" w:color="auto" w:fill="auto"/>
+            <w:noWrap/>
+            <w:vAlign w:val="bottom"/>
+            <w:hideMark/>
+          </w:tcPr>
+          <w:p>
+            <w:pPr>
+              <w:spacing w:after="0" w:line="240" w:lineRule="auto"/>
+              <w:rPr>
+                <w:rFonts w:ascii="Calibri" w:eastAsia="Times New Roman" w:hAnsi="Calibri" w:cs="Times New Roman"/>
+                <w:color w:val="000000"/>
+              </w:rPr>
+            </w:pPr>
+            <w:r>
+              <w:rPr>
+                <w:rFonts w:ascii="Calibri" w:eastAsia="Times New Roman" w:hAnsi="Calibri" w:cs="Times New Roman"/>
+                <w:color w:val="000000"/>
+              </w:rPr>
+              <w:t>N</w:t>
+            </w:r>
+          </w:p>
+        </w:tc>
+        <w:tc>
+          <w:tcPr>
+            <w:tcW w:w="1068" w:type="dxa"/>
+            <w:tcBorders>
+              <w:top w:val="nil"/>
+              <w:left w:val="nil"/>
+              <w:bottom w:val="nil"/>
+              <w:right w:val="nil"/>
+            </w:tcBorders>
+            <w:shd w:val="clear" w:color="auto" w:fill="auto"/>
+            <w:noWrap/>
+            <w:vAlign w:val="bottom"/>
+            <w:hideMark/>
+          </w:tcPr>
+          <w:p>
+            <w:pPr>
+              <w:spacing w:after="0" w:line="240" w:lineRule="auto"/>
+              <w:rPr>
+                <w:rFonts w:ascii="Calibri" w:eastAsia="Times New Roman" w:hAnsi="Calibri" w:cs="Times New Roman"/>
+                <w:color w:val="000000"/>
+              </w:rPr>
+            </w:pPr>
+            <w:r>
+              <w:rPr>
+                <w:rFonts w:ascii="Calibri" w:eastAsia="Times New Roman" w:hAnsi="Calibri" w:cs="Times New Roman"/>
+                <w:color w:val="000000"/>
+              </w:rPr>
+              <w:t>N</w:t>
+            </w:r>
+          </w:p>
+        </w:tc>
+        <w:tc>
+          <w:tcPr>
+            <w:tcW w:w="1508" w:type="dxa"/>
+            <w:tcBorders>
+              <w:top w:val="nil"/>
+              <w:left w:val="nil"/>
+              <w:bottom w:val="nil"/>
+              <w:right w:val="nil"/>
+            </w:tcBorders>
+            <w:shd w:val="clear" w:color="auto" w:fill="auto"/>
+            <w:noWrap/>
+            <w:vAlign w:val="bottom"/>
+            <w:hideMark/>
+          </w:tcPr>
+          <w:p>
+            <w:pPr>
+              <w:spacing w:after="0" w:line="240" w:lineRule="auto"/>
+              <w:rPr>
+                <w:rFonts w:ascii="Calibri" w:eastAsia="Times New Roman" w:hAnsi="Calibri" w:cs="Times New Roman"/>
+                <w:color w:val="000000"/>
+              </w:rPr>
+            </w:pPr>
+          </w:p>
+        </w:tc>
+      </w:tr>
+      <w:tr>
+        <w:trPr>
+          <w:trHeight w:val="300"/>
+        </w:trPr>
+        <w:tc>
+          <w:tcPr>
+            <w:tcW w:w="1960" w:type="dxa"/>
+            <w:tcBorders>
+              <w:top w:val="nil"/>
+              <w:left w:val="nil"/>
+              <w:bottom w:val="nil"/>
+              <w:right w:val="nil"/>
+            </w:tcBorders>
+            <w:shd w:val="clear" w:color="auto" w:fill="auto"/>
+            <w:noWrap/>
+            <w:vAlign w:val="bottom"/>
+            <w:hideMark/>
+          </w:tcPr>
+          <w:p>
+            <w:pPr>
+              <w:spacing w:after="0" w:line="240" w:lineRule="auto"/>
+              <w:rPr>
+                <w:rFonts w:ascii="Calibri" w:eastAsia="Times New Roman" w:hAnsi="Calibri" w:cs="Times New Roman"/>
+                <w:color w:val="000000"/>
+              </w:rPr>
+            </w:pPr>
+            <w:r>
+              <w:rPr>
+                <w:rFonts w:ascii="Calibri" w:eastAsia="Times New Roman" w:hAnsi="Calibri" w:cs="Times New Roman"/>
+                <w:color w:val="000000"/>
+              </w:rPr>
+              <w:t>∆5H2ase</w:t>
+            </w:r>
+          </w:p>
+        </w:tc>
+        <w:tc>
+          <w:tcPr>
+            <w:tcW w:w="1094" w:type="dxa"/>
+            <w:tcBorders>
+              <w:top w:val="nil"/>
+              <w:left w:val="nil"/>
+              <w:bottom w:val="nil"/>
+              <w:right w:val="nil"/>
+            </w:tcBorders>
+            <w:shd w:val="clear" w:color="000000" w:fill="92D050"/>
+            <w:noWrap/>
+            <w:vAlign w:val="bottom"/>
+            <w:hideMark/>
+          </w:tcPr>
+          <w:p>
+            <w:pPr>
+              <w:spacing w:after="0" w:line="240" w:lineRule="auto"/>
+              <w:rPr>
+                <w:rFonts w:ascii="Calibri" w:eastAsia="Times New Roman" w:hAnsi="Calibri" w:cs="Times New Roman"/>
+                <w:color w:val="000000"/>
+              </w:rPr>
+            </w:pPr>
+            <w:r>
+              <w:rPr>
+                <w:rFonts w:ascii="Calibri" w:eastAsia="Times New Roman" w:hAnsi="Calibri" w:cs="Times New Roman"/>
+                <w:color w:val="000000"/>
+              </w:rPr>
+              <w:t>L</w:t>
+            </w:r>
+          </w:p>
+        </w:tc>
+        <w:tc>
+          <w:tcPr>
+            <w:tcW w:w="1094" w:type="dxa"/>
+            <w:tcBorders>
+              <w:top w:val="nil"/>
+              <w:left w:val="nil"/>
+              <w:bottom w:val="nil"/>
+              <w:right w:val="nil"/>
+            </w:tcBorders>
+            <w:shd w:val="clear" w:color="000000" w:fill="92D050"/>
+            <w:noWrap/>
+            <w:vAlign w:val="bottom"/>
+            <w:hideMark/>
+          </w:tcPr>
+          <w:p>
+            <w:pPr>
+              <w:spacing w:after="0" w:line="240" w:lineRule="auto"/>
+              <w:rPr>
+                <w:rFonts w:ascii="Calibri" w:eastAsia="Times New Roman" w:hAnsi="Calibri" w:cs="Times New Roman"/>
+                <w:color w:val="000000"/>
+              </w:rPr>
+            </w:pPr>
+            <w:r>
+              <w:rPr>
+                <w:rFonts w:ascii="Calibri" w:eastAsia="Times New Roman" w:hAnsi="Calibri" w:cs="Times New Roman"/>
+                <w:color w:val="000000"/>
+              </w:rPr>
+              <w:t>L</w:t>
+            </w:r>
+          </w:p>
+        </w:tc>
+        <w:tc>
+          <w:tcPr>
+            <w:tcW w:w="1436" w:type="dxa"/>
+            <w:tcBorders>
+              <w:top w:val="nil"/>
+              <w:left w:val="nil"/>
+              <w:bottom w:val="nil"/>
+              <w:right w:val="nil"/>
+            </w:tcBorders>
+            <w:shd w:val="clear" w:color="000000" w:fill="92D050"/>
+            <w:noWrap/>
+            <w:vAlign w:val="bottom"/>
+            <w:hideMark/>
+          </w:tcPr>
+          <w:p>
+            <w:pPr>
+              <w:spacing w:after="0" w:line="240" w:lineRule="auto"/>
+              <w:rPr>
+                <w:rFonts w:ascii="Calibri" w:eastAsia="Times New Roman" w:hAnsi="Calibri" w:cs="Times New Roman"/>
+                <w:color w:val="000000"/>
+              </w:rPr>
+            </w:pPr>
+            <w:r>
+              <w:rPr>
+                <w:rFonts w:ascii="Calibri" w:eastAsia="Times New Roman" w:hAnsi="Calibri" w:cs="Times New Roman"/>
+                <w:color w:val="000000"/>
+              </w:rPr>
+              <w:t>N</w:t>
+            </w:r>
+          </w:p>
+        </w:tc>
+        <w:tc>
+          <w:tcPr>
+            <w:tcW w:w="1068" w:type="dxa"/>
+            <w:tcBorders>
+              <w:top w:val="nil"/>
+              <w:left w:val="nil"/>
+              <w:bottom w:val="nil"/>
+              <w:right w:val="nil"/>
+            </w:tcBorders>
+            <w:shd w:val="clear" w:color="auto" w:fill="auto"/>
+            <w:noWrap/>
+            <w:vAlign w:val="bottom"/>
+            <w:hideMark/>
+          </w:tcPr>
+          <w:p>
+            <w:pPr>
+              <w:spacing w:after="0" w:line="240" w:lineRule="auto"/>
+              <w:rPr>
+                <w:rFonts w:ascii="Calibri" w:eastAsia="Times New Roman" w:hAnsi="Calibri" w:cs="Times New Roman"/>
+                <w:color w:val="000000"/>
+              </w:rPr>
+            </w:pPr>
+            <w:r>
+              <w:rPr>
+                <w:rFonts w:ascii="Calibri" w:eastAsia="Times New Roman" w:hAnsi="Calibri" w:cs="Times New Roman"/>
+                <w:color w:val="000000"/>
+              </w:rPr>
+              <w:t>N</w:t>
+            </w:r>
+          </w:p>
+        </w:tc>
+        <w:tc>
+          <w:tcPr>
+            <w:tcW w:w="1508" w:type="dxa"/>
+            <w:tcBorders>
+              <w:top w:val="nil"/>
+              <w:left w:val="nil"/>
+              <w:bottom w:val="nil"/>
+              <w:right w:val="nil"/>
+            </w:tcBorders>
+            <w:shd w:val="clear" w:color="auto" w:fill="auto"/>
+            <w:noWrap/>
+            <w:vAlign w:val="bottom"/>
+            <w:hideMark/>
+          </w:tcPr>
+          <w:p>
+            <w:pPr>
+              <w:spacing w:after="0" w:line="240" w:lineRule="auto"/>
+              <w:rPr>
+                <w:rFonts w:ascii="Calibri" w:eastAsia="Times New Roman" w:hAnsi="Calibri" w:cs="Times New Roman"/>
+                <w:color w:val="000000"/>
+              </w:rPr>
+            </w:pPr>
+          </w:p>
+        </w:tc>
+      </w:tr>
+      <w:tr>
+        <w:trPr>
+          <w:trHeight w:val="300"/>
+        </w:trPr>
+        <w:tc>
+          <w:tcPr>
+            <w:tcW w:w="1960" w:type="dxa"/>
+            <w:tcBorders>
+              <w:top w:val="nil"/>
+              <w:left w:val="nil"/>
+              <w:bottom w:val="nil"/>
+              <w:right w:val="nil"/>
+            </w:tcBorders>
+            <w:shd w:val="clear" w:color="auto" w:fill="auto"/>
+            <w:noWrap/>
+            <w:vAlign w:val="bottom"/>
+            <w:hideMark/>
+          </w:tcPr>
+          <w:p>
+            <w:pPr>
+              <w:spacing w:after="0" w:line="240" w:lineRule="auto"/>
+              <w:rPr>
+                <w:rFonts w:ascii="Calibri" w:eastAsia="Times New Roman" w:hAnsi="Calibri" w:cs="Times New Roman"/>
+                <w:color w:val="000000"/>
+              </w:rPr>
+            </w:pPr>
+            <w:r>
+              <w:rPr>
+                <w:rFonts w:ascii="Calibri" w:eastAsia="Times New Roman" w:hAnsi="Calibri" w:cs="Times New Roman"/>
+                <w:color w:val="000000"/>
+              </w:rPr>
+              <w:t>∆6H2ase</w:t>
+            </w:r>
+          </w:p>
+        </w:tc>
+        <w:tc>
+          <w:tcPr>
+            <w:tcW w:w="1094" w:type="dxa"/>
+            <w:tcBorders>
+              <w:top w:val="nil"/>
+              <w:left w:val="nil"/>
+              <w:bottom w:val="nil"/>
+              <w:right w:val="nil"/>
+            </w:tcBorders>
+            <w:shd w:val="clear" w:color="000000" w:fill="92D050"/>
+            <w:noWrap/>
+            <w:vAlign w:val="bottom"/>
+            <w:hideMark/>
+          </w:tcPr>
+          <w:p>
+            <w:pPr>
+              <w:spacing w:after="0" w:line="240" w:lineRule="auto"/>
+              <w:rPr>
+                <w:rFonts w:ascii="Calibri" w:eastAsia="Times New Roman" w:hAnsi="Calibri" w:cs="Times New Roman"/>
+                <w:color w:val="000000"/>
+              </w:rPr>
+            </w:pPr>
+            <w:r>
+              <w:rPr>
+                <w:rFonts w:ascii="Calibri" w:eastAsia="Times New Roman" w:hAnsi="Calibri" w:cs="Times New Roman"/>
+                <w:color w:val="000000"/>
+              </w:rPr>
+              <w:t>L</w:t>
+            </w:r>
+          </w:p>
+        </w:tc>
+        <w:tc>
+          <w:tcPr>
+            <w:tcW w:w="1094" w:type="dxa"/>
+            <w:tcBorders>
+              <w:top w:val="nil"/>
+              <w:left w:val="nil"/>
+              <w:bottom w:val="nil"/>
+              <w:right w:val="nil"/>
+            </w:tcBorders>
+            <w:shd w:val="clear" w:color="000000" w:fill="92D050"/>
+            <w:noWrap/>
+            <w:vAlign w:val="bottom"/>
+            <w:hideMark/>
+          </w:tcPr>
+          <w:p>
+            <w:pPr>
+              <w:spacing w:after="0" w:line="240" w:lineRule="auto"/>
+              <w:rPr>
+                <w:rFonts w:ascii="Calibri" w:eastAsia="Times New Roman" w:hAnsi="Calibri" w:cs="Times New Roman"/>
+                <w:color w:val="000000"/>
+              </w:rPr>
+            </w:pPr>
+            <w:r>
+              <w:rPr>
+                <w:rFonts w:ascii="Calibri" w:eastAsia="Times New Roman" w:hAnsi="Calibri" w:cs="Times New Roman"/>
+                <w:color w:val="000000"/>
+              </w:rPr>
+              <w:t>L</w:t>
+            </w:r>
+          </w:p>
+        </w:tc>
+        <w:tc>
+          <w:tcPr>
+            <w:tcW w:w="1436" w:type="dxa"/>
+            <w:tcBorders>
+              <w:top w:val="nil"/>
+              <w:left w:val="nil"/>
+              <w:bottom w:val="nil"/>
+              <w:right w:val="nil"/>
+            </w:tcBorders>
+            <w:shd w:val="clear" w:color="000000" w:fill="92D050"/>
+            <w:noWrap/>
+            <w:vAlign w:val="bottom"/>
+            <w:hideMark/>
+          </w:tcPr>
+          <w:p>
+            <w:pPr>
+              <w:spacing w:after="0" w:line="240" w:lineRule="auto"/>
+              <w:rPr>
+                <w:rFonts w:ascii="Calibri" w:eastAsia="Times New Roman" w:hAnsi="Calibri" w:cs="Times New Roman"/>
+                <w:color w:val="000000"/>
+              </w:rPr>
+            </w:pPr>
+            <w:r>
+              <w:rPr>
+                <w:rFonts w:ascii="Calibri" w:eastAsia="Times New Roman" w:hAnsi="Calibri" w:cs="Times New Roman"/>
+                <w:color w:val="000000"/>
+              </w:rPr>
+              <w:t>N</w:t>
+            </w:r>
+          </w:p>
+        </w:tc>
+        <w:tc>
+          <w:tcPr>
+            <w:tcW w:w="1068" w:type="dxa"/>
+            <w:tcBorders>
+              <w:top w:val="nil"/>
+              <w:left w:val="nil"/>
+              <w:bottom w:val="nil"/>
+              <w:right w:val="nil"/>
+            </w:tcBorders>
+            <w:shd w:val="clear" w:color="000000" w:fill="92D050"/>
+            <w:noWrap/>
+            <w:vAlign w:val="bottom"/>
+            <w:hideMark/>
+          </w:tcPr>
+          <w:p>
+            <w:pPr>
+              <w:spacing w:after="0" w:line="240" w:lineRule="auto"/>
+              <w:rPr>
+                <w:rFonts w:ascii="Calibri" w:eastAsia="Times New Roman" w:hAnsi="Calibri" w:cs="Times New Roman"/>
+                <w:color w:val="000000"/>
+              </w:rPr>
+            </w:pPr>
+            <w:r>
+              <w:rPr>
+                <w:rFonts w:ascii="Calibri" w:eastAsia="Times New Roman" w:hAnsi="Calibri" w:cs="Times New Roman"/>
+                <w:color w:val="000000"/>
+              </w:rPr>
+              <w:t>N</w:t>
+            </w:r>
+          </w:p>
+        </w:tc>
+        <w:tc>
+          <w:tcPr>
+            <w:tcW w:w="1508" w:type="dxa"/>
+            <w:tcBorders>
+              <w:top w:val="nil"/>
+              <w:left w:val="nil"/>
+              <w:bottom w:val="nil"/>
+              <w:right w:val="nil"/>
+            </w:tcBorders>
+            <w:shd w:val="clear" w:color="auto" w:fill="auto"/>
+            <w:noWrap/>
+            <w:vAlign w:val="bottom"/>
+            <w:hideMark/>
+          </w:tcPr>
+          <w:p>
+            <w:pPr>
+              <w:spacing w:after="0" w:line="240" w:lineRule="auto"/>
+              <w:rPr>
+                <w:rFonts w:ascii="Calibri" w:eastAsia="Times New Roman" w:hAnsi="Calibri" w:cs="Times New Roman"/>
+                <w:color w:val="000000"/>
+              </w:rPr>
+            </w:pPr>
+          </w:p>
+        </w:tc>
+      </w:tr>
+      <w:tr>
+        <w:trPr>
+          <w:trHeight w:val="300"/>
+        </w:trPr>
+        <w:tc>
+          <w:tcPr>
+            <w:tcW w:w="1960" w:type="dxa"/>
+            <w:tcBorders>
+              <w:top w:val="nil"/>
+              <w:left w:val="nil"/>
+              <w:bottom w:val="nil"/>
+              <w:right w:val="nil"/>
+            </w:tcBorders>
+            <w:shd w:val="clear" w:color="auto" w:fill="auto"/>
+            <w:noWrap/>
+            <w:vAlign w:val="bottom"/>
+            <w:hideMark/>
+          </w:tcPr>
+          <w:p>
+            <w:pPr>
+              <w:spacing w:after="0" w:line="240" w:lineRule="auto"/>
+              <w:rPr>
+                <w:rFonts w:ascii="Calibri" w:eastAsia="Times New Roman" w:hAnsi="Calibri" w:cs="Times New Roman"/>
+                <w:color w:val="000000"/>
+              </w:rPr>
+            </w:pPr>
+            <w:r>
+              <w:rPr>
+                <w:rFonts w:ascii="Calibri" w:eastAsia="Times New Roman" w:hAnsi="Calibri" w:cs="Times New Roman"/>
+                <w:color w:val="000000"/>
+              </w:rPr>
+              <w:t>∆6H2ase∆cdh</w:t>
+            </w:r>
+          </w:p>
+        </w:tc>
+        <w:tc>
+          <w:tcPr>
+            <w:tcW w:w="1094" w:type="dxa"/>
+            <w:tcBorders>
+              <w:top w:val="nil"/>
+              <w:left w:val="nil"/>
+              <w:bottom w:val="nil"/>
+              <w:right w:val="nil"/>
+            </w:tcBorders>
+            <w:shd w:val="clear" w:color="auto" w:fill="auto"/>
+            <w:noWrap/>
+            <w:vAlign w:val="bottom"/>
+            <w:hideMark/>
+          </w:tcPr>
+          <w:p>
+            <w:pPr>
+              <w:spacing w:after="0" w:line="240" w:lineRule="auto"/>
+              <w:rPr>
+                <w:rFonts w:ascii="Calibri" w:eastAsia="Times New Roman" w:hAnsi="Calibri" w:cs="Times New Roman"/>
+                <w:color w:val="000000"/>
+              </w:rPr>
+            </w:pPr>
+            <w:r>
+              <w:rPr>
+                <w:rFonts w:ascii="Calibri" w:eastAsia="Times New Roman" w:hAnsi="Calibri" w:cs="Times New Roman"/>
+                <w:color w:val="000000"/>
+              </w:rPr>
+              <w:t>L</w:t>
+            </w:r>
+          </w:p>
+        </w:tc>
+        <w:tc>
+          <w:tcPr>
+            <w:tcW w:w="1094" w:type="dxa"/>
+            <w:tcBorders>
+              <w:top w:val="nil"/>
+              <w:left w:val="nil"/>
+              <w:bottom w:val="nil"/>
+              <w:right w:val="nil"/>
+            </w:tcBorders>
+            <w:shd w:val="clear" w:color="auto" w:fill="auto"/>
+            <w:noWrap/>
+            <w:vAlign w:val="bottom"/>
+            <w:hideMark/>
+          </w:tcPr>
+          <w:p>
+            <w:pPr>
+              <w:spacing w:after="0" w:line="240" w:lineRule="auto"/>
+              <w:rPr>
+                <w:rFonts w:ascii="Calibri" w:eastAsia="Times New Roman" w:hAnsi="Calibri" w:cs="Times New Roman"/>
+                <w:color w:val="000000"/>
+              </w:rPr>
+            </w:pPr>
+            <w:r>
+              <w:rPr>
+                <w:rFonts w:ascii="Calibri" w:eastAsia="Times New Roman" w:hAnsi="Calibri" w:cs="Times New Roman"/>
+                <w:color w:val="000000"/>
+              </w:rPr>
+              <w:t>L</w:t>
+            </w:r>
+          </w:p>
+        </w:tc>
+        <w:tc>
+          <w:tcPr>
+            <w:tcW w:w="1436" w:type="dxa"/>
+            <w:tcBorders>
+              <w:top w:val="nil"/>
+              <w:left w:val="nil"/>
+              <w:bottom w:val="nil"/>
+              <w:right w:val="nil"/>
+            </w:tcBorders>
+            <w:shd w:val="clear" w:color="auto" w:fill="auto"/>
+            <w:noWrap/>
+            <w:vAlign w:val="bottom"/>
+            <w:hideMark/>
+          </w:tcPr>
+          <w:p>
+            <w:pPr>
+              <w:spacing w:after="0" w:line="240" w:lineRule="auto"/>
+              <w:rPr>
+                <w:rFonts w:ascii="Calibri" w:eastAsia="Times New Roman" w:hAnsi="Calibri" w:cs="Times New Roman"/>
+                <w:color w:val="000000"/>
+              </w:rPr>
+            </w:pPr>
+            <w:r>
+              <w:rPr>
+                <w:rFonts w:ascii="Calibri" w:eastAsia="Times New Roman" w:hAnsi="Calibri" w:cs="Times New Roman"/>
+                <w:color w:val="000000"/>
+              </w:rPr>
+              <w:t>N</w:t>
+            </w:r>
+          </w:p>
+        </w:tc>
+        <w:tc>
+          <w:tcPr>
+            <w:tcW w:w="1068" w:type="dxa"/>
+            <w:tcBorders>
+              <w:top w:val="nil"/>
+              <w:left w:val="nil"/>
+              <w:bottom w:val="nil"/>
+              <w:right w:val="nil"/>
+            </w:tcBorders>
+            <w:shd w:val="clear" w:color="000000" w:fill="92D050"/>
+            <w:noWrap/>
+            <w:vAlign w:val="bottom"/>
+            <w:hideMark/>
+          </w:tcPr>
+          <w:p>
+            <w:pPr>
+              <w:spacing w:after="0" w:line="240" w:lineRule="auto"/>
+              <w:rPr>
+                <w:rFonts w:ascii="Calibri" w:eastAsia="Times New Roman" w:hAnsi="Calibri" w:cs="Times New Roman"/>
+                <w:color w:val="000000"/>
+              </w:rPr>
+            </w:pPr>
+            <w:r>
+              <w:rPr>
+                <w:rFonts w:ascii="Calibri" w:eastAsia="Times New Roman" w:hAnsi="Calibri" w:cs="Times New Roman"/>
+                <w:color w:val="000000"/>
+              </w:rPr>
+              <w:t>L</w:t>
+            </w:r>
+          </w:p>
+        </w:tc>
+        <w:tc>
+          <w:tcPr>
+            <w:tcW w:w="1508" w:type="dxa"/>
+            <w:tcBorders>
+              <w:top w:val="nil"/>
+              <w:left w:val="nil"/>
+              <w:bottom w:val="nil"/>
+              <w:right w:val="nil"/>
+            </w:tcBorders>
+            <w:shd w:val="clear" w:color="auto" w:fill="auto"/>
+            <w:noWrap/>
+            <w:vAlign w:val="bottom"/>
+            <w:hideMark/>
+          </w:tcPr>
+          <w:p>
+            <w:pPr>
+              <w:spacing w:after="0" w:line="240" w:lineRule="auto"/>
+              <w:rPr>
+                <w:rFonts w:ascii="Calibri" w:eastAsia="Times New Roman" w:hAnsi="Calibri" w:cs="Times New Roman"/>
+                <w:b/>
+                <w:bCs/>
+                <w:color w:val="000000"/>
+              </w:rPr>
+            </w:pPr>
+            <w:r>
+              <w:rPr>
+                <w:rFonts w:ascii="Calibri" w:eastAsia="Times New Roman" w:hAnsi="Calibri" w:cs="Times New Roman"/>
+                <w:b/>
+                <w:bCs/>
+                <w:color w:val="000000"/>
+              </w:rPr>
+              <w:t>TOTAL</w:t>
+            </w:r>
+          </w:p>
+        </w:tc>
+      </w:tr>
+      <w:tr>
+        <w:trPr>
+          <w:trHeight w:val="289"/>
+        </w:trPr>
+        <w:tc>
+          <w:tcPr>
+            <w:tcW w:w="1960" w:type="dxa"/>
+            <w:tcBorders>
+              <w:top w:val="nil"/>
+              <w:left w:val="nil"/>
+              <w:bottom w:val="nil"/>
+              <w:right w:val="nil"/>
+            </w:tcBorders>
+            <w:shd w:val="clear" w:color="auto" w:fill="auto"/>
+            <w:noWrap/>
+            <w:vAlign w:val="bottom"/>
+            <w:hideMark/>
+          </w:tcPr>
+          <w:p>
+            <w:pPr>
+              <w:spacing w:after="0" w:line="240" w:lineRule="auto"/>
+              <w:rPr>
+                <w:rFonts w:ascii="Calibri" w:eastAsia="Times New Roman" w:hAnsi="Calibri" w:cs="Times New Roman"/>
+                <w:b/>
+                <w:bCs/>
+                <w:color w:val="000000"/>
+              </w:rPr>
+            </w:pPr>
+            <w:r>
+              <w:rPr>
+                <w:rFonts w:ascii="Calibri" w:eastAsia="Times New Roman" w:hAnsi="Calibri" w:cs="Times New Roman"/>
+                <w:b/>
+                <w:bCs/>
+                <w:color w:val="000000"/>
+              </w:rPr>
+              <w:t xml:space="preserve">Total Correct: </w:t>
+            </w:r>
+          </w:p>
+        </w:tc>
+        <w:tc>
+          <w:tcPr>
+            <w:tcW w:w="1094" w:type="dxa"/>
+            <w:tcBorders>
+              <w:top w:val="nil"/>
+              <w:left w:val="nil"/>
+              <w:bottom w:val="nil"/>
+              <w:right w:val="nil"/>
+            </w:tcBorders>
+            <w:shd w:val="clear" w:color="auto" w:fill="auto"/>
+            <w:noWrap/>
+            <w:vAlign w:val="bottom"/>
+            <w:hideMark/>
+          </w:tcPr>
+          <w:p>
+            <w:pPr>
+              <w:spacing w:after="0" w:line="240" w:lineRule="auto"/>
+              <w:rPr>
+                <w:rFonts w:ascii="Calibri" w:eastAsia="Times New Roman" w:hAnsi="Calibri" w:cs="Times New Roman"/>
+                <w:b/>
+                <w:bCs/>
+                <w:color w:val="000000"/>
+              </w:rPr>
+            </w:pPr>
+            <w:r>
+              <w:rPr>
+                <w:rFonts w:ascii="Calibri" w:eastAsia="Times New Roman" w:hAnsi="Calibri" w:cs="Times New Roman"/>
+                <w:b/>
+                <w:bCs/>
+                <w:color w:val="000000"/>
+              </w:rPr>
+              <w:t>10 of 10</w:t>
+            </w:r>
+          </w:p>
+        </w:tc>
+        <w:tc>
+          <w:tcPr>
+            <w:tcW w:w="1094" w:type="dxa"/>
+            <w:tcBorders>
+              <w:top w:val="nil"/>
+              <w:left w:val="nil"/>
+              <w:bottom w:val="nil"/>
+              <w:right w:val="nil"/>
+            </w:tcBorders>
+            <w:shd w:val="clear" w:color="auto" w:fill="auto"/>
+            <w:noWrap/>
+            <w:vAlign w:val="bottom"/>
+            <w:hideMark/>
+          </w:tcPr>
+          <w:p>
+            <w:pPr>
+              <w:spacing w:after="0" w:line="240" w:lineRule="auto"/>
+              <w:rPr>
+                <w:rFonts w:ascii="Calibri" w:eastAsia="Times New Roman" w:hAnsi="Calibri" w:cs="Times New Roman"/>
+                <w:b/>
+                <w:bCs/>
+                <w:color w:val="000000"/>
+              </w:rPr>
+            </w:pPr>
+            <w:r>
+              <w:rPr>
+                <w:rFonts w:ascii="Calibri" w:eastAsia="Times New Roman" w:hAnsi="Calibri" w:cs="Times New Roman"/>
+                <w:b/>
+                <w:bCs/>
+                <w:color w:val="000000"/>
+              </w:rPr>
+              <w:t>13 of 13</w:t>
+            </w:r>
+          </w:p>
+        </w:tc>
+        <w:tc>
+          <w:tcPr>
+            <w:tcW w:w="1436" w:type="dxa"/>
+            <w:tcBorders>
+              <w:top w:val="nil"/>
+              <w:left w:val="nil"/>
+              <w:bottom w:val="nil"/>
+              <w:right w:val="nil"/>
+            </w:tcBorders>
+            <w:shd w:val="clear" w:color="auto" w:fill="auto"/>
+            <w:noWrap/>
+            <w:vAlign w:val="bottom"/>
+            <w:hideMark/>
+          </w:tcPr>
+          <w:p>
+            <w:pPr>
+              <w:spacing w:after="0" w:line="240" w:lineRule="auto"/>
+              <w:rPr>
+                <w:rFonts w:ascii="Calibri" w:eastAsia="Times New Roman" w:hAnsi="Calibri" w:cs="Times New Roman"/>
+                <w:b/>
+                <w:bCs/>
+                <w:color w:val="000000"/>
+              </w:rPr>
+            </w:pPr>
+            <w:r>
+              <w:rPr>
+                <w:rFonts w:ascii="Calibri" w:eastAsia="Times New Roman" w:hAnsi="Calibri" w:cs="Times New Roman"/>
+                <w:b/>
+                <w:bCs/>
+                <w:color w:val="000000"/>
+              </w:rPr>
+              <w:t>2 of 2</w:t>
+            </w:r>
+          </w:p>
+        </w:tc>
+        <w:tc>
+          <w:tcPr>
+            <w:tcW w:w="1068" w:type="dxa"/>
+            <w:tcBorders>
+              <w:top w:val="nil"/>
+              <w:left w:val="nil"/>
+              <w:bottom w:val="nil"/>
+              <w:right w:val="nil"/>
+            </w:tcBorders>
+            <w:shd w:val="clear" w:color="auto" w:fill="auto"/>
+            <w:noWrap/>
+            <w:vAlign w:val="bottom"/>
+            <w:hideMark/>
+          </w:tcPr>
+          <w:p>
+            <w:pPr>
+              <w:spacing w:after="0" w:line="240" w:lineRule="auto"/>
+              <w:rPr>
+                <w:rFonts w:ascii="Calibri" w:eastAsia="Times New Roman" w:hAnsi="Calibri" w:cs="Times New Roman"/>
+                <w:b/>
+                <w:bCs/>
+                <w:color w:val="000000"/>
+              </w:rPr>
+            </w:pPr>
+            <w:r>
+              <w:rPr>
+                <w:rFonts w:ascii="Calibri" w:eastAsia="Times New Roman" w:hAnsi="Calibri" w:cs="Times New Roman"/>
+                <w:b/>
+                <w:bCs/>
+                <w:color w:val="000000"/>
+              </w:rPr>
+              <w:t>2 of 2</w:t>
+            </w:r>
+          </w:p>
+        </w:tc>
+        <w:tc>
+          <w:tcPr>
+            <w:tcW w:w="1508" w:type="dxa"/>
+            <w:tcBorders>
+              <w:top w:val="nil"/>
+              <w:left w:val="nil"/>
+              <w:bottom w:val="nil"/>
+              <w:right w:val="nil"/>
+            </w:tcBorders>
+            <w:shd w:val="clear" w:color="auto" w:fill="auto"/>
+            <w:noWrap/>
+            <w:vAlign w:val="bottom"/>
+            <w:hideMark/>
+          </w:tcPr>
+          <w:p>
+            <w:pPr>
+              <w:spacing w:after="0" w:line="240" w:lineRule="auto"/>
+              <w:rPr>
+                <w:rFonts w:ascii="Calibri" w:eastAsia="Times New Roman" w:hAnsi="Calibri" w:cs="Times New Roman"/>
+                <w:b/>
+                <w:bCs/>
+                <w:color w:val="000000"/>
+              </w:rPr>
+            </w:pPr>
+            <w:r>
+              <w:rPr>
+                <w:rFonts w:ascii="Calibri" w:eastAsia="Times New Roman" w:hAnsi="Calibri" w:cs="Times New Roman"/>
+                <w:b/>
+                <w:bCs/>
+                <w:color w:val="000000"/>
+              </w:rPr>
+              <w:t>27 of 27</w:t>
+            </w:r>
+          </w:p>
+        </w:tc>
+      </w:tr>
+      <w:tr>
+        <w:trPr>
+          <w:trHeight w:val="300"/>
+        </w:trPr>
+        <w:tc>
+          <w:tcPr>
+            <w:tcW w:w="1960" w:type="dxa"/>
+            <w:tcBorders>
+              <w:top w:val="nil"/>
+              <w:left w:val="nil"/>
+              <w:bottom w:val="nil"/>
+              <w:right w:val="nil"/>
+            </w:tcBorders>
+            <w:shd w:val="clear" w:color="auto" w:fill="auto"/>
+            <w:noWrap/>
+            <w:vAlign w:val="bottom"/>
+            <w:hideMark/>
+          </w:tcPr>
+          <w:p>
+            <w:pPr>
+              <w:spacing w:after="0" w:line="240" w:lineRule="auto"/>
+              <w:rPr>
+                <w:rFonts w:ascii="Calibri" w:eastAsia="Times New Roman" w:hAnsi="Calibri" w:cs="Times New Roman"/>
+                <w:color w:val="000000"/>
+              </w:rPr>
+            </w:pPr>
+          </w:p>
+        </w:tc>
+        <w:tc>
+          <w:tcPr>
+            <w:tcW w:w="1094" w:type="dxa"/>
+            <w:tcBorders>
+              <w:top w:val="nil"/>
+              <w:left w:val="nil"/>
+              <w:bottom w:val="nil"/>
+              <w:right w:val="nil"/>
+            </w:tcBorders>
+            <w:shd w:val="clear" w:color="auto" w:fill="auto"/>
+            <w:noWrap/>
+            <w:vAlign w:val="bottom"/>
+            <w:hideMark/>
+          </w:tcPr>
+          <w:p>
+            <w:pPr>
+              <w:spacing w:after="0" w:line="240" w:lineRule="auto"/>
+              <w:rPr>
+                <w:rFonts w:ascii="Calibri" w:eastAsia="Times New Roman" w:hAnsi="Calibri" w:cs="Times New Roman"/>
+                <w:color w:val="000000"/>
+              </w:rPr>
+            </w:pPr>
+          </w:p>
+        </w:tc>
+        <w:tc>
+          <w:tcPr>
+            <w:tcW w:w="1094" w:type="dxa"/>
+            <w:tcBorders>
+              <w:top w:val="nil"/>
+              <w:left w:val="nil"/>
+              <w:bottom w:val="nil"/>
+              <w:right w:val="nil"/>
+            </w:tcBorders>
+            <w:shd w:val="clear" w:color="auto" w:fill="auto"/>
+            <w:noWrap/>
+            <w:vAlign w:val="bottom"/>
+            <w:hideMark/>
+          </w:tcPr>
+          <w:p>
+            <w:pPr>
+              <w:spacing w:after="0" w:line="240" w:lineRule="auto"/>
+              <w:rPr>
+                <w:rFonts w:ascii="Calibri" w:eastAsia="Times New Roman" w:hAnsi="Calibri" w:cs="Times New Roman"/>
+                <w:color w:val="000000"/>
+              </w:rPr>
+            </w:pPr>
+          </w:p>
+        </w:tc>
+        <w:tc>
+          <w:tcPr>
+            <w:tcW w:w="1436" w:type="dxa"/>
+            <w:tcBorders>
+              <w:top w:val="nil"/>
+              <w:left w:val="nil"/>
+              <w:bottom w:val="nil"/>
+              <w:right w:val="nil"/>
+            </w:tcBorders>
+            <w:shd w:val="clear" w:color="auto" w:fill="auto"/>
+            <w:noWrap/>
+            <w:vAlign w:val="bottom"/>
+            <w:hideMark/>
+          </w:tcPr>
+          <w:p>
+            <w:pPr>
+              <w:spacing w:after="0" w:line="240" w:lineRule="auto"/>
+              <w:rPr>
+                <w:rFonts w:ascii="Calibri" w:eastAsia="Times New Roman" w:hAnsi="Calibri" w:cs="Times New Roman"/>
+                <w:color w:val="000000"/>
+              </w:rPr>
+            </w:pPr>
+          </w:p>
+        </w:tc>
+        <w:tc>
+          <w:tcPr>
+            <w:tcW w:w="1068" w:type="dxa"/>
+            <w:tcBorders>
+              <w:top w:val="nil"/>
+              <w:left w:val="nil"/>
+              <w:bottom w:val="nil"/>
+              <w:right w:val="nil"/>
+            </w:tcBorders>
+            <w:shd w:val="clear" w:color="auto" w:fill="auto"/>
+            <w:noWrap/>
+            <w:vAlign w:val="bottom"/>
+            <w:hideMark/>
+          </w:tcPr>
+          <w:p>
+            <w:pPr>
+              <w:spacing w:after="0" w:line="240" w:lineRule="auto"/>
+              <w:rPr>
+                <w:rFonts w:ascii="Calibri" w:eastAsia="Times New Roman" w:hAnsi="Calibri" w:cs="Times New Roman"/>
+                <w:color w:val="000000"/>
+              </w:rPr>
+            </w:pPr>
+          </w:p>
+        </w:tc>
+        <w:tc>
+          <w:tcPr>
+            <w:tcW w:w="1508" w:type="dxa"/>
+            <w:tcBorders>
+              <w:top w:val="nil"/>
+              <w:left w:val="nil"/>
+              <w:bottom w:val="nil"/>
+              <w:right w:val="nil"/>
+            </w:tcBorders>
+            <w:shd w:val="clear" w:color="auto" w:fill="auto"/>
+            <w:noWrap/>
+            <w:vAlign w:val="bottom"/>
+            <w:hideMark/>
+          </w:tcPr>
+          <w:p>
+            <w:pPr>
+              <w:spacing w:after="0" w:line="240" w:lineRule="auto"/>
+              <w:rPr>
+                <w:rFonts w:ascii="Calibri" w:eastAsia="Times New Roman" w:hAnsi="Calibri" w:cs="Times New Roman"/>
+                <w:color w:val="000000"/>
+              </w:rPr>
+            </w:pPr>
+          </w:p>
+        </w:tc>
+      </w:tr>
+      <w:tr>
+        <w:trPr>
+          <w:trHeight w:val="289"/>
+        </w:trPr>
+        <w:tc>
+          <w:tcPr>
+            <w:tcW w:w="8160" w:type="dxa"/>
+            <w:gridSpan w:val="6"/>
+            <w:tcBorders>
+              <w:top w:val="nil"/>
+              <w:left w:val="nil"/>
+              <w:bottom w:val="nil"/>
+              <w:right w:val="nil"/>
+            </w:tcBorders>
+            <w:shd w:val="clear" w:color="auto" w:fill="auto"/>
+            <w:noWrap/>
+            <w:vAlign w:val="bottom"/>
+            <w:hideMark/>
+          </w:tcPr>
+          <w:p>
+            <w:pPr>
+              <w:spacing w:after="0" w:line="240" w:lineRule="auto"/>
+              <w:rPr>
+                <w:rFonts w:ascii="Calibri" w:eastAsia="Times New Roman" w:hAnsi="Calibri" w:cs="Times New Roman"/>
+                <w:color w:val="000000"/>
+              </w:rPr>
+            </w:pPr>
+            <w:r>
+              <w:rPr>
+                <w:rFonts w:ascii="Calibri" w:eastAsia="Times New Roman" w:hAnsi="Calibri" w:cs="Times New Roman"/>
+                <w:color w:val="000000"/>
+              </w:rPr>
+              <w:t>Figure 2. Knockout lethality predictions from FBA and agreement with experimental results</w:t>
+            </w:r>
+          </w:p>
+        </w:tc>
+      </w:tr>
+    </w:tbl>
+    <w:p/>
+    <w:tbl>
+      <w:tblPr>
+        <w:tblW w:w="6600" w:type="dxa"/>
+        <w:tblInd w:w="93" w:type="dxa"/>
+        <w:tblLook w:val="04A0" w:firstRow="1" w:lastRow="0" w:firstColumn="1" w:lastColumn="0" w:noHBand="0" w:noVBand="1"/>
+      </w:tblPr>
+      <w:tblGrid>
+        <w:gridCol w:w="4272"/>
+        <w:gridCol w:w="1111"/>
+        <w:gridCol w:w="1217"/>
+      </w:tblGrid>
+      <w:tr>
+        <w:trPr>
+          <w:trHeight w:val="300"/>
+        </w:trPr>
+        <w:tc>
+          <w:tcPr>
+            <w:tcW w:w="6600" w:type="dxa"/>
+            <w:gridSpan w:val="3"/>
+            <w:tcBorders>
+              <w:top w:val="single" w:sz="4" w:space="0" w:color="auto"/>
+              <w:left w:val="nil"/>
+              <w:bottom w:val="single" w:sz="4" w:space="0" w:color="auto"/>
+              <w:right w:val="nil"/>
+            </w:tcBorders>
+            <w:shd w:val="clear" w:color="auto" w:fill="auto"/>
+            <w:noWrap/>
+            <w:vAlign w:val="bottom"/>
+            <w:hideMark/>
+          </w:tcPr>
+          <w:p>
+            <w:pPr>
+              <w:spacing w:after="0" w:line="240" w:lineRule="auto"/>
+              <w:jc w:val="center"/>
+              <w:rPr>
+                <w:rFonts w:ascii="Calibri" w:eastAsia="Times New Roman" w:hAnsi="Calibri" w:cs="Times New Roman"/>
+                <w:b/>
+                <w:bCs/>
+                <w:color w:val="000000"/>
+              </w:rPr>
+            </w:pPr>
+            <w:proofErr w:type="spellStart"/>
+            <w:r>
+              <w:rPr>
+                <w:rFonts w:ascii="Calibri" w:eastAsia="Times New Roman" w:hAnsi="Calibri" w:cs="Times New Roman"/>
+                <w:b/>
+                <w:bCs/>
+                <w:i/>
+                <w:iCs/>
+                <w:color w:val="000000"/>
+              </w:rPr>
+              <w:t>Methanococcus</w:t>
+            </w:r>
+            <w:proofErr w:type="spellEnd"/>
+            <w:r>
+              <w:rPr>
+                <w:rFonts w:ascii="Calibri" w:eastAsia="Times New Roman" w:hAnsi="Calibri" w:cs="Times New Roman"/>
+                <w:b/>
+                <w:bCs/>
+                <w:i/>
+                <w:iCs/>
+                <w:color w:val="000000"/>
+              </w:rPr>
+              <w:t xml:space="preserve"> </w:t>
+            </w:r>
+            <w:proofErr w:type="spellStart"/>
+            <w:r>
+              <w:rPr>
+                <w:rFonts w:ascii="Calibri" w:eastAsia="Times New Roman" w:hAnsi="Calibri" w:cs="Times New Roman"/>
+                <w:b/>
+                <w:bCs/>
+                <w:i/>
+                <w:iCs/>
+                <w:color w:val="000000"/>
+              </w:rPr>
+              <w:t>maripaludis</w:t>
+            </w:r>
+            <w:proofErr w:type="spellEnd"/>
+            <w:r>
+              <w:rPr>
+                <w:rFonts w:ascii="Calibri" w:eastAsia="Times New Roman" w:hAnsi="Calibri" w:cs="Times New Roman"/>
+                <w:b/>
+                <w:bCs/>
+                <w:i/>
+                <w:iCs/>
+                <w:color w:val="000000"/>
+              </w:rPr>
+              <w:t xml:space="preserve"> S2</w:t>
+            </w:r>
+            <w:r>
+              <w:rPr>
+                <w:rFonts w:ascii="Calibri" w:eastAsia="Times New Roman" w:hAnsi="Calibri" w:cs="Times New Roman"/>
+                <w:b/>
+                <w:bCs/>
+                <w:color w:val="000000"/>
+              </w:rPr>
+              <w:t xml:space="preserve"> model comparison</w:t>
+            </w:r>
+          </w:p>
+        </w:tc>
+      </w:tr>
+      <w:tr>
+        <w:trPr>
+          <w:trHeight w:val="300"/>
+        </w:trPr>
+        <w:tc>
+          <w:tcPr>
+            <w:tcW w:w="4272" w:type="dxa"/>
+            <w:tcBorders>
+              <w:top w:val="nil"/>
+              <w:left w:val="nil"/>
+              <w:bottom w:val="nil"/>
+              <w:right w:val="nil"/>
+            </w:tcBorders>
+            <w:shd w:val="clear" w:color="auto" w:fill="auto"/>
+            <w:noWrap/>
+            <w:vAlign w:val="bottom"/>
+            <w:hideMark/>
+          </w:tcPr>
+          <w:p>
+            <w:pPr>
+              <w:spacing w:after="0" w:line="240" w:lineRule="auto"/>
+              <w:jc w:val="center"/>
+              <w:rPr>
+                <w:rFonts w:ascii="Calibri" w:eastAsia="Times New Roman" w:hAnsi="Calibri" w:cs="Times New Roman"/>
+                <w:color w:val="000000"/>
+              </w:rPr>
+            </w:pPr>
+            <w:r>
+              <w:rPr>
+                <w:rFonts w:ascii="Calibri" w:eastAsia="Times New Roman" w:hAnsi="Calibri" w:cs="Times New Roman"/>
+                <w:color w:val="000000"/>
+              </w:rPr>
+              <w:t>Model</w:t>
+            </w:r>
+          </w:p>
+        </w:tc>
+        <w:tc>
+          <w:tcPr>
+            <w:tcW w:w="1111" w:type="dxa"/>
+            <w:tcBorders>
+              <w:top w:val="nil"/>
+              <w:left w:val="nil"/>
+              <w:bottom w:val="nil"/>
+              <w:right w:val="nil"/>
+            </w:tcBorders>
+            <w:shd w:val="clear" w:color="auto" w:fill="auto"/>
+            <w:noWrap/>
+            <w:vAlign w:val="bottom"/>
+            <w:hideMark/>
+          </w:tcPr>
+          <w:p>
+            <w:pPr>
+              <w:spacing w:after="0" w:line="240" w:lineRule="auto"/>
+              <w:jc w:val="center"/>
+              <w:rPr>
+                <w:rFonts w:ascii="Calibri" w:eastAsia="Times New Roman" w:hAnsi="Calibri" w:cs="Times New Roman"/>
+                <w:color w:val="000000"/>
+              </w:rPr>
+            </w:pPr>
+            <w:r>
+              <w:rPr>
+                <w:rFonts w:ascii="Calibri" w:eastAsia="Times New Roman" w:hAnsi="Calibri" w:cs="Times New Roman"/>
+                <w:color w:val="000000"/>
+              </w:rPr>
+              <w:t>iMR494</w:t>
+            </w:r>
+          </w:p>
+        </w:tc>
+        <w:tc>
+          <w:tcPr>
+            <w:tcW w:w="1217" w:type="dxa"/>
+            <w:tcBorders>
+              <w:top w:val="nil"/>
+              <w:left w:val="nil"/>
+              <w:bottom w:val="nil"/>
+              <w:right w:val="nil"/>
+            </w:tcBorders>
+            <w:shd w:val="clear" w:color="auto" w:fill="auto"/>
+            <w:noWrap/>
+            <w:vAlign w:val="bottom"/>
+            <w:hideMark/>
+          </w:tcPr>
+          <w:p>
+            <w:pPr>
+              <w:spacing w:after="0" w:line="240" w:lineRule="auto"/>
+              <w:jc w:val="center"/>
+              <w:rPr>
+                <w:rFonts w:ascii="Calibri" w:eastAsia="Times New Roman" w:hAnsi="Calibri" w:cs="Times New Roman"/>
+                <w:color w:val="000000"/>
+              </w:rPr>
+            </w:pPr>
+            <w:r>
+              <w:rPr>
+                <w:rFonts w:ascii="Calibri" w:eastAsia="Times New Roman" w:hAnsi="Calibri" w:cs="Times New Roman"/>
+                <w:color w:val="000000"/>
+              </w:rPr>
+              <w:t>iMM518</w:t>
+            </w:r>
+          </w:p>
+        </w:tc>
+      </w:tr>
+      <w:tr>
+        <w:trPr>
+          <w:trHeight w:val="300"/>
+        </w:trPr>
+        <w:tc>
+          <w:tcPr>
+            <w:tcW w:w="4272" w:type="dxa"/>
+            <w:tcBorders>
+              <w:top w:val="nil"/>
+              <w:left w:val="nil"/>
+              <w:bottom w:val="nil"/>
+              <w:right w:val="nil"/>
+            </w:tcBorders>
+            <w:shd w:val="clear" w:color="auto" w:fill="auto"/>
+            <w:noWrap/>
+            <w:vAlign w:val="bottom"/>
+            <w:hideMark/>
+          </w:tcPr>
+          <w:p>
+            <w:pPr>
+              <w:spacing w:after="0" w:line="240" w:lineRule="auto"/>
+              <w:jc w:val="center"/>
+              <w:rPr>
+                <w:rFonts w:ascii="Calibri" w:eastAsia="Times New Roman" w:hAnsi="Calibri" w:cs="Times New Roman"/>
+                <w:color w:val="000000"/>
+              </w:rPr>
+            </w:pPr>
+            <w:r>
+              <w:rPr>
+                <w:rFonts w:ascii="Calibri" w:eastAsia="Times New Roman" w:hAnsi="Calibri" w:cs="Times New Roman"/>
+                <w:color w:val="000000"/>
+              </w:rPr>
+              <w:t>Protein Coding Genes</w:t>
+            </w:r>
+          </w:p>
+        </w:tc>
+        <w:tc>
+          <w:tcPr>
+            <w:tcW w:w="1111" w:type="dxa"/>
+            <w:tcBorders>
+              <w:top w:val="nil"/>
+              <w:left w:val="nil"/>
+              <w:bottom w:val="nil"/>
+              <w:right w:val="nil"/>
+            </w:tcBorders>
+            <w:shd w:val="clear" w:color="auto" w:fill="auto"/>
+            <w:noWrap/>
+            <w:vAlign w:val="bottom"/>
+            <w:hideMark/>
+          </w:tcPr>
+          <w:p>
+            <w:pPr>
+              <w:spacing w:after="0" w:line="240" w:lineRule="auto"/>
+              <w:jc w:val="center"/>
+              <w:rPr>
+                <w:rFonts w:ascii="Calibri" w:eastAsia="Times New Roman" w:hAnsi="Calibri" w:cs="Times New Roman"/>
+                <w:color w:val="000000"/>
+              </w:rPr>
+            </w:pPr>
+            <w:r>
+              <w:rPr>
+                <w:rFonts w:ascii="Calibri" w:eastAsia="Times New Roman" w:hAnsi="Calibri" w:cs="Times New Roman"/>
+                <w:color w:val="000000"/>
+              </w:rPr>
+              <w:t>494</w:t>
+            </w:r>
+          </w:p>
+        </w:tc>
+        <w:tc>
+          <w:tcPr>
+            <w:tcW w:w="1217" w:type="dxa"/>
+            <w:tcBorders>
+              <w:top w:val="nil"/>
+              <w:left w:val="nil"/>
+              <w:bottom w:val="nil"/>
+              <w:right w:val="nil"/>
+            </w:tcBorders>
+            <w:shd w:val="clear" w:color="auto" w:fill="auto"/>
+            <w:noWrap/>
+            <w:vAlign w:val="bottom"/>
+            <w:hideMark/>
+          </w:tcPr>
+          <w:p>
+            <w:pPr>
+              <w:spacing w:after="0" w:line="240" w:lineRule="auto"/>
+              <w:jc w:val="center"/>
+              <w:rPr>
+                <w:rFonts w:ascii="Calibri" w:eastAsia="Times New Roman" w:hAnsi="Calibri" w:cs="Times New Roman"/>
+                <w:color w:val="000000"/>
+              </w:rPr>
+            </w:pPr>
+            <w:r>
+              <w:rPr>
+                <w:rFonts w:ascii="Calibri" w:eastAsia="Times New Roman" w:hAnsi="Calibri" w:cs="Times New Roman"/>
+                <w:color w:val="000000"/>
+              </w:rPr>
+              <w:t>518</w:t>
+            </w:r>
+          </w:p>
+        </w:tc>
+      </w:tr>
+      <w:tr>
+        <w:trPr>
+          <w:trHeight w:val="300"/>
+        </w:trPr>
+        <w:tc>
+          <w:tcPr>
+            <w:tcW w:w="4272" w:type="dxa"/>
+            <w:tcBorders>
+              <w:top w:val="nil"/>
+              <w:left w:val="nil"/>
+              <w:bottom w:val="nil"/>
+              <w:right w:val="nil"/>
+            </w:tcBorders>
+            <w:shd w:val="clear" w:color="auto" w:fill="auto"/>
+            <w:noWrap/>
+            <w:vAlign w:val="bottom"/>
+            <w:hideMark/>
+          </w:tcPr>
+          <w:p>
+            <w:pPr>
+              <w:spacing w:after="0" w:line="240" w:lineRule="auto"/>
+              <w:jc w:val="center"/>
+              <w:rPr>
+                <w:rFonts w:ascii="Calibri" w:eastAsia="Times New Roman" w:hAnsi="Calibri" w:cs="Times New Roman"/>
+                <w:color w:val="000000"/>
+              </w:rPr>
+            </w:pPr>
+            <w:r>
+              <w:rPr>
+                <w:rFonts w:ascii="Calibri" w:eastAsia="Times New Roman" w:hAnsi="Calibri" w:cs="Times New Roman"/>
+                <w:color w:val="000000"/>
+              </w:rPr>
+              <w:t>% ORF Coverage</w:t>
+            </w:r>
+          </w:p>
+        </w:tc>
+        <w:tc>
+          <w:tcPr>
+            <w:tcW w:w="1111" w:type="dxa"/>
+            <w:tcBorders>
+              <w:top w:val="nil"/>
+              <w:left w:val="nil"/>
+              <w:bottom w:val="nil"/>
+              <w:right w:val="nil"/>
+            </w:tcBorders>
+            <w:shd w:val="clear" w:color="auto" w:fill="auto"/>
+            <w:noWrap/>
+            <w:vAlign w:val="bottom"/>
+            <w:hideMark/>
+          </w:tcPr>
+          <w:p>
+            <w:pPr>
+              <w:spacing w:after="0" w:line="240" w:lineRule="auto"/>
+              <w:jc w:val="center"/>
+              <w:rPr>
+                <w:rFonts w:ascii="Calibri" w:eastAsia="Times New Roman" w:hAnsi="Calibri" w:cs="Times New Roman"/>
+                <w:color w:val="000000"/>
+              </w:rPr>
+            </w:pPr>
+            <w:r>
+              <w:rPr>
+                <w:rFonts w:ascii="Calibri" w:eastAsia="Times New Roman" w:hAnsi="Calibri" w:cs="Times New Roman"/>
+                <w:color w:val="000000"/>
+              </w:rPr>
+              <w:t>29</w:t>
+            </w:r>
+          </w:p>
+        </w:tc>
+        <w:tc>
+          <w:tcPr>
+            <w:tcW w:w="1217" w:type="dxa"/>
+            <w:tcBorders>
+              <w:top w:val="nil"/>
+              <w:left w:val="nil"/>
+              <w:bottom w:val="nil"/>
+              <w:right w:val="nil"/>
+            </w:tcBorders>
+            <w:shd w:val="clear" w:color="auto" w:fill="auto"/>
+            <w:noWrap/>
+            <w:vAlign w:val="bottom"/>
+            <w:hideMark/>
+          </w:tcPr>
+          <w:p>
+            <w:pPr>
+              <w:spacing w:after="0" w:line="240" w:lineRule="auto"/>
+              <w:jc w:val="center"/>
+              <w:rPr>
+                <w:rFonts w:ascii="Calibri" w:eastAsia="Times New Roman" w:hAnsi="Calibri" w:cs="Times New Roman"/>
+                <w:color w:val="000000"/>
+              </w:rPr>
+            </w:pPr>
+            <w:r>
+              <w:rPr>
+                <w:rFonts w:ascii="Calibri" w:eastAsia="Times New Roman" w:hAnsi="Calibri" w:cs="Times New Roman"/>
+                <w:color w:val="000000"/>
+              </w:rPr>
+              <w:t>30</w:t>
+            </w:r>
+          </w:p>
+        </w:tc>
+      </w:tr>
+      <w:tr>
+        <w:trPr>
+          <w:trHeight w:val="300"/>
+        </w:trPr>
+        <w:tc>
+          <w:tcPr>
+            <w:tcW w:w="4272" w:type="dxa"/>
+            <w:tcBorders>
+              <w:top w:val="nil"/>
+              <w:left w:val="nil"/>
+              <w:bottom w:val="nil"/>
+              <w:right w:val="nil"/>
+            </w:tcBorders>
+            <w:shd w:val="clear" w:color="auto" w:fill="auto"/>
+            <w:noWrap/>
+            <w:vAlign w:val="bottom"/>
+            <w:hideMark/>
+          </w:tcPr>
+          <w:p>
+            <w:pPr>
+              <w:spacing w:after="0" w:line="240" w:lineRule="auto"/>
+              <w:jc w:val="center"/>
+              <w:rPr>
+                <w:rFonts w:ascii="Calibri" w:eastAsia="Times New Roman" w:hAnsi="Calibri" w:cs="Times New Roman"/>
+                <w:color w:val="000000"/>
+              </w:rPr>
+            </w:pPr>
+            <w:r>
+              <w:rPr>
+                <w:rFonts w:ascii="Calibri" w:eastAsia="Times New Roman" w:hAnsi="Calibri" w:cs="Times New Roman"/>
+                <w:color w:val="000000"/>
+              </w:rPr>
+              <w:t>Intra/Extracellular Metabolites</w:t>
+            </w:r>
+          </w:p>
+        </w:tc>
+        <w:tc>
+          <w:tcPr>
+            <w:tcW w:w="1111" w:type="dxa"/>
+            <w:tcBorders>
+              <w:top w:val="nil"/>
+              <w:left w:val="nil"/>
+              <w:bottom w:val="nil"/>
+              <w:right w:val="nil"/>
+            </w:tcBorders>
+            <w:shd w:val="clear" w:color="auto" w:fill="auto"/>
+            <w:noWrap/>
+            <w:vAlign w:val="bottom"/>
+            <w:hideMark/>
+          </w:tcPr>
+          <w:p>
+            <w:pPr>
+              <w:spacing w:after="0" w:line="240" w:lineRule="auto"/>
+              <w:jc w:val="center"/>
+              <w:rPr>
+                <w:rFonts w:ascii="Calibri" w:eastAsia="Times New Roman" w:hAnsi="Calibri" w:cs="Times New Roman"/>
+                <w:color w:val="000000"/>
+              </w:rPr>
+            </w:pPr>
+            <w:r>
+              <w:rPr>
+                <w:rFonts w:ascii="Calibri" w:eastAsia="Times New Roman" w:hAnsi="Calibri" w:cs="Times New Roman"/>
+                <w:color w:val="000000"/>
+              </w:rPr>
+              <w:t>635/52</w:t>
+            </w:r>
+          </w:p>
+        </w:tc>
+        <w:tc>
+          <w:tcPr>
+            <w:tcW w:w="1217" w:type="dxa"/>
+            <w:tcBorders>
+              <w:top w:val="nil"/>
+              <w:left w:val="nil"/>
+              <w:bottom w:val="nil"/>
+              <w:right w:val="nil"/>
+            </w:tcBorders>
+            <w:shd w:val="clear" w:color="auto" w:fill="auto"/>
+            <w:noWrap/>
+            <w:vAlign w:val="bottom"/>
+            <w:hideMark/>
+          </w:tcPr>
+          <w:p>
+            <w:pPr>
+              <w:spacing w:after="0" w:line="240" w:lineRule="auto"/>
+              <w:jc w:val="center"/>
+              <w:rPr>
+                <w:rFonts w:ascii="Calibri" w:eastAsia="Times New Roman" w:hAnsi="Calibri" w:cs="Times New Roman"/>
+                <w:color w:val="000000"/>
+              </w:rPr>
+            </w:pPr>
+            <w:r>
+              <w:rPr>
+                <w:rFonts w:ascii="Calibri" w:eastAsia="Times New Roman" w:hAnsi="Calibri" w:cs="Times New Roman"/>
+                <w:color w:val="000000"/>
+              </w:rPr>
+              <w:t>556/49</w:t>
+            </w:r>
+          </w:p>
+        </w:tc>
+      </w:tr>
+      <w:tr>
+        <w:trPr>
+          <w:trHeight w:val="300"/>
+        </w:trPr>
+        <w:tc>
+          <w:tcPr>
+            <w:tcW w:w="4272" w:type="dxa"/>
+            <w:tcBorders>
+              <w:top w:val="nil"/>
+              <w:left w:val="nil"/>
+              <w:bottom w:val="nil"/>
+              <w:right w:val="nil"/>
+            </w:tcBorders>
+            <w:shd w:val="clear" w:color="auto" w:fill="auto"/>
+            <w:noWrap/>
+            <w:vAlign w:val="bottom"/>
+            <w:hideMark/>
+          </w:tcPr>
+          <w:p>
+            <w:pPr>
+              <w:spacing w:after="0" w:line="240" w:lineRule="auto"/>
+              <w:jc w:val="center"/>
+              <w:rPr>
+                <w:rFonts w:ascii="Calibri" w:eastAsia="Times New Roman" w:hAnsi="Calibri" w:cs="Times New Roman"/>
+                <w:color w:val="000000"/>
+              </w:rPr>
+            </w:pPr>
+            <w:r>
+              <w:rPr>
+                <w:rFonts w:ascii="Calibri" w:eastAsia="Times New Roman" w:hAnsi="Calibri" w:cs="Times New Roman"/>
+                <w:color w:val="000000"/>
+              </w:rPr>
+              <w:t>Dead End Metabolites</w:t>
+            </w:r>
+          </w:p>
+        </w:tc>
+        <w:tc>
+          <w:tcPr>
+            <w:tcW w:w="1111" w:type="dxa"/>
+            <w:tcBorders>
+              <w:top w:val="nil"/>
+              <w:left w:val="nil"/>
+              <w:bottom w:val="nil"/>
+              <w:right w:val="nil"/>
+            </w:tcBorders>
+            <w:shd w:val="clear" w:color="auto" w:fill="auto"/>
+            <w:noWrap/>
+            <w:vAlign w:val="bottom"/>
+            <w:hideMark/>
+          </w:tcPr>
+          <w:p>
+            <w:pPr>
+              <w:spacing w:after="0" w:line="240" w:lineRule="auto"/>
+              <w:jc w:val="center"/>
+              <w:rPr>
+                <w:rFonts w:ascii="Calibri" w:eastAsia="Times New Roman" w:hAnsi="Calibri" w:cs="Times New Roman"/>
+                <w:color w:val="000000"/>
+              </w:rPr>
+            </w:pPr>
+            <w:r>
+              <w:rPr>
+                <w:rFonts w:ascii="Calibri" w:eastAsia="Times New Roman" w:hAnsi="Calibri" w:cs="Times New Roman"/>
+                <w:color w:val="000000"/>
+              </w:rPr>
+              <w:t>266</w:t>
+            </w:r>
+          </w:p>
+        </w:tc>
+        <w:tc>
+          <w:tcPr>
+            <w:tcW w:w="1217" w:type="dxa"/>
+            <w:tcBorders>
+              <w:top w:val="nil"/>
+              <w:left w:val="nil"/>
+              <w:bottom w:val="nil"/>
+              <w:right w:val="nil"/>
+            </w:tcBorders>
+            <w:shd w:val="clear" w:color="auto" w:fill="auto"/>
+            <w:noWrap/>
+            <w:vAlign w:val="bottom"/>
+            <w:hideMark/>
+          </w:tcPr>
+          <w:p>
+            <w:pPr>
+              <w:spacing w:after="0" w:line="240" w:lineRule="auto"/>
+              <w:jc w:val="center"/>
+              <w:rPr>
+                <w:rFonts w:ascii="Calibri" w:eastAsia="Times New Roman" w:hAnsi="Calibri" w:cs="Times New Roman"/>
+                <w:color w:val="000000"/>
+              </w:rPr>
+            </w:pPr>
+            <w:r>
+              <w:rPr>
+                <w:rFonts w:ascii="Calibri" w:eastAsia="Times New Roman" w:hAnsi="Calibri" w:cs="Times New Roman"/>
+                <w:color w:val="000000"/>
+              </w:rPr>
+              <w:t>163</w:t>
+            </w:r>
+          </w:p>
+        </w:tc>
+      </w:tr>
+      <w:tr>
+        <w:trPr>
+          <w:trHeight w:val="300"/>
+        </w:trPr>
+        <w:tc>
+          <w:tcPr>
+            <w:tcW w:w="4272" w:type="dxa"/>
+            <w:tcBorders>
+              <w:top w:val="nil"/>
+              <w:left w:val="nil"/>
+              <w:bottom w:val="nil"/>
+              <w:right w:val="nil"/>
+            </w:tcBorders>
+            <w:shd w:val="clear" w:color="auto" w:fill="auto"/>
+            <w:noWrap/>
+            <w:vAlign w:val="bottom"/>
+            <w:hideMark/>
+          </w:tcPr>
+          <w:p>
+            <w:pPr>
+              <w:spacing w:after="0" w:line="240" w:lineRule="auto"/>
+              <w:jc w:val="center"/>
+              <w:rPr>
+                <w:rFonts w:ascii="Calibri" w:eastAsia="Times New Roman" w:hAnsi="Calibri" w:cs="Times New Roman"/>
+                <w:color w:val="000000"/>
+              </w:rPr>
+            </w:pPr>
+            <w:r>
+              <w:rPr>
+                <w:rFonts w:ascii="Calibri" w:eastAsia="Times New Roman" w:hAnsi="Calibri" w:cs="Times New Roman"/>
+                <w:color w:val="000000"/>
+              </w:rPr>
+              <w:t>Internal Reactions</w:t>
+            </w:r>
+          </w:p>
+        </w:tc>
+        <w:tc>
+          <w:tcPr>
+            <w:tcW w:w="1111" w:type="dxa"/>
+            <w:tcBorders>
+              <w:top w:val="nil"/>
+              <w:left w:val="nil"/>
+              <w:bottom w:val="nil"/>
+              <w:right w:val="nil"/>
+            </w:tcBorders>
+            <w:shd w:val="clear" w:color="auto" w:fill="auto"/>
+            <w:noWrap/>
+            <w:vAlign w:val="bottom"/>
+            <w:hideMark/>
+          </w:tcPr>
+          <w:p>
+            <w:pPr>
+              <w:spacing w:after="0" w:line="240" w:lineRule="auto"/>
+              <w:jc w:val="center"/>
+              <w:rPr>
+                <w:rFonts w:ascii="Calibri" w:eastAsia="Times New Roman" w:hAnsi="Calibri" w:cs="Times New Roman"/>
+                <w:color w:val="000000"/>
+              </w:rPr>
+            </w:pPr>
+            <w:r>
+              <w:rPr>
+                <w:rFonts w:ascii="Calibri" w:eastAsia="Times New Roman" w:hAnsi="Calibri" w:cs="Times New Roman"/>
+                <w:color w:val="000000"/>
+              </w:rPr>
+              <w:t>610</w:t>
+            </w:r>
+          </w:p>
+        </w:tc>
+        <w:tc>
+          <w:tcPr>
+            <w:tcW w:w="1217" w:type="dxa"/>
+            <w:tcBorders>
+              <w:top w:val="nil"/>
+              <w:left w:val="nil"/>
+              <w:bottom w:val="nil"/>
+              <w:right w:val="nil"/>
+            </w:tcBorders>
+            <w:shd w:val="clear" w:color="auto" w:fill="auto"/>
+            <w:noWrap/>
+            <w:vAlign w:val="bottom"/>
+            <w:hideMark/>
+          </w:tcPr>
+          <w:p>
+            <w:pPr>
+              <w:spacing w:after="0" w:line="240" w:lineRule="auto"/>
+              <w:jc w:val="center"/>
+              <w:rPr>
+                <w:rFonts w:ascii="Calibri" w:eastAsia="Times New Roman" w:hAnsi="Calibri" w:cs="Times New Roman"/>
+                <w:color w:val="000000"/>
+              </w:rPr>
+            </w:pPr>
+            <w:r>
+              <w:rPr>
+                <w:rFonts w:ascii="Calibri" w:eastAsia="Times New Roman" w:hAnsi="Calibri" w:cs="Times New Roman"/>
+                <w:color w:val="000000"/>
+              </w:rPr>
+              <w:t>570</w:t>
+            </w:r>
+          </w:p>
+        </w:tc>
+      </w:tr>
+      <w:tr>
+        <w:trPr>
+          <w:trHeight w:val="300"/>
+        </w:trPr>
+        <w:tc>
+          <w:tcPr>
+            <w:tcW w:w="4272" w:type="dxa"/>
+            <w:tcBorders>
+              <w:top w:val="nil"/>
+              <w:left w:val="nil"/>
+              <w:bottom w:val="nil"/>
+              <w:right w:val="nil"/>
+            </w:tcBorders>
+            <w:shd w:val="clear" w:color="auto" w:fill="auto"/>
+            <w:noWrap/>
+            <w:vAlign w:val="bottom"/>
+            <w:hideMark/>
+          </w:tcPr>
+          <w:p>
+            <w:pPr>
+              <w:spacing w:after="0" w:line="240" w:lineRule="auto"/>
+              <w:jc w:val="center"/>
+              <w:rPr>
+                <w:rFonts w:ascii="Calibri" w:eastAsia="Times New Roman" w:hAnsi="Calibri" w:cs="Times New Roman"/>
+                <w:color w:val="000000"/>
+              </w:rPr>
+            </w:pPr>
+            <w:r>
+              <w:rPr>
+                <w:rFonts w:ascii="Calibri" w:eastAsia="Times New Roman" w:hAnsi="Calibri" w:cs="Times New Roman"/>
+                <w:color w:val="000000"/>
+              </w:rPr>
+              <w:t>Exchange Reactions</w:t>
+            </w:r>
+          </w:p>
+        </w:tc>
+        <w:tc>
+          <w:tcPr>
+            <w:tcW w:w="1111" w:type="dxa"/>
+            <w:tcBorders>
+              <w:top w:val="nil"/>
+              <w:left w:val="nil"/>
+              <w:bottom w:val="nil"/>
+              <w:right w:val="nil"/>
+            </w:tcBorders>
+            <w:shd w:val="clear" w:color="auto" w:fill="auto"/>
+            <w:noWrap/>
+            <w:vAlign w:val="bottom"/>
+            <w:hideMark/>
+          </w:tcPr>
+          <w:p>
+            <w:pPr>
+              <w:spacing w:after="0" w:line="240" w:lineRule="auto"/>
+              <w:jc w:val="center"/>
+              <w:rPr>
+                <w:rFonts w:ascii="Calibri" w:eastAsia="Times New Roman" w:hAnsi="Calibri" w:cs="Times New Roman"/>
+                <w:color w:val="000000"/>
+              </w:rPr>
+            </w:pPr>
+            <w:r>
+              <w:rPr>
+                <w:rFonts w:ascii="Calibri" w:eastAsia="Times New Roman" w:hAnsi="Calibri" w:cs="Times New Roman"/>
+                <w:color w:val="000000"/>
+              </w:rPr>
+              <w:t>52</w:t>
+            </w:r>
+          </w:p>
+        </w:tc>
+        <w:tc>
+          <w:tcPr>
+            <w:tcW w:w="1217" w:type="dxa"/>
+            <w:tcBorders>
+              <w:top w:val="nil"/>
+              <w:left w:val="nil"/>
+              <w:bottom w:val="nil"/>
+              <w:right w:val="nil"/>
+            </w:tcBorders>
+            <w:shd w:val="clear" w:color="auto" w:fill="auto"/>
+            <w:noWrap/>
+            <w:vAlign w:val="bottom"/>
+            <w:hideMark/>
+          </w:tcPr>
+          <w:p>
+            <w:pPr>
+              <w:spacing w:after="0" w:line="240" w:lineRule="auto"/>
+              <w:jc w:val="center"/>
+              <w:rPr>
+                <w:rFonts w:ascii="Calibri" w:eastAsia="Times New Roman" w:hAnsi="Calibri" w:cs="Times New Roman"/>
+                <w:color w:val="000000"/>
+              </w:rPr>
+            </w:pPr>
+            <w:r>
+              <w:rPr>
+                <w:rFonts w:ascii="Calibri" w:eastAsia="Times New Roman" w:hAnsi="Calibri" w:cs="Times New Roman"/>
+                <w:color w:val="000000"/>
+              </w:rPr>
+              <w:t>49</w:t>
+            </w:r>
+          </w:p>
+        </w:tc>
+      </w:tr>
+      <w:tr>
+        <w:trPr>
+          <w:trHeight w:val="300"/>
+        </w:trPr>
+        <w:tc>
+          <w:tcPr>
+            <w:tcW w:w="4272" w:type="dxa"/>
+            <w:tcBorders>
+              <w:top w:val="nil"/>
+              <w:left w:val="nil"/>
+              <w:bottom w:val="single" w:sz="4" w:space="0" w:color="auto"/>
+              <w:right w:val="nil"/>
+            </w:tcBorders>
+            <w:shd w:val="clear" w:color="auto" w:fill="auto"/>
+            <w:noWrap/>
+            <w:vAlign w:val="bottom"/>
+            <w:hideMark/>
+          </w:tcPr>
+          <w:p>
+            <w:pPr>
+              <w:spacing w:after="0" w:line="240" w:lineRule="auto"/>
+              <w:jc w:val="center"/>
+              <w:rPr>
+                <w:rFonts w:ascii="Calibri" w:eastAsia="Times New Roman" w:hAnsi="Calibri" w:cs="Times New Roman"/>
+                <w:color w:val="000000"/>
+              </w:rPr>
+            </w:pPr>
+            <w:r>
+              <w:rPr>
+                <w:rFonts w:ascii="Calibri" w:eastAsia="Times New Roman" w:hAnsi="Calibri" w:cs="Times New Roman"/>
+                <w:color w:val="000000"/>
+              </w:rPr>
+              <w:t>Gene-Associated Reactions</w:t>
+            </w:r>
+          </w:p>
+        </w:tc>
+        <w:tc>
+          <w:tcPr>
+            <w:tcW w:w="1111" w:type="dxa"/>
+            <w:tcBorders>
+              <w:top w:val="nil"/>
+              <w:left w:val="nil"/>
+              <w:bottom w:val="single" w:sz="4" w:space="0" w:color="auto"/>
+              <w:right w:val="nil"/>
+            </w:tcBorders>
+            <w:shd w:val="clear" w:color="auto" w:fill="auto"/>
+            <w:noWrap/>
+            <w:vAlign w:val="bottom"/>
+            <w:hideMark/>
+          </w:tcPr>
+          <w:p>
+            <w:pPr>
+              <w:spacing w:after="0" w:line="240" w:lineRule="auto"/>
+              <w:jc w:val="center"/>
+              <w:rPr>
+                <w:rFonts w:ascii="Calibri" w:eastAsia="Times New Roman" w:hAnsi="Calibri" w:cs="Times New Roman"/>
+                <w:color w:val="000000"/>
+              </w:rPr>
+            </w:pPr>
+            <w:r>
+              <w:rPr>
+                <w:rFonts w:ascii="Calibri" w:eastAsia="Times New Roman" w:hAnsi="Calibri" w:cs="Times New Roman"/>
+                <w:color w:val="000000"/>
+              </w:rPr>
+              <w:t>485</w:t>
+            </w:r>
+          </w:p>
+        </w:tc>
+        <w:tc>
+          <w:tcPr>
+            <w:tcW w:w="1217" w:type="dxa"/>
+            <w:tcBorders>
+              <w:top w:val="nil"/>
+              <w:left w:val="nil"/>
+              <w:bottom w:val="single" w:sz="4" w:space="0" w:color="auto"/>
+              <w:right w:val="nil"/>
+            </w:tcBorders>
+            <w:shd w:val="clear" w:color="auto" w:fill="auto"/>
+            <w:noWrap/>
+            <w:vAlign w:val="bottom"/>
+            <w:hideMark/>
+          </w:tcPr>
+          <w:p>
+            <w:pPr>
+              <w:spacing w:after="0" w:line="240" w:lineRule="auto"/>
+              <w:jc w:val="center"/>
+              <w:rPr>
+                <w:rFonts w:ascii="Calibri" w:eastAsia="Times New Roman" w:hAnsi="Calibri" w:cs="Times New Roman"/>
+                <w:color w:val="000000"/>
+              </w:rPr>
+            </w:pPr>
+            <w:r>
+              <w:rPr>
+                <w:rFonts w:ascii="Calibri" w:eastAsia="Times New Roman" w:hAnsi="Calibri" w:cs="Times New Roman"/>
+                <w:color w:val="000000"/>
+              </w:rPr>
+              <w:t>464</w:t>
+            </w:r>
+          </w:p>
+        </w:tc>
+      </w:tr>
+      <w:tr>
+        <w:trPr>
+          <w:trHeight w:val="300"/>
+        </w:trPr>
+        <w:tc>
+          <w:tcPr>
+            <w:tcW w:w="4272" w:type="dxa"/>
+            <w:tcBorders>
+              <w:top w:val="nil"/>
+              <w:left w:val="nil"/>
+              <w:bottom w:val="nil"/>
+              <w:right w:val="nil"/>
+            </w:tcBorders>
+            <w:shd w:val="clear" w:color="auto" w:fill="auto"/>
+            <w:noWrap/>
+            <w:vAlign w:val="bottom"/>
+            <w:hideMark/>
+          </w:tcPr>
+          <w:p>
+            <w:pPr>
+              <w:spacing w:after="0" w:line="240" w:lineRule="auto"/>
+              <w:rPr>
+                <w:rFonts w:ascii="Calibri" w:eastAsia="Times New Roman" w:hAnsi="Calibri" w:cs="Times New Roman"/>
+                <w:color w:val="000000"/>
+              </w:rPr>
+            </w:pPr>
+          </w:p>
+        </w:tc>
+        <w:tc>
+          <w:tcPr>
+            <w:tcW w:w="1111" w:type="dxa"/>
+            <w:tcBorders>
+              <w:top w:val="nil"/>
+              <w:left w:val="nil"/>
+              <w:bottom w:val="nil"/>
+              <w:right w:val="nil"/>
+            </w:tcBorders>
+            <w:shd w:val="clear" w:color="auto" w:fill="auto"/>
+            <w:noWrap/>
+            <w:vAlign w:val="bottom"/>
+            <w:hideMark/>
+          </w:tcPr>
+          <w:p>
+            <w:pPr>
+              <w:spacing w:after="0" w:line="240" w:lineRule="auto"/>
+              <w:rPr>
+                <w:rFonts w:ascii="Calibri" w:eastAsia="Times New Roman" w:hAnsi="Calibri" w:cs="Times New Roman"/>
+                <w:color w:val="000000"/>
+              </w:rPr>
+            </w:pPr>
+          </w:p>
+        </w:tc>
+        <w:tc>
+          <w:tcPr>
+            <w:tcW w:w="1217" w:type="dxa"/>
+            <w:tcBorders>
+              <w:top w:val="nil"/>
+              <w:left w:val="nil"/>
+              <w:bottom w:val="nil"/>
+              <w:right w:val="nil"/>
+            </w:tcBorders>
+            <w:shd w:val="clear" w:color="auto" w:fill="auto"/>
+            <w:noWrap/>
+            <w:vAlign w:val="bottom"/>
+            <w:hideMark/>
+          </w:tcPr>
+          <w:p>
+            <w:pPr>
+              <w:spacing w:after="0" w:line="240" w:lineRule="auto"/>
+              <w:rPr>
+                <w:rFonts w:ascii="Calibri" w:eastAsia="Times New Roman" w:hAnsi="Calibri" w:cs="Times New Roman"/>
+                <w:color w:val="000000"/>
+              </w:rPr>
+            </w:pPr>
+          </w:p>
+        </w:tc>
+      </w:tr>
+      <w:tr>
+        <w:trPr>
+          <w:trHeight w:val="300"/>
+        </w:trPr>
+        <w:tc>
+          <w:tcPr>
+            <w:tcW w:w="5383" w:type="dxa"/>
+            <w:gridSpan w:val="2"/>
+            <w:tcBorders>
+              <w:top w:val="nil"/>
+              <w:left w:val="nil"/>
+              <w:bottom w:val="nil"/>
+              <w:right w:val="nil"/>
+            </w:tcBorders>
+            <w:shd w:val="clear" w:color="auto" w:fill="auto"/>
+            <w:noWrap/>
+            <w:vAlign w:val="bottom"/>
+            <w:hideMark/>
+          </w:tcPr>
+          <w:p>
+            <w:pPr>
+              <w:spacing w:after="0" w:line="240" w:lineRule="auto"/>
+              <w:rPr>
+                <w:rFonts w:ascii="Calibri" w:eastAsia="Times New Roman" w:hAnsi="Calibri" w:cs="Times New Roman"/>
+                <w:color w:val="000000"/>
+              </w:rPr>
+            </w:pPr>
+            <w:r>
+              <w:rPr>
+                <w:rFonts w:ascii="Calibri" w:eastAsia="Times New Roman" w:hAnsi="Calibri" w:cs="Times New Roman"/>
+                <w:color w:val="000000"/>
+              </w:rPr>
+              <w:t>Table 1. A comparison between iMR494 and iMM518</w:t>
+            </w:r>
+          </w:p>
+        </w:tc>
+        <w:tc>
+          <w:tcPr>
+            <w:tcW w:w="1217" w:type="dxa"/>
+            <w:tcBorders>
+              <w:top w:val="nil"/>
+              <w:left w:val="nil"/>
+              <w:bottom w:val="nil"/>
+              <w:right w:val="nil"/>
+            </w:tcBorders>
+            <w:shd w:val="clear" w:color="auto" w:fill="auto"/>
+            <w:noWrap/>
+            <w:vAlign w:val="bottom"/>
+            <w:hideMark/>
+          </w:tcPr>
+          <w:p>
+            <w:pPr>
+              <w:spacing w:after="0" w:line="240" w:lineRule="auto"/>
+              <w:rPr>
+                <w:rFonts w:ascii="Calibri" w:eastAsia="Times New Roman" w:hAnsi="Calibri" w:cs="Times New Roman"/>
+                <w:color w:val="000000"/>
+              </w:rPr>
+            </w:pPr>
+          </w:p>
+        </w:tc>
+      </w:tr>
+    </w:tbl>
+    <w:p>
+      <w:bookmarkStart w:id="0" w:name="_GoBack"/>
+      <w:bookmarkEnd w:id="0"/>
+    </w:p>
     <w:sectPr>
       <w:pgSz w:w="12240" w:h="15840"/>
       <w:pgMar w:top="1440" w:right="1440" w:bottom="1440" w:left="1440" w:header="720" w:footer="720" w:gutter="0"/>
@@ -947,6 +5475,36 @@
       <w:contextualSpacing/>
     </w:pPr>
   </w:style>
+  <w:style w:type="paragraph" w:styleId="BalloonText">
+    <w:name w:val="Balloon Text"/>
+    <w:basedOn w:val="Normal"/>
+    <w:link w:val="BalloonTextChar"/>
+    <w:uiPriority w:val="99"/>
+    <w:semiHidden/>
+    <w:unhideWhenUsed/>
+    <w:rsid w:val="00277A0F"/>
+    <w:pPr>
+      <w:spacing w:after="0" w:line="240" w:lineRule="auto"/>
+    </w:pPr>
+    <w:rPr>
+      <w:rFonts w:ascii="Tahoma" w:hAnsi="Tahoma" w:cs="Tahoma"/>
+      <w:sz w:val="16"/>
+      <w:szCs w:val="16"/>
+    </w:rPr>
+  </w:style>
+  <w:style w:type="character" w:customStyle="1" w:styleId="BalloonTextChar">
+    <w:name w:val="Balloon Text Char"/>
+    <w:basedOn w:val="DefaultParagraphFont"/>
+    <w:link w:val="BalloonText"/>
+    <w:uiPriority w:val="99"/>
+    <w:semiHidden/>
+    <w:rsid w:val="00277A0F"/>
+    <w:rPr>
+      <w:rFonts w:ascii="Tahoma" w:hAnsi="Tahoma" w:cs="Tahoma"/>
+      <w:sz w:val="16"/>
+      <w:szCs w:val="16"/>
+    </w:rPr>
+  </w:style>
 </w:styles>
 </file>
 
@@ -1148,7 +5706,243 @@
       <w:contextualSpacing/>
     </w:pPr>
   </w:style>
+  <w:style w:type="paragraph" w:styleId="BalloonText">
+    <w:name w:val="Balloon Text"/>
+    <w:basedOn w:val="Normal"/>
+    <w:link w:val="BalloonTextChar"/>
+    <w:uiPriority w:val="99"/>
+    <w:semiHidden/>
+    <w:unhideWhenUsed/>
+    <w:rsid w:val="00277A0F"/>
+    <w:pPr>
+      <w:spacing w:after="0" w:line="240" w:lineRule="auto"/>
+    </w:pPr>
+    <w:rPr>
+      <w:rFonts w:ascii="Tahoma" w:hAnsi="Tahoma" w:cs="Tahoma"/>
+      <w:sz w:val="16"/>
+      <w:szCs w:val="16"/>
+    </w:rPr>
+  </w:style>
+  <w:style w:type="character" w:customStyle="1" w:styleId="BalloonTextChar">
+    <w:name w:val="Balloon Text Char"/>
+    <w:basedOn w:val="DefaultParagraphFont"/>
+    <w:link w:val="BalloonText"/>
+    <w:uiPriority w:val="99"/>
+    <w:semiHidden/>
+    <w:rsid w:val="00277A0F"/>
+    <w:rPr>
+      <w:rFonts w:ascii="Tahoma" w:hAnsi="Tahoma" w:cs="Tahoma"/>
+      <w:sz w:val="16"/>
+      <w:szCs w:val="16"/>
+    </w:rPr>
+  </w:style>
 </w:styles>
+</file>
+
+<file path=word/charts/chart1.xml><?xml version="1.0" encoding="utf-8"?>
+<c:chartSpace xmlns:c="http://schemas.openxmlformats.org/drawingml/2006/chart" xmlns:a="http://schemas.openxmlformats.org/drawingml/2006/main" xmlns:r="http://schemas.openxmlformats.org/officeDocument/2006/relationships">
+  <c:date1904 val="0"/>
+  <c:lang val="en-US"/>
+  <c:roundedCorners val="0"/>
+  <mc:AlternateContent xmlns:mc="http://schemas.openxmlformats.org/markup-compatibility/2006">
+    <mc:Choice xmlns:c14="http://schemas.microsoft.com/office/drawing/2007/8/2/chart" Requires="c14">
+      <c14:style val="102"/>
+    </mc:Choice>
+    <mc:Fallback>
+      <c:style val="2"/>
+    </mc:Fallback>
+  </mc:AlternateContent>
+  <c:chart>
+    <c:autoTitleDeleted val="0"/>
+    <c:plotArea>
+      <c:layout/>
+      <c:barChart>
+        <c:barDir val="col"/>
+        <c:grouping val="clustered"/>
+        <c:varyColors val="0"/>
+        <c:ser>
+          <c:idx val="0"/>
+          <c:order val="0"/>
+          <c:tx>
+            <c:strRef>
+              <c:f>'Growth Yield'!$A$3</c:f>
+              <c:strCache>
+                <c:ptCount val="1"/>
+                <c:pt idx="0">
+                  <c:v>Predicted</c:v>
+                </c:pt>
+              </c:strCache>
+            </c:strRef>
+          </c:tx>
+          <c:invertIfNegative val="0"/>
+          <c:cat>
+            <c:strRef>
+              <c:f>'Growth Yield'!$B$2:$C$2</c:f>
+              <c:strCache>
+                <c:ptCount val="2"/>
+                <c:pt idx="0">
+                  <c:v>Hydrogen</c:v>
+                </c:pt>
+                <c:pt idx="1">
+                  <c:v>Formate</c:v>
+                </c:pt>
+              </c:strCache>
+            </c:strRef>
+          </c:cat>
+          <c:val>
+            <c:numRef>
+              <c:f>'Growth Yield'!$B$3:$C$3</c:f>
+              <c:numCache>
+                <c:formatCode>General</c:formatCode>
+                <c:ptCount val="2"/>
+                <c:pt idx="0">
+                  <c:v>4.2300000000000004</c:v>
+                </c:pt>
+                <c:pt idx="1">
+                  <c:v>4.2300000000000004</c:v>
+                </c:pt>
+              </c:numCache>
+            </c:numRef>
+          </c:val>
+        </c:ser>
+        <c:ser>
+          <c:idx val="1"/>
+          <c:order val="1"/>
+          <c:tx>
+            <c:strRef>
+              <c:f>'Growth Yield'!$A$4</c:f>
+              <c:strCache>
+                <c:ptCount val="1"/>
+                <c:pt idx="0">
+                  <c:v>Experimental</c:v>
+                </c:pt>
+              </c:strCache>
+            </c:strRef>
+          </c:tx>
+          <c:invertIfNegative val="0"/>
+          <c:errBars>
+            <c:errBarType val="both"/>
+            <c:errValType val="cust"/>
+            <c:noEndCap val="0"/>
+            <c:plus>
+              <c:numRef>
+                <c:f>'Growth Yield'!$B$5:$C$5</c:f>
+                <c:numCache>
+                  <c:formatCode>General</c:formatCode>
+                  <c:ptCount val="2"/>
+                  <c:pt idx="0">
+                    <c:v>0.57999999999999996</c:v>
+                  </c:pt>
+                  <c:pt idx="1">
+                    <c:v>0.28999999999999998</c:v>
+                  </c:pt>
+                </c:numCache>
+              </c:numRef>
+            </c:plus>
+            <c:minus>
+              <c:numRef>
+                <c:f>'Growth Yield'!$B$5:$C$5</c:f>
+                <c:numCache>
+                  <c:formatCode>General</c:formatCode>
+                  <c:ptCount val="2"/>
+                  <c:pt idx="0">
+                    <c:v>0.57999999999999996</c:v>
+                  </c:pt>
+                  <c:pt idx="1">
+                    <c:v>0.28999999999999998</c:v>
+                  </c:pt>
+                </c:numCache>
+              </c:numRef>
+            </c:minus>
+          </c:errBars>
+          <c:cat>
+            <c:strRef>
+              <c:f>'Growth Yield'!$B$2:$C$2</c:f>
+              <c:strCache>
+                <c:ptCount val="2"/>
+                <c:pt idx="0">
+                  <c:v>Hydrogen</c:v>
+                </c:pt>
+                <c:pt idx="1">
+                  <c:v>Formate</c:v>
+                </c:pt>
+              </c:strCache>
+            </c:strRef>
+          </c:cat>
+          <c:val>
+            <c:numRef>
+              <c:f>'Growth Yield'!$B$4:$C$4</c:f>
+              <c:numCache>
+                <c:formatCode>General</c:formatCode>
+                <c:ptCount val="2"/>
+                <c:pt idx="0">
+                  <c:v>2.86</c:v>
+                </c:pt>
+                <c:pt idx="1">
+                  <c:v>2.31</c:v>
+                </c:pt>
+              </c:numCache>
+            </c:numRef>
+          </c:val>
+        </c:ser>
+        <c:dLbls>
+          <c:showLegendKey val="0"/>
+          <c:showVal val="0"/>
+          <c:showCatName val="0"/>
+          <c:showSerName val="0"/>
+          <c:showPercent val="0"/>
+          <c:showBubbleSize val="0"/>
+        </c:dLbls>
+        <c:gapWidth val="150"/>
+        <c:axId val="88627072"/>
+        <c:axId val="88628608"/>
+      </c:barChart>
+      <c:catAx>
+        <c:axId val="88627072"/>
+        <c:scaling>
+          <c:orientation val="minMax"/>
+        </c:scaling>
+        <c:delete val="0"/>
+        <c:axPos val="b"/>
+        <c:majorTickMark val="out"/>
+        <c:minorTickMark val="none"/>
+        <c:tickLblPos val="nextTo"/>
+        <c:crossAx val="88628608"/>
+        <c:crosses val="autoZero"/>
+        <c:auto val="1"/>
+        <c:lblAlgn val="ctr"/>
+        <c:lblOffset val="100"/>
+        <c:noMultiLvlLbl val="0"/>
+      </c:catAx>
+      <c:valAx>
+        <c:axId val="88628608"/>
+        <c:scaling>
+          <c:orientation val="minMax"/>
+        </c:scaling>
+        <c:delete val="0"/>
+        <c:axPos val="l"/>
+        <c:majorGridlines/>
+        <c:numFmt formatCode="General" sourceLinked="1"/>
+        <c:majorTickMark val="out"/>
+        <c:minorTickMark val="none"/>
+        <c:tickLblPos val="nextTo"/>
+        <c:crossAx val="88627072"/>
+        <c:crosses val="autoZero"/>
+        <c:crossBetween val="between"/>
+      </c:valAx>
+    </c:plotArea>
+    <c:legend>
+      <c:legendPos val="r"/>
+      <c:overlay val="0"/>
+    </c:legend>
+    <c:plotVisOnly val="1"/>
+    <c:dispBlanksAs val="gap"/>
+    <c:showDLblsOverMax val="0"/>
+  </c:chart>
+  <c:externalData r:id="rId1">
+    <c:autoUpdate val="0"/>
+  </c:externalData>
+</c:chartSpace>
 </file>
 
 <file path=word/theme/theme1.xml><?xml version="1.0" encoding="utf-8"?>

</xml_diff>